<commit_message>
ci(Update): Add images for English user guide
Added "First export" and "First launch" images to support the English
documentation. These images assist users in understanding initial
operations within the application.
</commit_message>
<xml_diff>
--- a/MyExpenses.Wpf/Resources/How to use/How to use_english.docx
+++ b/MyExpenses.Wpf/Resources/How to use/How to use_english.docx
@@ -4654,13 +4654,7 @@
         <w:rPr>
           <w:lang w:val="en-GB"/>
         </w:rPr>
-        <w:t>English</w:t>
-      </w:r>
-      <w:r>
-        <w:rPr>
-          <w:lang w:val="en-GB"/>
-        </w:rPr>
-        <w:t xml:space="preserve"> </w:t>
+        <w:t xml:space="preserve">English </w:t>
       </w:r>
       <w:r>
         <w:rPr>
@@ -4778,7 +4772,7 @@
                           </pic:cNvPicPr>
                         </pic:nvPicPr>
                         <pic:blipFill>
-                          <a:blip r:link="rId17"/>
+                          <a:blip r:link="rId14"/>
                           <a:srcRect/>
                           <a:stretch>
                             <a:fillRect/>
@@ -5763,9 +5757,9 @@
           </mc:Choice>
           <mc:Fallback>
             <w:pict>
-              <v:group w14:anchorId="5C964518" id="Groupe 7" o:spid="_x0000_s1032" style="position:absolute;margin-left:-10.1pt;margin-top:33.5pt;width:453.6pt;height:255.1pt;z-index:251681792;mso-height-relative:margin" coordsize="57607,32404" o:gfxdata="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">
+              <v:group w14:anchorId="5C964518" id="Groupe 7" o:spid="_x0000_s1032" style="position:absolute;margin-left:-10.1pt;margin-top:33.5pt;width:453.6pt;height:255.1pt;z-index:251681792;mso-height-relative:margin" coordsize="57607,32404" o:gfxdata="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">
                 <v:shape id="Update theme.png" o:spid="_x0000_s1033" type="#_x0000_t75" style="position:absolute;width:57607;height:32404;visibility:visible;mso-wrap-style:square" o:gfxdata="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">
-                  <v:imagedata r:id="rId18"/>
+                  <v:imagedata r:id="rId17"/>
                 </v:shape>
                 <v:shape id="_x0000_s1034" type="#_x0000_t202" style="position:absolute;left:15335;width:2476;height:2667;visibility:visible;mso-wrap-style:square;v-text-anchor:top" o:gfxdata="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" fillcolor="#a00000" strokecolor="black [3213]">
                   <v:fill color2="red" rotate="t" angle="225" colors="0 #a00000;.5 #e60000;1 red" focus="100%" type="gradient"/>
@@ -7523,7 +7517,7 @@
                           </pic:cNvPicPr>
                         </pic:nvPicPr>
                         <pic:blipFill>
-                          <a:blip r:link="rId19"/>
+                          <a:blip r:link="rId18"/>
                           <a:srcRect/>
                           <a:stretch>
                             <a:fillRect/>
@@ -7763,7 +7757,7 @@
           </mc:Choice>
           <mc:Fallback>
             <w:pict>
-              <v:group w14:anchorId="6C835E70" id="Groupe 21" o:spid="_x0000_s1047" style="position:absolute;margin-left:0;margin-top:31.2pt;width:471pt;height:352.5pt;z-index:251730944;mso-position-horizontal:center;mso-position-horizontal-relative:margin" coordorigin="1" coordsize="59815,44767" o:gfxdata="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">
+              <v:group w14:anchorId="6C835E70" id="Groupe 21" o:spid="_x0000_s1047" style="position:absolute;margin-left:0;margin-top:31.2pt;width:471pt;height:352.5pt;z-index:251730944;mso-position-horizontal:center;mso-position-horizontal-relative:margin" coordorigin="1" coordsize="59815,44767" o:gfxdata="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">
                 <v:shape id="_x0000_s1048" type="#_x0000_t202" style="position:absolute;left:56959;top:3905;width:2858;height:2857;visibility:visible;mso-wrap-style:square;v-text-anchor:top" o:gfxdata="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" fillcolor="#a00000" strokecolor="black [3213]">
                   <v:fill color2="red" rotate="t" angle="225" colors="0 #a00000;.5 #e60000;1 red" focus="100%" type="gradient"/>
                   <v:textbox>
@@ -7879,7 +7873,7 @@
                   </v:textbox>
                 </v:shape>
                 <v:shape id="Update color.png" o:spid="_x0000_s1057" type="#_x0000_t75" style="position:absolute;left:1;width:56480;height:41795;visibility:visible;mso-wrap-style:square" o:gfxdata="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">
-                  <v:imagedata r:id="rId20"/>
+                  <v:imagedata r:id="rId19"/>
                 </v:shape>
                 <v:shape id="_x0000_s1058" type="#_x0000_t202" style="position:absolute;left:37242;top:32766;width:2858;height:2857;visibility:visible;mso-wrap-style:square;v-text-anchor:top" o:gfxdata="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" fillcolor="#a00000" strokecolor="black [3213]">
                   <v:fill color2="red" rotate="t" angle="225" colors="0 #a00000;.5 #e60000;1 red" focus="100%" type="gradient"/>
@@ -8985,7 +8979,7 @@
         <mc:AlternateContent>
           <mc:Choice Requires="wpg">
             <w:drawing>
-              <wp:anchor distT="0" distB="0" distL="114300" distR="114300" simplePos="0" relativeHeight="251753472" behindDoc="0" locked="0" layoutInCell="1" allowOverlap="1" wp14:anchorId="463106A6" wp14:editId="35D01B3A">
+              <wp:anchor distT="0" distB="0" distL="114300" distR="114300" simplePos="0" relativeHeight="251753472" behindDoc="0" locked="0" layoutInCell="1" allowOverlap="1" wp14:anchorId="463106A6" wp14:editId="205815BB">
                 <wp:simplePos x="0" y="0"/>
                 <wp:positionH relativeFrom="column">
                   <wp:posOffset>-635</wp:posOffset>
@@ -9004,10 +8998,10 @@
                       <wpg:cNvGrpSpPr/>
                       <wpg:grpSpPr>
                         <a:xfrm>
-                          <a:off x="0" y="0"/>
-                          <a:ext cx="5760720" cy="3035935"/>
-                          <a:chOff x="0" y="0"/>
-                          <a:chExt cx="5760720" cy="3035935"/>
+                          <a:off x="422" y="0"/>
+                          <a:ext cx="5759876" cy="3035935"/>
+                          <a:chOff x="422" y="0"/>
+                          <a:chExt cx="5759876" cy="3035935"/>
                         </a:xfrm>
                       </wpg:grpSpPr>
                       <pic:pic xmlns:pic="http://schemas.openxmlformats.org/drawingml/2006/picture">
@@ -9018,15 +9012,16 @@
                           </pic:cNvPicPr>
                         </pic:nvPicPr>
                         <pic:blipFill>
-                          <a:blip r:link="rId21"/>
+                          <a:blip r:link="rId20"/>
+                          <a:srcRect/>
                           <a:stretch>
                             <a:fillRect/>
                           </a:stretch>
                         </pic:blipFill>
                         <pic:spPr>
                           <a:xfrm>
-                            <a:off x="0" y="0"/>
-                            <a:ext cx="5760720" cy="3035935"/>
+                            <a:off x="422" y="0"/>
+                            <a:ext cx="5759876" cy="3035935"/>
                           </a:xfrm>
                           <a:prstGeom prst="rect">
                             <a:avLst/>
@@ -9609,9 +9604,9 @@
           </mc:Choice>
           <mc:Fallback>
             <w:pict>
-              <v:group w14:anchorId="463106A6" id="Groupe 4" o:spid="_x0000_s1061" style="position:absolute;left:0;text-align:left;margin-left:-.05pt;margin-top:20.55pt;width:453.6pt;height:239.05pt;z-index:251753472" coordsize="57607,30359" o:gfxdata="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">
-                <v:shape id="Frist launch.png" o:spid="_x0000_s1062" type="#_x0000_t75" style="position:absolute;width:57607;height:30359;visibility:visible;mso-wrap-style:square" o:gfxdata="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">
-                  <v:imagedata r:id="rId22"/>
+              <v:group w14:anchorId="463106A6" id="Groupe 4" o:spid="_x0000_s1061" style="position:absolute;left:0;text-align:left;margin-left:-.05pt;margin-top:20.55pt;width:453.6pt;height:239.05pt;z-index:251753472" coordorigin="4" coordsize="57598,30359" o:gfxdata="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">
+                <v:shape id="Frist launch.png" o:spid="_x0000_s1062" type="#_x0000_t75" style="position:absolute;left:4;width:57598;height:30359;visibility:visible;mso-wrap-style:square" o:gfxdata="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">
+                  <v:imagedata r:id="rId21"/>
                 </v:shape>
                 <v:shape id="_x0000_s1063" type="#_x0000_t202" style="position:absolute;left:29114;top:11558;width:2341;height:2491;visibility:visible;mso-wrap-style:square;v-text-anchor:top" o:gfxdata="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" fillcolor="#a00000" strokecolor="black [3213]">
                   <v:fill color2="red" rotate="t" angle="225" colors="0 #a00000;.5 #e60000;1 red" focus="100%" type="gradient"/>
@@ -10003,7 +9998,16 @@
       </w:r>
       <w:proofErr w:type="spellEnd"/>
       <w:r>
-        <w:t xml:space="preserve"> "Example."</w:t>
+        <w:t xml:space="preserve"> "</w:t>
+      </w:r>
+      <w:r>
+        <w:t>Example</w:t>
+      </w:r>
+      <w:r>
+        <w:t>"</w:t>
+      </w:r>
+      <w:r>
+        <w:t>.</w:t>
       </w:r>
     </w:p>
     <w:p>
@@ -10030,7 +10034,7 @@
                     <pic:cNvPicPr/>
                   </pic:nvPicPr>
                   <pic:blipFill>
-                    <a:blip r:link="rId23"/>
+                    <a:blip r:link="rId22"/>
                     <a:stretch>
                       <a:fillRect/>
                     </a:stretch>
@@ -10147,7 +10151,7 @@
         <mc:AlternateContent>
           <mc:Choice Requires="wpg">
             <w:drawing>
-              <wp:anchor distT="0" distB="0" distL="114300" distR="114300" simplePos="0" relativeHeight="251761664" behindDoc="1" locked="0" layoutInCell="1" allowOverlap="1" wp14:anchorId="21BE1A69" wp14:editId="2AED72AF">
+              <wp:anchor distT="0" distB="0" distL="114300" distR="114300" simplePos="0" relativeHeight="251761664" behindDoc="1" locked="0" layoutInCell="1" allowOverlap="1" wp14:anchorId="21BE1A69" wp14:editId="04D3339C">
                 <wp:simplePos x="0" y="0"/>
                 <wp:positionH relativeFrom="column">
                   <wp:posOffset>767867</wp:posOffset>
@@ -10167,20 +10171,21 @@
                       <wpg:grpSpPr>
                         <a:xfrm>
                           <a:off x="0" y="0"/>
-                          <a:ext cx="3810000" cy="2047875"/>
+                          <a:ext cx="3809999" cy="2047875"/>
                           <a:chOff x="0" y="0"/>
-                          <a:chExt cx="3810000" cy="2047875"/>
+                          <a:chExt cx="3809999" cy="2047875"/>
                         </a:xfrm>
                       </wpg:grpSpPr>
                       <pic:pic xmlns:pic="http://schemas.openxmlformats.org/drawingml/2006/picture">
                         <pic:nvPicPr>
-                          <pic:cNvPr id="124511332" name="First export.png" descr="Une image contenant texte, capture d’écran, diagramme, carré&#10;&#10;Description générée automatiquement"/>
+                          <pic:cNvPr id="124511332" name="First export.png"/>
                           <pic:cNvPicPr>
                             <a:picLocks noChangeAspect="1"/>
                           </pic:cNvPicPr>
                         </pic:nvPicPr>
                         <pic:blipFill>
-                          <a:blip r:link="rId24"/>
+                          <a:blip r:link="rId23"/>
+                          <a:srcRect/>
                           <a:stretch>
                             <a:fillRect/>
                           </a:stretch>
@@ -10188,7 +10193,7 @@
                         <pic:spPr>
                           <a:xfrm>
                             <a:off x="0" y="0"/>
-                            <a:ext cx="3810000" cy="2047875"/>
+                            <a:ext cx="3809999" cy="2047875"/>
                           </a:xfrm>
                           <a:prstGeom prst="rect">
                             <a:avLst/>
@@ -10345,9 +10350,9 @@
           </mc:Choice>
           <mc:Fallback>
             <w:pict>
-              <v:group w14:anchorId="21BE1A69" id="Groupe 5" o:spid="_x0000_s1071" style="position:absolute;margin-left:60.45pt;margin-top:2.2pt;width:300pt;height:161.25pt;z-index:-251554816" coordsize="38100,20478" o:gfxdata="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">
-                <v:shape id="First export.png" o:spid="_x0000_s1072" type="#_x0000_t75" alt="Une image contenant texte, capture d’écran, diagramme, carré&#10;&#10;Description générée automatiquement" style="position:absolute;width:38100;height:20478;visibility:visible;mso-wrap-style:square" o:gfxdata="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">
-                  <v:imagedata r:id="rId25"/>
+              <v:group w14:anchorId="21BE1A69" id="Groupe 5" o:spid="_x0000_s1071" style="position:absolute;margin-left:60.45pt;margin-top:2.2pt;width:300pt;height:161.25pt;z-index:-251554816" coordsize="38099,20478" o:gfxdata="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">
+                <v:shape id="First export.png" o:spid="_x0000_s1072" type="#_x0000_t75" style="position:absolute;width:38099;height:20478;visibility:visible;mso-wrap-style:square" o:gfxdata="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">
+                  <v:imagedata r:id="rId24"/>
                 </v:shape>
                 <v:shape id="_x0000_s1073" type="#_x0000_t202" style="position:absolute;left:8705;top:15873;width:2340;height:2492;visibility:visible;mso-wrap-style:square;v-text-anchor:top" o:gfxdata="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" fillcolor="#a00000" strokecolor="black [3213]">
                   <v:fill color2="red" rotate="t" angle="225" colors="0 #a00000;.5 #e60000;1 red" focus="100%" type="gradient"/>
@@ -10557,7 +10562,7 @@
         <mc:AlternateContent>
           <mc:Choice Requires="wpg">
             <w:drawing>
-              <wp:anchor distT="0" distB="0" distL="114300" distR="114300" simplePos="0" relativeHeight="251759616" behindDoc="1" locked="0" layoutInCell="1" allowOverlap="1" wp14:anchorId="69E756DB" wp14:editId="0BB14695">
+              <wp:anchor distT="0" distB="0" distL="114300" distR="114300" simplePos="0" relativeHeight="251759616" behindDoc="1" locked="0" layoutInCell="1" allowOverlap="1" wp14:anchorId="69E756DB" wp14:editId="1E0FDF58">
                 <wp:simplePos x="0" y="0"/>
                 <wp:positionH relativeFrom="column">
                   <wp:posOffset>972820</wp:posOffset>
@@ -10577,20 +10582,21 @@
                       <wpg:grpSpPr>
                         <a:xfrm>
                           <a:off x="0" y="0"/>
-                          <a:ext cx="3810000" cy="2047875"/>
+                          <a:ext cx="3809999" cy="2047875"/>
                           <a:chOff x="0" y="0"/>
-                          <a:chExt cx="3810000" cy="2047875"/>
+                          <a:chExt cx="3809999" cy="2047875"/>
                         </a:xfrm>
                       </wpg:grpSpPr>
                       <pic:pic xmlns:pic="http://schemas.openxmlformats.org/drawingml/2006/picture">
                         <pic:nvPicPr>
-                          <pic:cNvPr id="835882769" name="First export.png" descr="Une image contenant texte, capture d’écran, diagramme, carré&#10;&#10;Description générée automatiquement"/>
+                          <pic:cNvPr id="835882769" name="First export.png"/>
                           <pic:cNvPicPr>
                             <a:picLocks noChangeAspect="1"/>
                           </pic:cNvPicPr>
                         </pic:nvPicPr>
                         <pic:blipFill>
-                          <a:blip r:link="rId25"/>
+                          <a:blip r:link="rId23"/>
+                          <a:srcRect/>
                           <a:stretch>
                             <a:fillRect/>
                           </a:stretch>
@@ -10598,7 +10604,7 @@
                         <pic:spPr>
                           <a:xfrm>
                             <a:off x="0" y="0"/>
-                            <a:ext cx="3810000" cy="2047875"/>
+                            <a:ext cx="3809999" cy="2047875"/>
                           </a:xfrm>
                           <a:prstGeom prst="rect">
                             <a:avLst/>
@@ -10755,9 +10761,9 @@
           </mc:Choice>
           <mc:Fallback>
             <w:pict>
-              <v:group w14:anchorId="69E756DB" id="_x0000_s1075" style="position:absolute;margin-left:76.6pt;margin-top:22.65pt;width:300pt;height:161.25pt;z-index:-251556864" coordsize="38100,20478" o:gfxdata="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">
-                <v:shape id="First export.png" o:spid="_x0000_s1076" type="#_x0000_t75" alt="Une image contenant texte, capture d’écran, diagramme, carré&#10;&#10;Description générée automatiquement" style="position:absolute;width:38100;height:20478;visibility:visible;mso-wrap-style:square" o:gfxdata="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">
-                  <v:imagedata r:id="rId26"/>
+              <v:group w14:anchorId="69E756DB" id="_x0000_s1075" style="position:absolute;margin-left:76.6pt;margin-top:22.65pt;width:300pt;height:161.25pt;z-index:-251556864" coordsize="38099,20478" o:gfxdata="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">
+                <v:shape id="First export.png" o:spid="_x0000_s1076" type="#_x0000_t75" style="position:absolute;width:38099;height:20478;visibility:visible;mso-wrap-style:square" o:gfxdata="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">
+                  <v:imagedata r:id="rId25"/>
                 </v:shape>
                 <v:shape id="_x0000_s1077" type="#_x0000_t202" style="position:absolute;left:8705;top:15873;width:2340;height:2492;visibility:visible;mso-wrap-style:square;v-text-anchor:top" o:gfxdata="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" fillcolor="#a00000" strokecolor="black [3213]">
                   <v:fill color2="red" rotate="t" angle="225" colors="0 #a00000;.5 #e60000;1 red" focus="100%" type="gradient"/>
@@ -10989,6 +10995,12 @@
           <w:lang w:val="en-GB"/>
         </w:rPr>
       </w:pPr>
+      <w:r>
+        <w:rPr>
+          <w:lang w:val="en-GB"/>
+        </w:rPr>
+        <w:br w:type="page"/>
+      </w:r>
     </w:p>
     <w:p>
       <w:pPr>
@@ -11001,6 +11013,7 @@
       <w:bookmarkStart w:id="15" w:name="_Cloud_(Dropbox)"/>
       <w:bookmarkEnd w:id="15"/>
       <w:r>
+        <w:lastRenderedPageBreak/>
         <w:t>Cloud (Dropbox)</w:t>
       </w:r>
     </w:p>
@@ -11094,7 +11107,6 @@
         <w:rPr>
           <w:lang w:val="en-GB"/>
         </w:rPr>
-        <w:lastRenderedPageBreak/>
         <w:t xml:space="preserve">To perform maintenance, go to the </w:t>
       </w:r>
       <w:hyperlink w:anchor="_Présentation_des_boutons_2" w:history="1">
@@ -11110,7 +11122,19 @@
         <w:rPr>
           <w:lang w:val="en-GB"/>
         </w:rPr>
-        <w:t xml:space="preserve"> Click this button to access various options, including "Database" and then select "Database Cleanup".</w:t>
+        <w:t xml:space="preserve"> Click this button to access various options, including "Database" and then select "</w:t>
+      </w:r>
+      <w:r>
+        <w:rPr>
+          <w:lang w:val="en-GB"/>
+        </w:rPr>
+        <w:t>Cleaning the database</w:t>
+      </w:r>
+      <w:r>
+        <w:rPr>
+          <w:lang w:val="en-GB"/>
+        </w:rPr>
+        <w:t>".</w:t>
       </w:r>
     </w:p>
     <w:p>
@@ -11336,7 +11360,7 @@
                           </pic:cNvPicPr>
                         </pic:nvPicPr>
                         <pic:blipFill>
-                          <a:blip r:link="rId27"/>
+                          <a:blip r:link="rId26"/>
                           <a:stretch>
                             <a:fillRect/>
                           </a:stretch>
@@ -11767,7 +11791,7 @@
             <w:pict>
               <v:group w14:anchorId="20B836BA" id="Groupe 24" o:spid="_x0000_s1080" style="position:absolute;left:0;text-align:left;margin-left:-64.1pt;margin-top:20.25pt;width:582.05pt;height:306.75pt;z-index:-251538432" coordsize="73920,38957" o:gfxdata="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">
                 <v:shape id="Main interface.png" o:spid="_x0000_s1081" type="#_x0000_t75" alt="Une image contenant texte, capture d’écran, logiciel, Logiciel multimédia&#10;&#10;Description générée automatiquement" style="position:absolute;width:73920;height:38957;visibility:visible;mso-wrap-style:square" o:gfxdata="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">
-                  <v:imagedata r:id="rId28"/>
+                  <v:imagedata r:id="rId27"/>
                 </v:shape>
                 <v:rect id="Rectangle 1" o:spid="_x0000_s1082" style="position:absolute;left:614;top:4640;width:24003;height:16954;visibility:visible;mso-wrap-style:square;v-text-anchor:middle" o:gfxdata="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" filled="f" strokecolor="red" strokeweight="1pt"/>
                 <v:rect id="Rectangle 1" o:spid="_x0000_s1083" style="position:absolute;left:24565;top:4640;width:24003;height:9047;visibility:visible;mso-wrap-style:square;v-text-anchor:middle" o:gfxdata="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" filled="f" strokecolor="red" strokeweight="1pt"/>
@@ -12480,7 +12504,7 @@
                     <pic:cNvPicPr/>
                   </pic:nvPicPr>
                   <pic:blipFill>
-                    <a:blip r:link="rId29"/>
+                    <a:blip r:link="rId28"/>
                     <a:stretch>
                       <a:fillRect/>
                     </a:stretch>
@@ -12534,7 +12558,7 @@
                     <pic:cNvPicPr/>
                   </pic:nvPicPr>
                   <pic:blipFill>
-                    <a:blip r:link="rId30"/>
+                    <a:blip r:link="rId29"/>
                     <a:stretch>
                       <a:fillRect/>
                     </a:stretch>
@@ -12646,10 +12670,10 @@
                     <pic:cNvPicPr/>
                   </pic:nvPicPr>
                   <pic:blipFill>
-                    <a:blip r:embed="rId31">
+                    <a:blip r:embed="rId30">
                       <a:extLst>
                         <a:ext uri="{96DAC541-7B7A-43D3-8B79-37D633B846F1}">
-                          <asvg:svgBlip xmlns:asvg="http://schemas.microsoft.com/office/drawing/2016/SVG/main" r:link="rId32"/>
+                          <asvg:svgBlip xmlns:asvg="http://schemas.microsoft.com/office/drawing/2016/SVG/main" r:link="rId31"/>
                         </a:ext>
                       </a:extLst>
                     </a:blip>
@@ -12864,7 +12888,7 @@
                     <pic:cNvPicPr/>
                   </pic:nvPicPr>
                   <pic:blipFill>
-                    <a:blip r:link="rId33"/>
+                    <a:blip r:link="rId32"/>
                     <a:stretch>
                       <a:fillRect/>
                     </a:stretch>
@@ -12931,7 +12955,7 @@
                     <pic:cNvPicPr/>
                   </pic:nvPicPr>
                   <pic:blipFill>
-                    <a:blip r:link="rId34"/>
+                    <a:blip r:link="rId33"/>
                     <a:stretch>
                       <a:fillRect/>
                     </a:stretch>
@@ -13108,7 +13132,7 @@
                     <pic:cNvPicPr/>
                   </pic:nvPicPr>
                   <pic:blipFill>
-                    <a:blip r:link="rId35"/>
+                    <a:blip r:link="rId34"/>
                     <a:stretch>
                       <a:fillRect/>
                     </a:stretch>
@@ -13170,7 +13194,7 @@
                     <pic:cNvPicPr/>
                   </pic:nvPicPr>
                   <pic:blipFill>
-                    <a:blip r:link="rId34"/>
+                    <a:blip r:link="rId33"/>
                     <a:stretch>
                       <a:fillRect/>
                     </a:stretch>
@@ -13277,7 +13301,7 @@
                     <pic:cNvPicPr/>
                   </pic:nvPicPr>
                   <pic:blipFill>
-                    <a:blip r:link="rId36"/>
+                    <a:blip r:link="rId35"/>
                     <a:stretch>
                       <a:fillRect/>
                     </a:stretch>
@@ -13584,7 +13608,7 @@
                     <pic:cNvPicPr/>
                   </pic:nvPicPr>
                   <pic:blipFill>
-                    <a:blip r:link="rId37"/>
+                    <a:blip r:link="rId36"/>
                     <a:stretch>
                       <a:fillRect/>
                     </a:stretch>
@@ -13648,7 +13672,7 @@
                     <pic:cNvPicPr/>
                   </pic:nvPicPr>
                   <pic:blipFill>
-                    <a:blip r:link="rId38"/>
+                    <a:blip r:link="rId37"/>
                     <a:stretch>
                       <a:fillRect/>
                     </a:stretch>
@@ -13979,7 +14003,7 @@
                     <pic:cNvPicPr/>
                   </pic:nvPicPr>
                   <pic:blipFill>
-                    <a:blip r:link="rId39"/>
+                    <a:blip r:link="rId38"/>
                     <a:stretch>
                       <a:fillRect/>
                     </a:stretch>
@@ -14204,7 +14228,7 @@
                     <pic:cNvPicPr/>
                   </pic:nvPicPr>
                   <pic:blipFill>
-                    <a:blip r:link="rId40"/>
+                    <a:blip r:link="rId39"/>
                     <a:stretch>
                       <a:fillRect/>
                     </a:stretch>
@@ -14258,7 +14282,7 @@
                     <pic:cNvPicPr/>
                   </pic:nvPicPr>
                   <pic:blipFill>
-                    <a:blip r:link="rId34"/>
+                    <a:blip r:link="rId33"/>
                     <a:stretch>
                       <a:fillRect/>
                     </a:stretch>
@@ -14522,7 +14546,7 @@
                     <pic:cNvPicPr/>
                   </pic:nvPicPr>
                   <pic:blipFill>
-                    <a:blip r:link="rId41"/>
+                    <a:blip r:link="rId40"/>
                     <a:stretch>
                       <a:fillRect/>
                     </a:stretch>
@@ -14576,7 +14600,7 @@
                     <pic:cNvPicPr/>
                   </pic:nvPicPr>
                   <pic:blipFill>
-                    <a:blip r:link="rId42"/>
+                    <a:blip r:link="rId41"/>
                     <a:stretch>
                       <a:fillRect/>
                     </a:stretch>
@@ -14920,7 +14944,7 @@
                     <pic:cNvPicPr/>
                   </pic:nvPicPr>
                   <pic:blipFill>
-                    <a:blip r:link="rId43"/>
+                    <a:blip r:link="rId42"/>
                     <a:stretch>
                       <a:fillRect/>
                     </a:stretch>
@@ -15012,10 +15036,10 @@
                     <pic:cNvPicPr/>
                   </pic:nvPicPr>
                   <pic:blipFill>
-                    <a:blip r:embed="rId31">
+                    <a:blip r:embed="rId30">
                       <a:extLst>
                         <a:ext uri="{96DAC541-7B7A-43D3-8B79-37D633B846F1}">
-                          <asvg:svgBlip xmlns:asvg="http://schemas.microsoft.com/office/drawing/2016/SVG/main" r:link="rId32"/>
+                          <asvg:svgBlip xmlns:asvg="http://schemas.microsoft.com/office/drawing/2016/SVG/main" r:link="rId31"/>
                         </a:ext>
                       </a:extLst>
                     </a:blip>
@@ -15149,10 +15173,10 @@
                     <pic:cNvPicPr/>
                   </pic:nvPicPr>
                   <pic:blipFill>
-                    <a:blip r:embed="rId31">
+                    <a:blip r:embed="rId30">
                       <a:extLst>
                         <a:ext uri="{96DAC541-7B7A-43D3-8B79-37D633B846F1}">
-                          <asvg:svgBlip xmlns:asvg="http://schemas.microsoft.com/office/drawing/2016/SVG/main" r:link="rId32"/>
+                          <asvg:svgBlip xmlns:asvg="http://schemas.microsoft.com/office/drawing/2016/SVG/main" r:link="rId31"/>
                         </a:ext>
                       </a:extLst>
                     </a:blip>
@@ -15250,10 +15274,10 @@
                     <pic:cNvPicPr/>
                   </pic:nvPicPr>
                   <pic:blipFill>
-                    <a:blip r:embed="rId31">
+                    <a:blip r:embed="rId30">
                       <a:extLst>
                         <a:ext uri="{96DAC541-7B7A-43D3-8B79-37D633B846F1}">
-                          <asvg:svgBlip xmlns:asvg="http://schemas.microsoft.com/office/drawing/2016/SVG/main" r:link="rId32"/>
+                          <asvg:svgBlip xmlns:asvg="http://schemas.microsoft.com/office/drawing/2016/SVG/main" r:link="rId31"/>
                         </a:ext>
                       </a:extLst>
                     </a:blip>
@@ -15477,10 +15501,10 @@
                     <pic:cNvPicPr/>
                   </pic:nvPicPr>
                   <pic:blipFill>
-                    <a:blip r:embed="rId31">
+                    <a:blip r:embed="rId30">
                       <a:extLst>
                         <a:ext uri="{96DAC541-7B7A-43D3-8B79-37D633B846F1}">
-                          <asvg:svgBlip xmlns:asvg="http://schemas.microsoft.com/office/drawing/2016/SVG/main" r:link="rId32"/>
+                          <asvg:svgBlip xmlns:asvg="http://schemas.microsoft.com/office/drawing/2016/SVG/main" r:link="rId31"/>
                         </a:ext>
                       </a:extLst>
                     </a:blip>
@@ -15568,7 +15592,7 @@
                     <pic:cNvPicPr/>
                   </pic:nvPicPr>
                   <pic:blipFill>
-                    <a:blip r:link="rId44"/>
+                    <a:blip r:link="rId43"/>
                     <a:stretch>
                       <a:fillRect/>
                     </a:stretch>
@@ -15892,7 +15916,7 @@
                     <pic:cNvPicPr/>
                   </pic:nvPicPr>
                   <pic:blipFill>
-                    <a:blip r:link="rId45"/>
+                    <a:blip r:link="rId44"/>
                     <a:stretch>
                       <a:fillRect/>
                     </a:stretch>
@@ -15961,10 +15985,10 @@
                     <pic:cNvPicPr/>
                   </pic:nvPicPr>
                   <pic:blipFill>
-                    <a:blip r:embed="rId31">
+                    <a:blip r:embed="rId30">
                       <a:extLst>
                         <a:ext uri="{96DAC541-7B7A-43D3-8B79-37D633B846F1}">
-                          <asvg:svgBlip xmlns:asvg="http://schemas.microsoft.com/office/drawing/2016/SVG/main" r:link="rId32"/>
+                          <asvg:svgBlip xmlns:asvg="http://schemas.microsoft.com/office/drawing/2016/SVG/main" r:link="rId31"/>
                         </a:ext>
                       </a:extLst>
                     </a:blip>
@@ -16080,7 +16104,7 @@
                     <pic:cNvPicPr/>
                   </pic:nvPicPr>
                   <pic:blipFill>
-                    <a:blip r:link="rId46"/>
+                    <a:blip r:link="rId45"/>
                     <a:stretch>
                       <a:fillRect/>
                     </a:stretch>
@@ -16135,7 +16159,7 @@
                     <pic:cNvPicPr/>
                   </pic:nvPicPr>
                   <pic:blipFill>
-                    <a:blip r:link="rId47"/>
+                    <a:blip r:link="rId46"/>
                     <a:stretch>
                       <a:fillRect/>
                     </a:stretch>
@@ -16305,10 +16329,10 @@
                     <pic:cNvPicPr/>
                   </pic:nvPicPr>
                   <pic:blipFill>
-                    <a:blip r:embed="rId31">
+                    <a:blip r:embed="rId30">
                       <a:extLst>
                         <a:ext uri="{96DAC541-7B7A-43D3-8B79-37D633B846F1}">
-                          <asvg:svgBlip xmlns:asvg="http://schemas.microsoft.com/office/drawing/2016/SVG/main" r:link="rId32"/>
+                          <asvg:svgBlip xmlns:asvg="http://schemas.microsoft.com/office/drawing/2016/SVG/main" r:link="rId31"/>
                         </a:ext>
                       </a:extLst>
                     </a:blip>
@@ -16417,10 +16441,10 @@
                     <pic:cNvPicPr/>
                   </pic:nvPicPr>
                   <pic:blipFill>
-                    <a:blip r:embed="rId31">
+                    <a:blip r:embed="rId30">
                       <a:extLst>
                         <a:ext uri="{96DAC541-7B7A-43D3-8B79-37D633B846F1}">
-                          <asvg:svgBlip xmlns:asvg="http://schemas.microsoft.com/office/drawing/2016/SVG/main" r:link="rId32"/>
+                          <asvg:svgBlip xmlns:asvg="http://schemas.microsoft.com/office/drawing/2016/SVG/main" r:link="rId31"/>
                         </a:ext>
                       </a:extLst>
                     </a:blip>
@@ -16516,10 +16540,10 @@
                     <pic:cNvPicPr/>
                   </pic:nvPicPr>
                   <pic:blipFill>
-                    <a:blip r:embed="rId31">
+                    <a:blip r:embed="rId30">
                       <a:extLst>
                         <a:ext uri="{96DAC541-7B7A-43D3-8B79-37D633B846F1}">
-                          <asvg:svgBlip xmlns:asvg="http://schemas.microsoft.com/office/drawing/2016/SVG/main" r:link="rId32"/>
+                          <asvg:svgBlip xmlns:asvg="http://schemas.microsoft.com/office/drawing/2016/SVG/main" r:link="rId31"/>
                         </a:ext>
                       </a:extLst>
                     </a:blip>
@@ -16693,7 +16717,7 @@
                     <pic:cNvPicPr/>
                   </pic:nvPicPr>
                   <pic:blipFill>
-                    <a:blip r:link="rId48"/>
+                    <a:blip r:link="rId47"/>
                     <a:stretch>
                       <a:fillRect/>
                     </a:stretch>
@@ -17079,7 +17103,7 @@
                     <pic:cNvPicPr/>
                   </pic:nvPicPr>
                   <pic:blipFill rotWithShape="1">
-                    <a:blip r:link="rId49"/>
+                    <a:blip r:link="rId48"/>
                     <a:srcRect l="-129" t="7534" r="129" b="81774"/>
                     <a:stretch/>
                   </pic:blipFill>
@@ -17262,7 +17286,7 @@
                     <pic:cNvPicPr/>
                   </pic:nvPicPr>
                   <pic:blipFill rotWithShape="1">
-                    <a:blip r:link="rId49"/>
+                    <a:blip r:link="rId48"/>
                     <a:srcRect t="-492"/>
                     <a:stretch/>
                   </pic:blipFill>
@@ -17606,7 +17630,7 @@
                     <pic:cNvPicPr/>
                   </pic:nvPicPr>
                   <pic:blipFill>
-                    <a:blip r:link="rId50"/>
+                    <a:blip r:link="rId49"/>
                     <a:stretch>
                       <a:fillRect/>
                     </a:stretch>
@@ -17748,7 +17772,7 @@
                     <pic:cNvPicPr/>
                   </pic:nvPicPr>
                   <pic:blipFill>
-                    <a:blip r:link="rId51"/>
+                    <a:blip r:link="rId50"/>
                     <a:stretch>
                       <a:fillRect/>
                     </a:stretch>
@@ -17870,7 +17894,7 @@
                     <pic:cNvPicPr/>
                   </pic:nvPicPr>
                   <pic:blipFill>
-                    <a:blip r:link="rId52"/>
+                    <a:blip r:link="rId51"/>
                     <a:stretch>
                       <a:fillRect/>
                     </a:stretch>
@@ -18128,7 +18152,7 @@
                     <pic:cNvPicPr/>
                   </pic:nvPicPr>
                   <pic:blipFill>
-                    <a:blip r:link="rId53"/>
+                    <a:blip r:link="rId52"/>
                     <a:stretch>
                       <a:fillRect/>
                     </a:stretch>
@@ -18296,7 +18320,7 @@
                     <pic:cNvPicPr/>
                   </pic:nvPicPr>
                   <pic:blipFill>
-                    <a:blip r:link="rId54"/>
+                    <a:blip r:link="rId53"/>
                     <a:stretch>
                       <a:fillRect/>
                     </a:stretch>
@@ -18450,7 +18474,7 @@
                     <pic:cNvPicPr/>
                   </pic:nvPicPr>
                   <pic:blipFill>
-                    <a:blip r:link="rId55"/>
+                    <a:blip r:link="rId54"/>
                     <a:stretch>
                       <a:fillRect/>
                     </a:stretch>
@@ -18681,10 +18705,10 @@
                           <pic:cNvPicPr/>
                         </pic:nvPicPr>
                         <pic:blipFill>
-                          <a:blip r:embed="rId56">
+                          <a:blip r:embed="rId55">
                             <a:extLst>
                               <a:ext uri="{96DAC541-7B7A-43D3-8B79-37D633B846F1}">
-                                <asvg:svgBlip xmlns:asvg="http://schemas.microsoft.com/office/drawing/2016/SVG/main" r:link="rId57"/>
+                                <asvg:svgBlip xmlns:asvg="http://schemas.microsoft.com/office/drawing/2016/SVG/main" r:link="rId56"/>
                               </a:ext>
                             </a:extLst>
                           </a:blip>
@@ -18737,10 +18761,10 @@
                           <pic:cNvPicPr/>
                         </pic:nvPicPr>
                         <pic:blipFill>
-                          <a:blip r:embed="rId58">
+                          <a:blip r:embed="rId57">
                             <a:extLst>
                               <a:ext uri="{96DAC541-7B7A-43D3-8B79-37D633B846F1}">
-                                <asvg:svgBlip xmlns:asvg="http://schemas.microsoft.com/office/drawing/2016/SVG/main" r:link="rId59"/>
+                                <asvg:svgBlip xmlns:asvg="http://schemas.microsoft.com/office/drawing/2016/SVG/main" r:link="rId58"/>
                               </a:ext>
                             </a:extLst>
                           </a:blip>
@@ -18793,10 +18817,10 @@
                           <pic:cNvPicPr/>
                         </pic:nvPicPr>
                         <pic:blipFill>
-                          <a:blip r:embed="rId60">
+                          <a:blip r:embed="rId59">
                             <a:extLst>
                               <a:ext uri="{96DAC541-7B7A-43D3-8B79-37D633B846F1}">
-                                <asvg:svgBlip xmlns:asvg="http://schemas.microsoft.com/office/drawing/2016/SVG/main" r:link="rId61"/>
+                                <asvg:svgBlip xmlns:asvg="http://schemas.microsoft.com/office/drawing/2016/SVG/main" r:link="rId60"/>
                               </a:ext>
                             </a:extLst>
                           </a:blip>
@@ -19346,7 +19370,7 @@
               </wp:anchor>
             </w:drawing>
           </mc:Choice>
-          <mc:Fallback xmlns:a14="http://schemas.microsoft.com/office/drawing/2010/main" xmlns:asvg="http://schemas.microsoft.com/office/drawing/2016/SVG/main" xmlns:pic="http://schemas.openxmlformats.org/drawingml/2006/picture" xmlns:a="http://schemas.openxmlformats.org/drawingml/2006/main">
+          <mc:Fallback xmlns:a="http://schemas.openxmlformats.org/drawingml/2006/main" xmlns:pic="http://schemas.openxmlformats.org/drawingml/2006/picture" xmlns:asvg="http://schemas.microsoft.com/office/drawing/2016/SVG/main" xmlns:a14="http://schemas.microsoft.com/office/drawing/2010/main">
             <w:pict>
               <v:rect id="Rectangle 1" style="position:absolute;margin-left:-63.7pt;margin-top:188.2pt;width:581.35pt;height:124.4pt;z-index:251808768;visibility:visible;mso-wrap-style:square;mso-width-percent:0;mso-height-percent:0;mso-wrap-distance-left:9pt;mso-wrap-distance-top:0;mso-wrap-distance-right:9pt;mso-wrap-distance-bottom:0;mso-position-horizontal:absolute;mso-position-horizontal-relative:text;mso-position-vertical:absolute;mso-position-vertical-relative:text;mso-width-percent:0;mso-height-percent:0;mso-width-relative:margin;mso-height-relative:margin;v-text-anchor:middle" o:spid="_x0000_s1026" filled="f" strokecolor="red" strokeweight="1pt" o:gfxdata="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" w14:anchorId="4C714F78"/>
             </w:pict>
@@ -19423,7 +19447,7 @@
               </wp:anchor>
             </w:drawing>
           </mc:Choice>
-          <mc:Fallback xmlns:a14="http://schemas.microsoft.com/office/drawing/2010/main" xmlns:asvg="http://schemas.microsoft.com/office/drawing/2016/SVG/main" xmlns:pic="http://schemas.openxmlformats.org/drawingml/2006/picture" xmlns:a="http://schemas.openxmlformats.org/drawingml/2006/main">
+          <mc:Fallback xmlns:a="http://schemas.openxmlformats.org/drawingml/2006/main" xmlns:pic="http://schemas.openxmlformats.org/drawingml/2006/picture" xmlns:asvg="http://schemas.microsoft.com/office/drawing/2016/SVG/main" xmlns:a14="http://schemas.microsoft.com/office/drawing/2010/main">
             <w:pict>
               <v:rect id="Rectangle 1" style="position:absolute;margin-left:129.8pt;margin-top:164.25pt;width:193.9pt;height:23.9pt;z-index:251806720;visibility:visible;mso-wrap-style:square;mso-height-percent:0;mso-wrap-distance-left:9pt;mso-wrap-distance-top:0;mso-wrap-distance-right:9pt;mso-wrap-distance-bottom:0;mso-position-horizontal:absolute;mso-position-horizontal-relative:text;mso-position-vertical:absolute;mso-position-vertical-relative:text;mso-height-percent:0;mso-height-relative:margin;v-text-anchor:middle" o:spid="_x0000_s1026" filled="f" strokecolor="red" strokeweight="1pt" o:gfxdata="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" w14:anchorId="77574350"/>
             </w:pict>
@@ -19500,7 +19524,7 @@
               </wp:anchor>
             </w:drawing>
           </mc:Choice>
-          <mc:Fallback xmlns:a14="http://schemas.microsoft.com/office/drawing/2010/main" xmlns:asvg="http://schemas.microsoft.com/office/drawing/2016/SVG/main" xmlns:pic="http://schemas.openxmlformats.org/drawingml/2006/picture" xmlns:a="http://schemas.openxmlformats.org/drawingml/2006/main">
+          <mc:Fallback xmlns:a="http://schemas.openxmlformats.org/drawingml/2006/main" xmlns:pic="http://schemas.openxmlformats.org/drawingml/2006/picture" xmlns:asvg="http://schemas.microsoft.com/office/drawing/2016/SVG/main" xmlns:a14="http://schemas.microsoft.com/office/drawing/2010/main">
             <w:pict>
               <v:rect id="Rectangle 1" style="position:absolute;margin-left:129.8pt;margin-top:125.15pt;width:193.9pt;height:39.2pt;z-index:251804672;visibility:visible;mso-wrap-style:square;mso-height-percent:0;mso-wrap-distance-left:9pt;mso-wrap-distance-top:0;mso-wrap-distance-right:9pt;mso-wrap-distance-bottom:0;mso-position-horizontal:absolute;mso-position-horizontal-relative:text;mso-position-vertical:absolute;mso-position-vertical-relative:text;mso-height-percent:0;mso-height-relative:margin;v-text-anchor:middle" o:spid="_x0000_s1026" filled="f" strokecolor="red" strokeweight="1pt" o:gfxdata="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" w14:anchorId="4B2819D5"/>
             </w:pict>
@@ -19765,10 +19789,10 @@
                     <pic:cNvPicPr/>
                   </pic:nvPicPr>
                   <pic:blipFill>
-                    <a:blip r:embed="rId62">
+                    <a:blip r:embed="rId61">
                       <a:extLst>
                         <a:ext uri="{96DAC541-7B7A-43D3-8B79-37D633B846F1}">
-                          <asvg:svgBlip xmlns:asvg="http://schemas.microsoft.com/office/drawing/2016/SVG/main" r:link="rId63"/>
+                          <asvg:svgBlip xmlns:asvg="http://schemas.microsoft.com/office/drawing/2016/SVG/main" r:link="rId62"/>
                         </a:ext>
                       </a:extLst>
                     </a:blip>
@@ -19847,10 +19871,10 @@
                     <pic:cNvPicPr/>
                   </pic:nvPicPr>
                   <pic:blipFill>
-                    <a:blip r:embed="rId64">
+                    <a:blip r:embed="rId63">
                       <a:extLst>
                         <a:ext uri="{96DAC541-7B7A-43D3-8B79-37D633B846F1}">
-                          <asvg:svgBlip xmlns:asvg="http://schemas.microsoft.com/office/drawing/2016/SVG/main" r:link="rId65"/>
+                          <asvg:svgBlip xmlns:asvg="http://schemas.microsoft.com/office/drawing/2016/SVG/main" r:link="rId64"/>
                         </a:ext>
                       </a:extLst>
                     </a:blip>
@@ -19929,10 +19953,10 @@
                     <pic:cNvPicPr/>
                   </pic:nvPicPr>
                   <pic:blipFill>
-                    <a:blip r:embed="rId66">
+                    <a:blip r:embed="rId65">
                       <a:extLst>
                         <a:ext uri="{96DAC541-7B7A-43D3-8B79-37D633B846F1}">
-                          <asvg:svgBlip xmlns:asvg="http://schemas.microsoft.com/office/drawing/2016/SVG/main" r:link="rId67"/>
+                          <asvg:svgBlip xmlns:asvg="http://schemas.microsoft.com/office/drawing/2016/SVG/main" r:link="rId66"/>
                         </a:ext>
                       </a:extLst>
                     </a:blip>
@@ -30363,6 +30387,7 @@
     <w:rsid w:val="001D55EE"/>
     <w:rsid w:val="00231CBA"/>
     <w:rsid w:val="00236818"/>
+    <w:rsid w:val="002371AC"/>
     <w:rsid w:val="0024760D"/>
     <w:rsid w:val="00253B12"/>
     <w:rsid w:val="002622C0"/>
@@ -30388,6 +30413,7 @@
     <w:rsid w:val="00543AF3"/>
     <w:rsid w:val="00567221"/>
     <w:rsid w:val="005C4D27"/>
+    <w:rsid w:val="00646E9E"/>
     <w:rsid w:val="00663207"/>
     <w:rsid w:val="006909D7"/>
     <w:rsid w:val="006B1D56"/>

</xml_diff>

<commit_message>
ci(Update): Update English 'How to use' documentation and add new images
Updated the English 'How to use' documentation files (DOCX and PDF).
Added new image files to support the documentation, including images for
creating account types, categories, colors, currencies, places, and
parameters. This enhances the usability of the documentation with visual
guidance.
</commit_message>
<xml_diff>
--- a/MyExpenses.Wpf/Resources/How to use/How to use_english.docx
+++ b/MyExpenses.Wpf/Resources/How to use/How to use_english.docx
@@ -53,6 +53,9 @@
         </w:sdt>
         <w:p>
           <w:r>
+            <w:rPr>
+              <w:noProof/>
+            </w:rPr>
             <w:drawing>
               <wp:anchor distT="0" distB="0" distL="114300" distR="114300" simplePos="0" relativeHeight="251624448" behindDoc="0" locked="0" layoutInCell="1" allowOverlap="1" wp14:anchorId="38C045DF" wp14:editId="76588B0D">
                 <wp:simplePos x="0" y="0"/>
@@ -2737,15 +2740,7 @@
       </w:r>
       <w:proofErr w:type="spellEnd"/>
       <w:r>
-        <w:t xml:space="preserve"> is an intuitive app designed to simplify the management of your personal finances </w:t>
-      </w:r>
-      <w:proofErr w:type="gramStart"/>
-      <w:r>
-        <w:t>on a daily basis</w:t>
-      </w:r>
-      <w:proofErr w:type="gramEnd"/>
-      <w:r>
-        <w:t>. It allows you to track your spending in real time, analyze your spending habits, and anticipate the remaining balance in your bank accounts even before your bank informs you.</w:t>
+        <w:t xml:space="preserve"> is an intuitive app designed to simplify the management of your personal finances on a daily basis. It allows you to track your spending in real time, analyze your spending habits, and anticipate the remaining balance in your bank accounts even before your bank informs you.</w:t>
       </w:r>
     </w:p>
     <w:p>
@@ -2782,22 +2777,28 @@
           <w:b/>
           <w:bCs/>
         </w:rPr>
-        <w:t xml:space="preserve">Detailed charts of your </w:t>
-      </w:r>
-      <w:proofErr w:type="gramStart"/>
+        <w:t>Detailed charts of your expenses</w:t>
+      </w:r>
+      <w:r>
+        <w:t xml:space="preserve"> : Visualize your expenses in the form of graphs to better understand and analyze your finances.</w:t>
+      </w:r>
+    </w:p>
+    <w:p>
+      <w:pPr>
+        <w:numPr>
+          <w:ilvl w:val="0"/>
+          <w:numId w:val="75"/>
+        </w:numPr>
+      </w:pPr>
       <w:r>
         <w:rPr>
           <w:b/>
           <w:bCs/>
         </w:rPr>
-        <w:t>expenses</w:t>
-      </w:r>
-      <w:r>
-        <w:t xml:space="preserve"> :</w:t>
-      </w:r>
-      <w:proofErr w:type="gramEnd"/>
-      <w:r>
-        <w:t xml:space="preserve"> Visualize your expenses in the form of graphs to better understand and analyze your finances.</w:t>
+        <w:t>Optimal security</w:t>
+      </w:r>
+      <w:r>
+        <w:t xml:space="preserve"> : All your data is stored locally on your device, ensuring maximum protection against the risks of bank hacking. Your financial information remains completely under your control.</w:t>
       </w:r>
     </w:p>
     <w:p>
@@ -2812,90 +2813,36 @@
           <w:b/>
           <w:bCs/>
         </w:rPr>
-        <w:t xml:space="preserve">Optimal </w:t>
-      </w:r>
-      <w:proofErr w:type="gramStart"/>
+        <w:t>Cross-device backup and sync</w:t>
+      </w:r>
+      <w:r>
+        <w:t xml:space="preserve"> : Back up your data to Dropbox and easily sync it across multiple devices for seamless use of </w:t>
+      </w:r>
+      <w:proofErr w:type="spellStart"/>
+      <w:r>
+        <w:t>MyExpenses</w:t>
+      </w:r>
+      <w:proofErr w:type="spellEnd"/>
+      <w:r>
+        <w:t xml:space="preserve"> wherever you are.</w:t>
+      </w:r>
+    </w:p>
+    <w:p>
+      <w:pPr>
+        <w:numPr>
+          <w:ilvl w:val="0"/>
+          <w:numId w:val="75"/>
+        </w:numPr>
+      </w:pPr>
       <w:r>
         <w:rPr>
           <w:b/>
           <w:bCs/>
         </w:rPr>
-        <w:t>security</w:t>
-      </w:r>
-      <w:r>
-        <w:t xml:space="preserve"> :</w:t>
-      </w:r>
-      <w:proofErr w:type="gramEnd"/>
-      <w:r>
-        <w:t xml:space="preserve"> All your data is stored locally on your device, ensuring maximum protection against the risks of bank hacking. Your financial information remains completely under your control.</w:t>
-      </w:r>
-    </w:p>
-    <w:p>
-      <w:pPr>
-        <w:numPr>
-          <w:ilvl w:val="0"/>
-          <w:numId w:val="75"/>
-        </w:numPr>
-      </w:pPr>
-      <w:r>
-        <w:rPr>
-          <w:b/>
-          <w:bCs/>
-        </w:rPr>
-        <w:t xml:space="preserve">Cross-device backup and </w:t>
-      </w:r>
-      <w:proofErr w:type="gramStart"/>
-      <w:r>
-        <w:rPr>
-          <w:b/>
-          <w:bCs/>
-        </w:rPr>
-        <w:t>sync</w:t>
-      </w:r>
-      <w:r>
-        <w:t xml:space="preserve"> :</w:t>
-      </w:r>
-      <w:proofErr w:type="gramEnd"/>
-      <w:r>
-        <w:t xml:space="preserve"> Back up your data to Dropbox and easily sync it across multiple devices for seamless use of </w:t>
-      </w:r>
-      <w:proofErr w:type="spellStart"/>
-      <w:r>
-        <w:t>MyExpenses</w:t>
-      </w:r>
-      <w:proofErr w:type="spellEnd"/>
-      <w:r>
-        <w:t xml:space="preserve"> wherever you are.</w:t>
-      </w:r>
-    </w:p>
-    <w:p>
-      <w:pPr>
-        <w:numPr>
-          <w:ilvl w:val="0"/>
-          <w:numId w:val="75"/>
-        </w:numPr>
-      </w:pPr>
-      <w:r>
-        <w:rPr>
-          <w:b/>
-          <w:bCs/>
-        </w:rPr>
-        <w:t xml:space="preserve">Automatic </w:t>
-      </w:r>
-      <w:proofErr w:type="gramStart"/>
-      <w:r>
-        <w:rPr>
-          <w:b/>
-          <w:bCs/>
-        </w:rPr>
-        <w:t>backups</w:t>
-      </w:r>
-      <w:r>
-        <w:t xml:space="preserve"> :</w:t>
-      </w:r>
-      <w:proofErr w:type="gramEnd"/>
-      <w:r>
-        <w:t xml:space="preserve"> Every time you open and close the app, an automatic backup is made and kept on your device for 15 days.</w:t>
+        <w:t>Automatic backups</w:t>
+      </w:r>
+      <w:r>
+        <w:t xml:space="preserve"> : Every time you open and close the app, an automatic backup is made and kept on your device for 15 days.</w:t>
       </w:r>
     </w:p>
     <w:p>
@@ -3186,6 +3133,9 @@
     </w:p>
     <w:p>
       <w:r>
+        <w:rPr>
+          <w:noProof/>
+        </w:rPr>
         <mc:AlternateContent>
           <mc:Choice Requires="wpg">
             <w:drawing>
@@ -3360,16 +3310,11 @@
         </mc:AlternateContent>
       </w:r>
       <w:r>
-        <w:t xml:space="preserve">By default, the app opens in English with a theme synced to your operating system's theme, but other languages and themes are available. To make these changes, go to </w:t>
-      </w:r>
-      <w:proofErr w:type="gramStart"/>
-      <w:r>
-        <w:t xml:space="preserve">the </w:t>
+        <w:t xml:space="preserve">By default, the app opens in English with a theme synced to your operating system's theme, but other languages and themes are available. To make these changes, go to the </w:t>
       </w:r>
       <w:r>
         <w:t xml:space="preserve"> "</w:t>
       </w:r>
-      <w:proofErr w:type="gramEnd"/>
       <w:r>
         <w:t>Settings" section.</w:t>
       </w:r>
@@ -3377,6 +3322,9 @@
     <w:p/>
     <w:p>
       <w:r>
+        <w:rPr>
+          <w:noProof/>
+        </w:rPr>
         <w:drawing>
           <wp:anchor distT="0" distB="0" distL="114300" distR="114300" simplePos="0" relativeHeight="251626496" behindDoc="1" locked="0" layoutInCell="1" allowOverlap="1" wp14:anchorId="6CE9B54D" wp14:editId="65FB0CFC">
             <wp:simplePos x="0" y="0"/>
@@ -3471,6 +3419,9 @@
     </w:p>
     <w:p>
       <w:r>
+        <w:rPr>
+          <w:noProof/>
+        </w:rPr>
         <mc:AlternateContent>
           <mc:Choice Requires="wpg">
             <w:drawing>
@@ -3977,21 +3928,7 @@
           <w:rPr>
             <w:rStyle w:val="Lienhypertexte"/>
           </w:rPr>
-          <w:t xml:space="preserve">"Choose </w:t>
-        </w:r>
-        <w:proofErr w:type="gramStart"/>
-        <w:r>
-          <w:rPr>
-            <w:rStyle w:val="Lienhypertexte"/>
-          </w:rPr>
-          <w:t>language(</w:t>
-        </w:r>
-        <w:proofErr w:type="gramEnd"/>
-        <w:r>
-          <w:rPr>
-            <w:rStyle w:val="Lienhypertexte"/>
-          </w:rPr>
-          <w:t>1)</w:t>
+          <w:t>"Choose language(1)</w:t>
         </w:r>
       </w:hyperlink>
       <w:r>
@@ -4035,21 +3972,7 @@
           <w:rPr>
             <w:rStyle w:val="Lienhypertexte"/>
           </w:rPr>
-          <w:t>"</w:t>
-        </w:r>
-        <w:proofErr w:type="gramStart"/>
-        <w:r>
-          <w:rPr>
-            <w:rStyle w:val="Lienhypertexte"/>
-          </w:rPr>
-          <w:t>Save(</w:t>
-        </w:r>
-        <w:proofErr w:type="gramEnd"/>
-        <w:r>
-          <w:rPr>
-            <w:rStyle w:val="Lienhypertexte"/>
-          </w:rPr>
-          <w:t>3)</w:t>
+          <w:t>"Save(3)</w:t>
         </w:r>
       </w:hyperlink>
       <w:r>
@@ -4105,6 +4028,9 @@
     </w:p>
     <w:p>
       <w:r>
+        <w:rPr>
+          <w:noProof/>
+        </w:rPr>
         <mc:AlternateContent>
           <mc:Choice Requires="wpg">
             <w:drawing>
@@ -4442,6 +4368,9 @@
                                 <w:t>5</w:t>
                               </w:r>
                               <w:r>
+                                <w:rPr>
+                                  <w:noProof/>
+                                </w:rPr>
                                 <w:drawing>
                                   <wp:inline distT="0" distB="0" distL="0" distR="0" wp14:anchorId="35DC0F4C" wp14:editId="39A2305C">
                                     <wp:extent cx="64770" cy="69850"/>
@@ -4634,6 +4563,9 @@
                                 <w:t>7</w:t>
                               </w:r>
                               <w:r>
+                                <w:rPr>
+                                  <w:noProof/>
+                                </w:rPr>
                                 <w:drawing>
                                   <wp:inline distT="0" distB="0" distL="0" distR="0" wp14:anchorId="1526F9EF" wp14:editId="35D66429">
                                     <wp:extent cx="64770" cy="69850"/>
@@ -5179,6 +5111,9 @@
                           <w:t>5</w:t>
                         </w:r>
                         <w:r>
+                          <w:rPr>
+                            <w:noProof/>
+                          </w:rPr>
                           <w:drawing>
                             <wp:inline distT="0" distB="0" distL="0" distR="0" wp14:anchorId="35DC0F4C" wp14:editId="39A2305C">
                               <wp:extent cx="64770" cy="69850"/>
@@ -5253,6 +5188,9 @@
                           <w:t>7</w:t>
                         </w:r>
                         <w:r>
+                          <w:rPr>
+                            <w:noProof/>
+                          </w:rPr>
                           <w:drawing>
                             <wp:inline distT="0" distB="0" distL="0" distR="0" wp14:anchorId="1526F9EF" wp14:editId="35D66429">
                               <wp:extent cx="64770" cy="69850"/>
@@ -5385,6 +5323,9 @@
         </mc:AlternateContent>
       </w:r>
       <w:r>
+        <w:rPr>
+          <w:noProof/>
+        </w:rPr>
         <mc:AlternateContent>
           <mc:Choice Requires="wps">
             <w:drawing>
@@ -5762,15 +5703,7 @@
         </w:r>
       </w:hyperlink>
       <w:r>
-        <w:t xml:space="preserve"> displays a sun icon and a moon icon. The selected icon indicates active mode: the sun represents light </w:t>
-      </w:r>
-      <w:proofErr w:type="gramStart"/>
-      <w:r>
-        <w:t>mode</w:t>
-      </w:r>
-      <w:proofErr w:type="gramEnd"/>
-      <w:r>
-        <w:t xml:space="preserve"> and the moon represents dark mode. By default, light mode is selected.</w:t>
+        <w:t xml:space="preserve"> displays a sun icon and a moon icon. The selected icon indicates active mode: the sun represents light mode and the moon represents dark mode. By default, light mode is selected.</w:t>
       </w:r>
     </w:p>
     <w:p>
@@ -5864,6 +5797,7 @@
       <w:r>
         <w:rPr>
           <w:rFonts w:eastAsia="Times New Roman"/>
+          <w:noProof/>
           <w:kern w:val="0"/>
           <w:lang w:eastAsia="fr-FR"/>
         </w:rPr>
@@ -7260,7 +7194,7 @@
                 <w:lang w:eastAsia="fr-FR"/>
                 <w14:ligatures w14:val="none"/>
               </w:rPr>
-              <w:t>Validate button</w:t>
+              <w:t>Valid button</w:t>
             </w:r>
           </w:p>
           <w:p>
@@ -7389,15 +7323,7 @@
     <w:p>
       <w:r>
         <w:lastRenderedPageBreak/>
-        <w:t xml:space="preserve">Now let's move on to the left-hand part, which represents the </w:t>
-      </w:r>
-      <w:proofErr w:type="gramStart"/>
-      <w:r>
-        <w:t>color as a whole</w:t>
-      </w:r>
-      <w:proofErr w:type="gramEnd"/>
-      <w:r>
-        <w:t>. You can adjust the horizontal bar or move the point on the graph to select the hue of your color overall.</w:t>
+        <w:t>Now let's move on to the left-hand part, which represents the color as a whole. You can adjust the horizontal bar or move the point on the graph to select the hue of your color overall.</w:t>
       </w:r>
     </w:p>
     <w:p/>
@@ -7408,15 +7334,7 @@
     </w:p>
     <w:p>
       <w:r>
-        <w:t xml:space="preserve">Once your color </w:t>
-      </w:r>
-      <w:proofErr w:type="gramStart"/>
-      <w:r>
-        <w:t>change</w:t>
-      </w:r>
-      <w:proofErr w:type="gramEnd"/>
-      <w:r>
-        <w:t xml:space="preserve"> the color presentations will be changed.</w:t>
+        <w:t>Once your color change the color presentations will be changed.</w:t>
       </w:r>
     </w:p>
     <w:p>
@@ -7499,6 +7417,9 @@
       <w:bookmarkStart w:id="12" w:name="_Toc177386749"/>
       <w:bookmarkEnd w:id="11"/>
       <w:r>
+        <w:rPr>
+          <w:noProof/>
+        </w:rPr>
         <mc:AlternateContent>
           <mc:Choice Requires="wpg">
             <w:drawing>
@@ -8431,6 +8352,9 @@
         <w:jc w:val="center"/>
       </w:pPr>
       <w:r>
+        <w:rPr>
+          <w:noProof/>
+        </w:rPr>
         <w:drawing>
           <wp:inline distT="0" distB="0" distL="0" distR="0" wp14:anchorId="0E6336F0" wp14:editId="3AD93BCF">
             <wp:extent cx="3810532" cy="1238423"/>
@@ -8523,6 +8447,9 @@
     </w:p>
     <w:p>
       <w:r>
+        <w:rPr>
+          <w:noProof/>
+        </w:rPr>
         <mc:AlternateContent>
           <mc:Choice Requires="wpg">
             <w:drawing>
@@ -8812,22 +8739,10 @@
           <w:b/>
           <w:bCs/>
         </w:rPr>
-        <w:t xml:space="preserve">Import from a cloud </w:t>
-      </w:r>
-      <w:proofErr w:type="gramStart"/>
-      <w:r>
-        <w:rPr>
-          <w:b/>
-          <w:bCs/>
-        </w:rPr>
-        <w:t>location</w:t>
-      </w:r>
-      <w:r>
-        <w:t xml:space="preserve"> :</w:t>
-      </w:r>
-      <w:proofErr w:type="gramEnd"/>
-      <w:r>
-        <w:t xml:space="preserve"> This option allows you to import a previous export file made on the cloud </w:t>
+        <w:t>Import from a cloud location</w:t>
+      </w:r>
+      <w:r>
+        <w:t xml:space="preserve"> : This option allows you to import a previous export file made on the cloud </w:t>
       </w:r>
       <w:hyperlink w:anchor="_Cloud_(Dropbox)" w:history="1">
         <w:r>
@@ -8861,6 +8776,9 @@
     </w:p>
     <w:p>
       <w:r>
+        <w:rPr>
+          <w:noProof/>
+        </w:rPr>
         <mc:AlternateContent>
           <mc:Choice Requires="wpg">
             <w:drawing>
@@ -9156,57 +9074,33 @@
           <w:b/>
           <w:bCs/>
         </w:rPr>
-        <w:t xml:space="preserve">Export to a </w:t>
-      </w:r>
-      <w:proofErr w:type="gramStart"/>
+        <w:t>Export to a database</w:t>
+      </w:r>
+      <w:r>
+        <w:t xml:space="preserve"> : This option allows you to save a compatible version for future re-import into the application, or to explore it if you have database knowledge (format used: SQLite3, see table descriptions for details).</w:t>
+      </w:r>
+    </w:p>
+    <w:p>
+      <w:pPr>
+        <w:numPr>
+          <w:ilvl w:val="0"/>
+          <w:numId w:val="34"/>
+        </w:numPr>
+      </w:pPr>
       <w:r>
         <w:rPr>
           <w:b/>
           <w:bCs/>
         </w:rPr>
-        <w:t>database</w:t>
-      </w:r>
-      <w:r>
-        <w:t xml:space="preserve"> :</w:t>
-      </w:r>
-      <w:proofErr w:type="gramEnd"/>
-      <w:r>
-        <w:t xml:space="preserve"> This option allows you to save a compatible version for future re-import into the application, or to explore it if you have database knowledge (format used: SQLite3, see table descriptions for details).</w:t>
-      </w:r>
-    </w:p>
-    <w:p>
-      <w:pPr>
-        <w:numPr>
-          <w:ilvl w:val="0"/>
-          <w:numId w:val="34"/>
-        </w:numPr>
-      </w:pPr>
-      <w:r>
-        <w:rPr>
-          <w:b/>
-          <w:bCs/>
-        </w:rPr>
-        <w:t xml:space="preserve">Export to </w:t>
-      </w:r>
-      <w:proofErr w:type="gramStart"/>
-      <w:r>
-        <w:rPr>
-          <w:b/>
-          <w:bCs/>
-        </w:rPr>
-        <w:t>Folder</w:t>
-      </w:r>
-      <w:r>
-        <w:t xml:space="preserve"> :</w:t>
-      </w:r>
-      <w:proofErr w:type="gramEnd"/>
-      <w:r>
-        <w:t xml:space="preserve"> This option will create a folder with your account name in the selected location. This folder will contain two files: an Excel file with different tables (such as the expense history, and many others) and a geolocation file of the registered stores.</w:t>
-      </w:r>
-    </w:p>
-    <w:p>
-      <w:r>
-        <w:t>After making your choice, an interface will ask you to select the account(s) to be exported and then validate.</w:t>
+        <w:t>Export to Folder</w:t>
+      </w:r>
+      <w:r>
+        <w:t xml:space="preserve"> : This option will create a folder with your account name in the selected location. This folder will contain two files: an Excel file with different tables (such as the expense history, and many others) and a geolocation file of the registered stores.</w:t>
+      </w:r>
+    </w:p>
+    <w:p>
+      <w:r>
+        <w:t>After making your choice, an interface will ask you to select the account(s) to be exported and then valid.</w:t>
       </w:r>
     </w:p>
     <w:p>
@@ -9265,7 +9159,7 @@
     </w:p>
     <w:p>
       <w:r>
-        <w:t>After making your choice, an interface will ask you to select the account(s) to be exported and then validate.</w:t>
+        <w:t>After making your choice, an interface will ask you to select the account(s) to be exported and then valid.</w:t>
       </w:r>
     </w:p>
     <w:p>
@@ -9355,6 +9249,9 @@
       <w:bookmarkStart w:id="20" w:name="_Toc177386753"/>
       <w:bookmarkEnd w:id="19"/>
       <w:r>
+        <w:rPr>
+          <w:noProof/>
+        </w:rPr>
         <mc:AlternateContent>
           <mc:Choice Requires="wps">
             <w:drawing>
@@ -9467,6 +9364,9 @@
         </mc:AlternateContent>
       </w:r>
       <w:r>
+        <w:rPr>
+          <w:noProof/>
+        </w:rPr>
         <mc:AlternateContent>
           <mc:Choice Requires="wpg">
             <w:drawing>
@@ -10121,22 +10021,10 @@
           <w:b/>
           <w:bCs/>
         </w:rPr>
-        <w:t>Account Management</w:t>
-      </w:r>
-      <w:proofErr w:type="gramStart"/>
-      <w:r>
-        <w:rPr>
-          <w:b/>
-          <w:bCs/>
-        </w:rPr>
-        <w:t xml:space="preserve">" </w:t>
-      </w:r>
-      <w:r>
-        <w:t>:</w:t>
-      </w:r>
-      <w:proofErr w:type="gramEnd"/>
-      <w:r>
-        <w:t xml:space="preserve"> Allows you to create a sub-account, such as a checking account or savings account. Note that each sub-account name must be unique.</w:t>
+        <w:t xml:space="preserve">Account Management" </w:t>
+      </w:r>
+      <w:r>
+        <w:t>: Allows you to create a sub-account, such as a checking account or savings account. Note that each sub-account name must be unique.</w:t>
       </w:r>
     </w:p>
     <w:p>
@@ -10155,22 +10043,10 @@
           <w:b/>
           <w:bCs/>
         </w:rPr>
-        <w:t>Account Type Management</w:t>
-      </w:r>
-      <w:proofErr w:type="gramStart"/>
-      <w:r>
-        <w:rPr>
-          <w:b/>
-          <w:bCs/>
-        </w:rPr>
-        <w:t xml:space="preserve">" </w:t>
-      </w:r>
-      <w:r>
-        <w:t>:</w:t>
-      </w:r>
-      <w:proofErr w:type="gramEnd"/>
-      <w:r>
-        <w:t xml:space="preserve"> Allows you to define the type of each account (for example, "Account" created via "Account Management" can be a deposit account or a savings account).</w:t>
+        <w:t xml:space="preserve">Account Type Management" </w:t>
+      </w:r>
+      <w:r>
+        <w:t>: Allows you to define the type of each account (for example, "Account" created via "Account Management" can be a deposit account or a savings account).</w:t>
       </w:r>
     </w:p>
     <w:p>
@@ -10189,22 +10065,10 @@
           <w:b/>
           <w:bCs/>
         </w:rPr>
-        <w:t>Category Type Management</w:t>
-      </w:r>
-      <w:proofErr w:type="gramStart"/>
-      <w:r>
-        <w:rPr>
-          <w:b/>
-          <w:bCs/>
-        </w:rPr>
-        <w:t xml:space="preserve">" </w:t>
-      </w:r>
-      <w:r>
-        <w:t>:</w:t>
-      </w:r>
-      <w:proofErr w:type="gramEnd"/>
-      <w:r>
-        <w:t xml:space="preserve"> Allows you to define categories for your expenses, such as leisure, housing expenses, or any other category of your choice.</w:t>
+        <w:t xml:space="preserve">Category Type Management" </w:t>
+      </w:r>
+      <w:r>
+        <w:t>: Allows you to define categories for your expenses, such as leisure, housing expenses, or any other category of your choice.</w:t>
       </w:r>
     </w:p>
     <w:p>
@@ -10223,22 +10087,10 @@
           <w:b/>
           <w:bCs/>
         </w:rPr>
-        <w:t>Location Management</w:t>
-      </w:r>
-      <w:proofErr w:type="gramStart"/>
-      <w:r>
-        <w:rPr>
-          <w:b/>
-          <w:bCs/>
-        </w:rPr>
-        <w:t xml:space="preserve">" </w:t>
-      </w:r>
-      <w:r>
-        <w:t>:</w:t>
-      </w:r>
-      <w:proofErr w:type="gramEnd"/>
-      <w:r>
-        <w:t xml:space="preserve"> Allows you to save your stores and find all the expenses associated with each of them.</w:t>
+        <w:t xml:space="preserve">Location Management" </w:t>
+      </w:r>
+      <w:r>
+        <w:t>: Allows you to save your stores and find all the expenses associated with each of them.</w:t>
       </w:r>
     </w:p>
     <w:p>
@@ -10257,22 +10109,10 @@
           <w:b/>
           <w:bCs/>
         </w:rPr>
-        <w:t>Color Management</w:t>
-      </w:r>
-      <w:proofErr w:type="gramStart"/>
-      <w:r>
-        <w:rPr>
-          <w:b/>
-          <w:bCs/>
-        </w:rPr>
-        <w:t xml:space="preserve">" </w:t>
-      </w:r>
-      <w:r>
-        <w:t>:</w:t>
-      </w:r>
-      <w:proofErr w:type="gramEnd"/>
-      <w:r>
-        <w:t xml:space="preserve"> Allows you to create custom colors, which can then be assigned to your categories.</w:t>
+        <w:t xml:space="preserve">Color Management" </w:t>
+      </w:r>
+      <w:r>
+        <w:t>: Allows you to create custom colors, which can then be assigned to your categories.</w:t>
       </w:r>
     </w:p>
     <w:p>
@@ -10291,22 +10131,10 @@
           <w:b/>
           <w:bCs/>
         </w:rPr>
-        <w:t>Currency Symbol Management</w:t>
-      </w:r>
-      <w:proofErr w:type="gramStart"/>
-      <w:r>
-        <w:rPr>
-          <w:b/>
-          <w:bCs/>
-        </w:rPr>
-        <w:t xml:space="preserve">" </w:t>
-      </w:r>
-      <w:r>
-        <w:t>:</w:t>
-      </w:r>
-      <w:proofErr w:type="gramEnd"/>
-      <w:r>
-        <w:t xml:space="preserve"> Allows you to create a sub-account with the currency symbol of your choice. For example, in the Eurozone, the default symbol is "€", but it can vary by region.</w:t>
+        <w:t xml:space="preserve">Currency Symbol Management" </w:t>
+      </w:r>
+      <w:r>
+        <w:t>: Allows you to create a sub-account with the currency symbol of your choice. For example, in the Eurozone, the default symbol is "€", but it can vary by region.</w:t>
       </w:r>
     </w:p>
     <w:p>
@@ -10325,22 +10153,10 @@
           <w:b/>
           <w:bCs/>
         </w:rPr>
-        <w:t>Payment Method Management</w:t>
-      </w:r>
-      <w:proofErr w:type="gramStart"/>
-      <w:r>
-        <w:rPr>
-          <w:b/>
-          <w:bCs/>
-        </w:rPr>
-        <w:t xml:space="preserve">" </w:t>
-      </w:r>
-      <w:r>
-        <w:t>:</w:t>
-      </w:r>
-      <w:proofErr w:type="gramEnd"/>
-      <w:r>
-        <w:t xml:space="preserve"> Allows you to create payment methods. Four default modes have already been created: card, check, transfer and direct debit.</w:t>
+        <w:t xml:space="preserve">Payment Method Management" </w:t>
+      </w:r>
+      <w:r>
+        <w:t>: Allows you to create payment methods. Four default modes have already been created: card, check, transfer and direct debit.</w:t>
       </w:r>
     </w:p>
     <w:p>
@@ -10359,22 +10175,10 @@
           <w:b/>
           <w:bCs/>
         </w:rPr>
-        <w:t>Recurring Expense Management</w:t>
-      </w:r>
-      <w:proofErr w:type="gramStart"/>
-      <w:r>
-        <w:rPr>
-          <w:b/>
-          <w:bCs/>
-        </w:rPr>
-        <w:t xml:space="preserve">" </w:t>
-      </w:r>
-      <w:r>
-        <w:t>:</w:t>
-      </w:r>
-      <w:proofErr w:type="gramEnd"/>
-      <w:r>
-        <w:t xml:space="preserve"> Allows you to record recurring expenses or earnings (monthly, etc.).</w:t>
+        <w:t xml:space="preserve">Recurring Expense Management" </w:t>
+      </w:r>
+      <w:r>
+        <w:t>: Allows you to record recurring expenses or earnings (monthly, etc.).</w:t>
       </w:r>
     </w:p>
     <w:p>
@@ -10393,22 +10197,10 @@
           <w:b/>
           <w:bCs/>
         </w:rPr>
-        <w:t>Make a bank transfer</w:t>
-      </w:r>
-      <w:proofErr w:type="gramStart"/>
-      <w:r>
-        <w:rPr>
-          <w:b/>
-          <w:bCs/>
-        </w:rPr>
-        <w:t xml:space="preserve">" </w:t>
-      </w:r>
-      <w:r>
-        <w:t>:</w:t>
-      </w:r>
-      <w:proofErr w:type="gramEnd"/>
-      <w:r>
-        <w:t xml:space="preserve"> Allows you to transfer money between your different sub-accounts.</w:t>
+        <w:t xml:space="preserve">Make a bank transfer" </w:t>
+      </w:r>
+      <w:r>
+        <w:t>: Allows you to transfer money between your different sub-accounts.</w:t>
       </w:r>
     </w:p>
     <w:p>
@@ -10427,22 +10219,10 @@
           <w:b/>
           <w:bCs/>
         </w:rPr>
-        <w:t>Record Financial Transaction</w:t>
-      </w:r>
-      <w:proofErr w:type="gramStart"/>
-      <w:r>
-        <w:rPr>
-          <w:b/>
-          <w:bCs/>
-        </w:rPr>
-        <w:t xml:space="preserve">" </w:t>
-      </w:r>
-      <w:r>
-        <w:t>:</w:t>
-      </w:r>
-      <w:proofErr w:type="gramEnd"/>
-      <w:r>
-        <w:t xml:space="preserve"> Allows you to record an expense or money gain.</w:t>
+        <w:t xml:space="preserve">Record Financial Transaction" </w:t>
+      </w:r>
+      <w:r>
+        <w:t>: Allows you to record an expense or money gain.</w:t>
       </w:r>
     </w:p>
     <w:p>
@@ -10471,22 +10251,10 @@
           <w:b/>
           <w:bCs/>
         </w:rPr>
-        <w:t>Analysis</w:t>
-      </w:r>
-      <w:proofErr w:type="gramStart"/>
-      <w:r>
-        <w:rPr>
-          <w:b/>
-          <w:bCs/>
-        </w:rPr>
-        <w:t xml:space="preserve">" </w:t>
-      </w:r>
-      <w:r>
-        <w:t>:</w:t>
-      </w:r>
-      <w:proofErr w:type="gramEnd"/>
-      <w:r>
-        <w:t xml:space="preserve"> Allows you to view various graphical reports to help you better understand your expenses.</w:t>
+        <w:t xml:space="preserve">Analysis" </w:t>
+      </w:r>
+      <w:r>
+        <w:t>: Allows you to view various graphical reports to help you better understand your expenses.</w:t>
       </w:r>
     </w:p>
     <w:p>
@@ -10529,19 +10297,22 @@
     </w:p>
     <w:p>
       <w:r>
+        <w:rPr>
+          <w:noProof/>
+        </w:rPr>
         <w:drawing>
-          <wp:anchor distT="0" distB="0" distL="114300" distR="114300" simplePos="0" relativeHeight="251781120" behindDoc="0" locked="0" layoutInCell="1" allowOverlap="1" wp14:anchorId="2E2FE738" wp14:editId="6072A0A0">
+          <wp:anchor distT="0" distB="0" distL="114300" distR="114300" simplePos="0" relativeHeight="251782144" behindDoc="0" locked="0" layoutInCell="1" allowOverlap="1" wp14:anchorId="1EEFCF06" wp14:editId="54E36A7F">
             <wp:simplePos x="0" y="0"/>
             <wp:positionH relativeFrom="column">
-              <wp:posOffset>-860425</wp:posOffset>
+              <wp:posOffset>3719830</wp:posOffset>
             </wp:positionH>
             <wp:positionV relativeFrom="paragraph">
-              <wp:posOffset>471170</wp:posOffset>
+              <wp:posOffset>466090</wp:posOffset>
             </wp:positionV>
-            <wp:extent cx="4526280" cy="2385060"/>
-            <wp:effectExtent l="0" t="0" r="7620" b="0"/>
+            <wp:extent cx="2787650" cy="3560445"/>
+            <wp:effectExtent l="0" t="0" r="0" b="1905"/>
             <wp:wrapSquare wrapText="bothSides"/>
-            <wp:docPr id="1915350506" name="Create a sub-account.png" descr="An image containing screenshot, multimedia software, software, graphic design software&#10;&#10;Auto-generated description"/>
+            <wp:docPr id="1631512172" name="Sub-account parameter.png"/>
             <wp:cNvGraphicFramePr>
               <a:graphicFrameLocks xmlns:a="http://schemas.openxmlformats.org/drawingml/2006/main" noChangeAspect="1"/>
             </wp:cNvGraphicFramePr>
@@ -10549,7 +10320,7 @@
               <a:graphicData uri="http://schemas.openxmlformats.org/drawingml/2006/picture">
                 <pic:pic xmlns:pic="http://schemas.openxmlformats.org/drawingml/2006/picture">
                   <pic:nvPicPr>
-                    <pic:cNvPr id="1915350506" name="Create a sub-account.png" descr="Une image contenant capture d’écran, Logiciel multimédia, logiciel, Logiciel de graphisme&#10;&#10;Description générée automatiquement"/>
+                    <pic:cNvPr id="1631512172" name="Sub-account parameter.png"/>
                     <pic:cNvPicPr/>
                   </pic:nvPicPr>
                   <pic:blipFill>
@@ -10561,7 +10332,7 @@
                   <pic:spPr>
                     <a:xfrm>
                       <a:off x="0" y="0"/>
-                      <a:ext cx="4526280" cy="2385060"/>
+                      <a:ext cx="2787650" cy="3560445"/>
                     </a:xfrm>
                     <a:prstGeom prst="rect">
                       <a:avLst/>
@@ -10580,19 +10351,22 @@
         </w:drawing>
       </w:r>
       <w:r>
+        <w:rPr>
+          <w:noProof/>
+        </w:rPr>
         <w:drawing>
-          <wp:anchor distT="0" distB="0" distL="114300" distR="114300" simplePos="0" relativeHeight="251782144" behindDoc="0" locked="0" layoutInCell="1" allowOverlap="1" wp14:anchorId="1EEFCF06" wp14:editId="7043D7DB">
+          <wp:anchor distT="0" distB="0" distL="114300" distR="114300" simplePos="0" relativeHeight="251781120" behindDoc="0" locked="0" layoutInCell="1" allowOverlap="1" wp14:anchorId="2E2FE738" wp14:editId="72E57303">
             <wp:simplePos x="0" y="0"/>
             <wp:positionH relativeFrom="column">
-              <wp:posOffset>3719747</wp:posOffset>
+              <wp:posOffset>-861695</wp:posOffset>
             </wp:positionH>
             <wp:positionV relativeFrom="paragraph">
-              <wp:posOffset>470315</wp:posOffset>
+              <wp:posOffset>475615</wp:posOffset>
             </wp:positionV>
-            <wp:extent cx="2787650" cy="3561080"/>
-            <wp:effectExtent l="0" t="0" r="0" b="1270"/>
+            <wp:extent cx="4525010" cy="2385060"/>
+            <wp:effectExtent l="0" t="0" r="8890" b="0"/>
             <wp:wrapSquare wrapText="bothSides"/>
-            <wp:docPr id="1631512172" name="Sub-account parameter.png" descr="An image containing text, screenshot, software, multimedia software&#10;&#10;Auto-generated description"/>
+            <wp:docPr id="1915350506" name="Create a sub-account.png"/>
             <wp:cNvGraphicFramePr>
               <a:graphicFrameLocks xmlns:a="http://schemas.openxmlformats.org/drawingml/2006/main" noChangeAspect="1"/>
             </wp:cNvGraphicFramePr>
@@ -10600,7 +10374,7 @@
               <a:graphicData uri="http://schemas.openxmlformats.org/drawingml/2006/picture">
                 <pic:pic xmlns:pic="http://schemas.openxmlformats.org/drawingml/2006/picture">
                   <pic:nvPicPr>
-                    <pic:cNvPr id="1631512172" name="Sub-account parameter.png" descr="Une image contenant texte, capture d’écran, logiciel, Logiciel multimédia&#10;&#10;Description générée automatiquement"/>
+                    <pic:cNvPr id="1915350506" name="Create a sub-account.png"/>
                     <pic:cNvPicPr/>
                   </pic:nvPicPr>
                   <pic:blipFill>
@@ -10612,7 +10386,7 @@
                   <pic:spPr>
                     <a:xfrm>
                       <a:off x="0" y="0"/>
-                      <a:ext cx="2787650" cy="3561080"/>
+                      <a:ext cx="4525010" cy="2385060"/>
                     </a:xfrm>
                     <a:prstGeom prst="rect">
                       <a:avLst/>
@@ -10652,6 +10426,9 @@
         <w:t xml:space="preserve">You can also create an account type and currency symbol by clicking on the edit buttons, </w:t>
       </w:r>
       <w:r>
+        <w:rPr>
+          <w:noProof/>
+        </w:rPr>
         <w:drawing>
           <wp:inline distT="0" distB="0" distL="0" distR="0" wp14:anchorId="234199E2" wp14:editId="61A15DCB">
             <wp:extent cx="180000" cy="180000"/>
@@ -10695,6 +10472,9 @@
         </w:drawing>
       </w:r>
       <w:r>
+        <w:t xml:space="preserve"> </w:t>
+      </w:r>
+      <w:r>
         <w:t>located to the right of the drop-down lists, which will open a create or edit window depending on whether you already have a choice selected or not.</w:t>
       </w:r>
     </w:p>
@@ -10804,19 +10584,22 @@
     </w:p>
     <w:p>
       <w:r>
+        <w:rPr>
+          <w:noProof/>
+        </w:rPr>
         <w:drawing>
-          <wp:anchor distT="0" distB="0" distL="114300" distR="114300" simplePos="0" relativeHeight="251784192" behindDoc="0" locked="0" layoutInCell="1" allowOverlap="1" wp14:anchorId="13261FE7" wp14:editId="79CB3724">
+          <wp:anchor distT="0" distB="0" distL="114300" distR="114300" simplePos="0" relativeHeight="251784192" behindDoc="0" locked="0" layoutInCell="1" allowOverlap="1" wp14:anchorId="13261FE7" wp14:editId="3358ADF0">
             <wp:simplePos x="0" y="0"/>
             <wp:positionH relativeFrom="column">
-              <wp:posOffset>3589655</wp:posOffset>
+              <wp:posOffset>3587115</wp:posOffset>
             </wp:positionH>
             <wp:positionV relativeFrom="page">
-              <wp:posOffset>2903220</wp:posOffset>
+              <wp:posOffset>2905125</wp:posOffset>
             </wp:positionV>
-            <wp:extent cx="2969895" cy="979170"/>
-            <wp:effectExtent l="0" t="0" r="1905" b="0"/>
+            <wp:extent cx="2967355" cy="979170"/>
+            <wp:effectExtent l="0" t="0" r="4445" b="0"/>
             <wp:wrapSquare wrapText="bothSides"/>
-            <wp:docPr id="1203526999" name="Create account type name.png" descr="An image containing text, screenshot, font, software&#10;&#10;Auto-generated description"/>
+            <wp:docPr id="1203526999" name="Create account type name.png"/>
             <wp:cNvGraphicFramePr>
               <a:graphicFrameLocks xmlns:a="http://schemas.openxmlformats.org/drawingml/2006/main" noChangeAspect="1"/>
             </wp:cNvGraphicFramePr>
@@ -10824,7 +10607,7 @@
               <a:graphicData uri="http://schemas.openxmlformats.org/drawingml/2006/picture">
                 <pic:pic xmlns:pic="http://schemas.openxmlformats.org/drawingml/2006/picture">
                   <pic:nvPicPr>
-                    <pic:cNvPr id="1203526999" name="Create account type name.png" descr="Une image contenant texte, capture d’écran, Police, logiciel&#10;&#10;Description générée automatiquement"/>
+                    <pic:cNvPr id="1203526999" name="Create account type name.png"/>
                     <pic:cNvPicPr/>
                   </pic:nvPicPr>
                   <pic:blipFill>
@@ -10836,7 +10619,7 @@
                   <pic:spPr>
                     <a:xfrm>
                       <a:off x="0" y="0"/>
-                      <a:ext cx="2969895" cy="979170"/>
+                      <a:ext cx="2967355" cy="979170"/>
                     </a:xfrm>
                     <a:prstGeom prst="rect">
                       <a:avLst/>
@@ -10855,24 +10638,22 @@
         </w:drawing>
       </w:r>
       <w:r>
-        <w:t>Also, if you click on an existing account type, you will be able to change its name or delete it, however, any items that use that account type will also be deleted.</w:t>
-      </w:r>
-    </w:p>
-    <w:p>
-      <w:r>
+        <w:rPr>
+          <w:noProof/>
+        </w:rPr>
         <w:drawing>
-          <wp:anchor distT="0" distB="0" distL="114300" distR="114300" simplePos="0" relativeHeight="251783168" behindDoc="0" locked="0" layoutInCell="1" allowOverlap="1" wp14:anchorId="3E7F0F11" wp14:editId="2BE0C199">
+          <wp:anchor distT="0" distB="0" distL="114300" distR="114300" simplePos="0" relativeHeight="251783168" behindDoc="0" locked="0" layoutInCell="1" allowOverlap="1" wp14:anchorId="3E7F0F11" wp14:editId="5AFFAF89">
             <wp:simplePos x="0" y="0"/>
             <wp:positionH relativeFrom="page">
-              <wp:posOffset>238125</wp:posOffset>
+              <wp:posOffset>254635</wp:posOffset>
             </wp:positionH>
             <wp:positionV relativeFrom="page">
               <wp:posOffset>2914650</wp:posOffset>
             </wp:positionV>
-            <wp:extent cx="4191000" cy="2191385"/>
+            <wp:extent cx="4157345" cy="2191385"/>
             <wp:effectExtent l="0" t="0" r="0" b="0"/>
             <wp:wrapSquare wrapText="bothSides"/>
-            <wp:docPr id="703358209" name="Create account type.png" descr="An image containing screenshot, multimedia software, graphic design software,&#10;&#10;Auto-generated description"/>
+            <wp:docPr id="703358209" name="Create account type.png"/>
             <wp:cNvGraphicFramePr>
               <a:graphicFrameLocks xmlns:a="http://schemas.openxmlformats.org/drawingml/2006/main" noChangeAspect="1"/>
             </wp:cNvGraphicFramePr>
@@ -10880,11 +10661,11 @@
               <a:graphicData uri="http://schemas.openxmlformats.org/drawingml/2006/picture">
                 <pic:pic xmlns:pic="http://schemas.openxmlformats.org/drawingml/2006/picture">
                   <pic:nvPicPr>
-                    <pic:cNvPr id="703358209" name="Create account type.png" descr="Une image contenant capture d’écran, Logiciel multimédia, Logiciel de graphisme, logiciel&#10;&#10;Description générée automatiquement"/>
+                    <pic:cNvPr id="703358209" name="Create account type.png"/>
                     <pic:cNvPicPr/>
                   </pic:nvPicPr>
                   <pic:blipFill>
-                    <a:blip r:link="rId33"/>
+                    <a:blip r:link="rId29"/>
                     <a:stretch>
                       <a:fillRect/>
                     </a:stretch>
@@ -10892,7 +10673,7 @@
                   <pic:spPr>
                     <a:xfrm>
                       <a:off x="0" y="0"/>
-                      <a:ext cx="4191000" cy="2191385"/>
+                      <a:ext cx="4157345" cy="2191385"/>
                     </a:xfrm>
                     <a:prstGeom prst="rect">
                       <a:avLst/>
@@ -10910,7 +10691,11 @@
           </wp:anchor>
         </w:drawing>
       </w:r>
-    </w:p>
+      <w:r>
+        <w:t>Also, if you click on an existing account type, you will be able to change its name or delete it, however, any items that use that account type will also be deleted.</w:t>
+      </w:r>
+    </w:p>
+    <w:p/>
     <w:p/>
     <w:p/>
     <w:p/>
@@ -10965,17 +10750,20 @@
     </w:p>
     <w:p>
       <w:r>
+        <w:rPr>
+          <w:noProof/>
+        </w:rPr>
         <w:drawing>
-          <wp:anchor distT="0" distB="0" distL="114300" distR="114300" simplePos="0" relativeHeight="251786240" behindDoc="0" locked="0" layoutInCell="1" allowOverlap="1" wp14:anchorId="7CDF1170" wp14:editId="0BB82B23">
+          <wp:anchor distT="0" distB="0" distL="114300" distR="114300" simplePos="0" relativeHeight="251786240" behindDoc="0" locked="0" layoutInCell="1" allowOverlap="1" wp14:anchorId="7CDF1170" wp14:editId="622A9344">
             <wp:simplePos x="0" y="0"/>
             <wp:positionH relativeFrom="page">
               <wp:posOffset>4114800</wp:posOffset>
             </wp:positionH>
             <wp:positionV relativeFrom="page">
-              <wp:posOffset>2419985</wp:posOffset>
+              <wp:posOffset>2419350</wp:posOffset>
             </wp:positionV>
-            <wp:extent cx="3199130" cy="1999615"/>
-            <wp:effectExtent l="0" t="0" r="1270" b="635"/>
+            <wp:extent cx="3199130" cy="1998980"/>
+            <wp:effectExtent l="0" t="0" r="1270" b="1270"/>
             <wp:wrapSquare wrapText="bothSides"/>
             <wp:docPr id="155832077" name="Create category.png"/>
             <wp:cNvGraphicFramePr>
@@ -10989,7 +10777,7 @@
                     <pic:cNvPicPr/>
                   </pic:nvPicPr>
                   <pic:blipFill>
-                    <a:blip r:link="rId34"/>
+                    <a:blip r:link="rId33"/>
                     <a:stretch>
                       <a:fillRect/>
                     </a:stretch>
@@ -10997,7 +10785,7 @@
                   <pic:spPr>
                     <a:xfrm>
                       <a:off x="0" y="0"/>
-                      <a:ext cx="3199130" cy="1999615"/>
+                      <a:ext cx="3199130" cy="1998980"/>
                     </a:xfrm>
                     <a:prstGeom prst="rect">
                       <a:avLst/>
@@ -11016,23 +10804,26 @@
         </w:drawing>
       </w:r>
       <w:r>
+        <w:rPr>
+          <w:noProof/>
+        </w:rPr>
         <w:drawing>
-          <wp:anchor distT="0" distB="0" distL="114300" distR="114300" simplePos="0" relativeHeight="251785216" behindDoc="1" locked="0" layoutInCell="1" allowOverlap="1" wp14:anchorId="3A99767D" wp14:editId="312DE596">
+          <wp:anchor distT="0" distB="0" distL="114300" distR="114300" simplePos="0" relativeHeight="251785216" behindDoc="1" locked="0" layoutInCell="1" allowOverlap="1" wp14:anchorId="3A99767D" wp14:editId="180A263C">
             <wp:simplePos x="0" y="0"/>
             <wp:positionH relativeFrom="page">
-              <wp:posOffset>257175</wp:posOffset>
+              <wp:posOffset>272415</wp:posOffset>
             </wp:positionH>
             <wp:positionV relativeFrom="page">
               <wp:posOffset>2457450</wp:posOffset>
             </wp:positionV>
-            <wp:extent cx="3750945" cy="1960880"/>
-            <wp:effectExtent l="0" t="0" r="1905" b="1270"/>
+            <wp:extent cx="3719830" cy="1960880"/>
+            <wp:effectExtent l="0" t="0" r="0" b="1270"/>
             <wp:wrapTight wrapText="bothSides">
               <wp:wrapPolygon edited="0">
                 <wp:start x="0" y="0"/>
                 <wp:lineTo x="0" y="21404"/>
-                <wp:lineTo x="21501" y="21404"/>
-                <wp:lineTo x="21501" y="0"/>
+                <wp:lineTo x="21460" y="21404"/>
+                <wp:lineTo x="21460" y="0"/>
                 <wp:lineTo x="0" y="0"/>
               </wp:wrapPolygon>
             </wp:wrapTight>
@@ -11048,7 +10839,7 @@
                     <pic:cNvPicPr/>
                   </pic:nvPicPr>
                   <pic:blipFill>
-                    <a:blip r:link="rId33"/>
+                    <a:blip r:link="rId29"/>
                     <a:stretch>
                       <a:fillRect/>
                     </a:stretch>
@@ -11056,7 +10847,7 @@
                   <pic:spPr>
                     <a:xfrm>
                       <a:off x="0" y="0"/>
-                      <a:ext cx="3750945" cy="1960880"/>
+                      <a:ext cx="3719830" cy="1960880"/>
                     </a:xfrm>
                     <a:prstGeom prst="rect">
                       <a:avLst/>
@@ -11083,11 +10874,14 @@
         <w:t xml:space="preserve">You can also create your own color by clicking the button </w:t>
       </w:r>
       <w:r>
+        <w:rPr>
+          <w:noProof/>
+        </w:rPr>
         <w:drawing>
-          <wp:inline distT="0" distB="0" distL="0" distR="0" wp14:anchorId="26CFC3C7" wp14:editId="3334DB58">
-            <wp:extent cx="208800" cy="212400"/>
-            <wp:effectExtent l="0" t="0" r="1270" b="0"/>
-            <wp:docPr id="999274519" name="Button modification.png"/>
+          <wp:inline distT="0" distB="0" distL="0" distR="0" wp14:anchorId="2E8BE018" wp14:editId="51F1C072">
+            <wp:extent cx="180000" cy="180000"/>
+            <wp:effectExtent l="0" t="0" r="0" b="0"/>
+            <wp:docPr id="1079746168" name="PencilPlus.svg"/>
             <wp:cNvGraphicFramePr>
               <a:graphicFrameLocks xmlns:a="http://schemas.openxmlformats.org/drawingml/2006/main" noChangeAspect="1"/>
             </wp:cNvGraphicFramePr>
@@ -11095,11 +10889,17 @@
               <a:graphicData uri="http://schemas.openxmlformats.org/drawingml/2006/picture">
                 <pic:pic xmlns:pic="http://schemas.openxmlformats.org/drawingml/2006/picture">
                   <pic:nvPicPr>
-                    <pic:cNvPr id="999274519" name="Button modification.png"/>
+                    <pic:cNvPr id="1079746168" name="PencilPlus.svg"/>
                     <pic:cNvPicPr/>
                   </pic:nvPicPr>
                   <pic:blipFill>
-                    <a:blip r:link="rId35"/>
+                    <a:blip r:embed="rId30">
+                      <a:extLst>
+                        <a:ext uri="{96DAC541-7B7A-43D3-8B79-37D633B846F1}">
+                          <asvg:svgBlip xmlns:asvg="http://schemas.microsoft.com/office/drawing/2016/SVG/main" r:link="rId34"/>
+                        </a:ext>
+                      </a:extLst>
+                    </a:blip>
                     <a:stretch>
                       <a:fillRect/>
                     </a:stretch>
@@ -11107,7 +10907,7 @@
                   <pic:spPr>
                     <a:xfrm>
                       <a:off x="0" y="0"/>
-                      <a:ext cx="208800" cy="212400"/>
+                      <a:ext cx="180000" cy="180000"/>
                     </a:xfrm>
                     <a:prstGeom prst="rect">
                       <a:avLst/>
@@ -11240,9 +11040,12 @@
     </w:p>
     <w:p>
       <w:r>
+        <w:rPr>
+          <w:noProof/>
+        </w:rPr>
         <w:drawing>
-          <wp:inline distT="0" distB="0" distL="0" distR="0" wp14:anchorId="0F7F724B" wp14:editId="093E9F96">
-            <wp:extent cx="5760720" cy="3012376"/>
+          <wp:inline distT="0" distB="0" distL="0" distR="0" wp14:anchorId="0F7F724B" wp14:editId="18A6E279">
+            <wp:extent cx="5715179" cy="3012376"/>
             <wp:effectExtent l="0" t="0" r="0" b="0"/>
             <wp:docPr id="1276400370" name="Create place.png"/>
             <wp:cNvGraphicFramePr>
@@ -11256,7 +11059,7 @@
                     <pic:cNvPicPr/>
                   </pic:nvPicPr>
                   <pic:blipFill>
-                    <a:blip r:link="rId36"/>
+                    <a:blip r:link="rId35"/>
                     <a:stretch>
                       <a:fillRect/>
                     </a:stretch>
@@ -11264,7 +11067,7 @@
                   <pic:spPr>
                     <a:xfrm>
                       <a:off x="0" y="0"/>
-                      <a:ext cx="5760720" cy="3012376"/>
+                      <a:ext cx="5715179" cy="3012376"/>
                     </a:xfrm>
                     <a:prstGeom prst="rect">
                       <a:avLst/>
@@ -11293,9 +11096,12 @@
     </w:p>
     <w:p>
       <w:r>
+        <w:rPr>
+          <w:noProof/>
+        </w:rPr>
         <w:drawing>
-          <wp:inline distT="0" distB="0" distL="0" distR="0" wp14:anchorId="4C2F556C" wp14:editId="748D5259">
-            <wp:extent cx="5760720" cy="4844913"/>
+          <wp:inline distT="0" distB="0" distL="0" distR="0" wp14:anchorId="4C2F556C" wp14:editId="569E4970">
+            <wp:extent cx="5760719" cy="4844913"/>
             <wp:effectExtent l="0" t="0" r="0" b="0"/>
             <wp:docPr id="1819968237" name="Create place parameter.png"/>
             <wp:cNvGraphicFramePr>
@@ -11309,7 +11115,7 @@
                     <pic:cNvPicPr/>
                   </pic:nvPicPr>
                   <pic:blipFill>
-                    <a:blip r:link="rId37"/>
+                    <a:blip r:link="rId36"/>
                     <a:stretch>
                       <a:fillRect/>
                     </a:stretch>
@@ -11317,7 +11123,7 @@
                   <pic:spPr>
                     <a:xfrm>
                       <a:off x="0" y="0"/>
-                      <a:ext cx="5760720" cy="4844913"/>
+                      <a:ext cx="5760719" cy="4844913"/>
                     </a:xfrm>
                     <a:prstGeom prst="rect">
                       <a:avLst/>
@@ -11342,12 +11148,36 @@
     </w:p>
     <w:p>
       <w:r>
-        <w:t>If your location is slightly off, you can click on the map and select "Validate New Point" to automatically update the settings.</w:t>
-      </w:r>
-    </w:p>
-    <w:p>
-      <w:r>
-        <w:t>The "Venue is open" checkbox allows you to choose between the red icon for open locations and the blue icon for closed locations.</w:t>
+        <w:t>If your location is slightly off, you can click on the map and select "Valid</w:t>
+      </w:r>
+      <w:r>
+        <w:t>ate the</w:t>
+      </w:r>
+      <w:r>
+        <w:t xml:space="preserve"> </w:t>
+      </w:r>
+      <w:r>
+        <w:t>n</w:t>
+      </w:r>
+      <w:r>
+        <w:t xml:space="preserve">ew </w:t>
+      </w:r>
+      <w:r>
+        <w:t>po</w:t>
+      </w:r>
+      <w:r>
+        <w:t>int" to automatically update the settings.</w:t>
+      </w:r>
+    </w:p>
+    <w:p>
+      <w:r>
+        <w:t>"</w:t>
+      </w:r>
+      <w:r>
+        <w:t>The place</w:t>
+      </w:r>
+      <w:r>
+        <w:t xml:space="preserve"> is open" checkbox allows you to choose between the red icon for open locations and the blue icon for closed locations.</w:t>
       </w:r>
     </w:p>
     <w:p>
@@ -11357,15 +11187,13 @@
     </w:p>
     <w:p>
       <w:r>
-        <w:t xml:space="preserve">Once all the parameters have been made and the fields have been completed, all you </w:t>
-      </w:r>
-      <w:proofErr w:type="gramStart"/>
-      <w:r>
-        <w:t>have to</w:t>
-      </w:r>
-      <w:proofErr w:type="gramEnd"/>
-      <w:r>
-        <w:t xml:space="preserve"> do is click on the "Validate" button.</w:t>
+        <w:t>Once all the parameters have been made and the fields have been completed, all you have to do is click on the "</w:t>
+      </w:r>
+      <w:r>
+        <w:t>Valid</w:t>
+      </w:r>
+      <w:r>
+        <w:t>" button.</w:t>
       </w:r>
     </w:p>
     <w:p/>
@@ -11451,9 +11279,12 @@
     </w:p>
     <w:p>
       <w:r>
+        <w:rPr>
+          <w:noProof/>
+        </w:rPr>
         <w:drawing>
-          <wp:inline distT="0" distB="0" distL="0" distR="0" wp14:anchorId="644FA91F" wp14:editId="1517487D">
-            <wp:extent cx="5760324" cy="3052445"/>
+          <wp:inline distT="0" distB="0" distL="0" distR="0" wp14:anchorId="644FA91F" wp14:editId="28694647">
+            <wp:extent cx="5760324" cy="3036170"/>
             <wp:effectExtent l="0" t="0" r="0" b="0"/>
             <wp:docPr id="340527880" name="Create color.png"/>
             <wp:cNvGraphicFramePr>
@@ -11467,7 +11298,7 @@
                     <pic:cNvPicPr/>
                   </pic:nvPicPr>
                   <pic:blipFill>
-                    <a:blip r:link="rId38"/>
+                    <a:blip r:link="rId37"/>
                     <a:stretch>
                       <a:fillRect/>
                     </a:stretch>
@@ -11475,7 +11306,7 @@
                   <pic:spPr>
                     <a:xfrm>
                       <a:off x="0" y="0"/>
-                      <a:ext cx="5760324" cy="3052445"/>
+                      <a:ext cx="5760324" cy="3036170"/>
                     </a:xfrm>
                     <a:prstGeom prst="rect">
                       <a:avLst/>
@@ -11553,17 +11384,20 @@
         <w:spacing w:after="0"/>
       </w:pPr>
       <w:r>
+        <w:rPr>
+          <w:noProof/>
+        </w:rPr>
         <w:drawing>
-          <wp:anchor distT="0" distB="0" distL="114300" distR="114300" simplePos="0" relativeHeight="251788288" behindDoc="1" locked="0" layoutInCell="1" allowOverlap="1" wp14:anchorId="7BBB1B70" wp14:editId="615DDBA3">
+          <wp:anchor distT="0" distB="0" distL="114300" distR="114300" simplePos="0" relativeHeight="251788288" behindDoc="1" locked="0" layoutInCell="1" allowOverlap="1" wp14:anchorId="7BBB1B70" wp14:editId="48ABE8EA">
             <wp:simplePos x="0" y="0"/>
             <wp:positionH relativeFrom="page">
-              <wp:posOffset>4096385</wp:posOffset>
+              <wp:posOffset>4095750</wp:posOffset>
             </wp:positionH>
             <wp:positionV relativeFrom="page">
               <wp:posOffset>1657350</wp:posOffset>
             </wp:positionV>
-            <wp:extent cx="3175000" cy="1047750"/>
-            <wp:effectExtent l="0" t="0" r="6350" b="0"/>
+            <wp:extent cx="3175000" cy="1047115"/>
+            <wp:effectExtent l="0" t="0" r="6350" b="635"/>
             <wp:wrapSquare wrapText="bothSides"/>
             <wp:docPr id="817180082" name="Create currency.png"/>
             <wp:cNvGraphicFramePr>
@@ -11577,7 +11411,7 @@
                     <pic:cNvPicPr/>
                   </pic:nvPicPr>
                   <pic:blipFill>
-                    <a:blip r:link="rId39"/>
+                    <a:blip r:link="rId38"/>
                     <a:stretch>
                       <a:fillRect/>
                     </a:stretch>
@@ -11585,7 +11419,7 @@
                   <pic:spPr>
                     <a:xfrm>
                       <a:off x="0" y="0"/>
-                      <a:ext cx="3175000" cy="1047750"/>
+                      <a:ext cx="3175000" cy="1047115"/>
                     </a:xfrm>
                     <a:prstGeom prst="rect">
                       <a:avLst/>
@@ -11604,17 +11438,20 @@
         </w:drawing>
       </w:r>
       <w:r>
+        <w:rPr>
+          <w:noProof/>
+        </w:rPr>
         <w:drawing>
-          <wp:anchor distT="0" distB="0" distL="114300" distR="114300" simplePos="0" relativeHeight="251787264" behindDoc="0" locked="0" layoutInCell="1" allowOverlap="1" wp14:anchorId="08653BEE" wp14:editId="2831C122">
+          <wp:anchor distT="0" distB="0" distL="114300" distR="114300" simplePos="0" relativeHeight="251787264" behindDoc="0" locked="0" layoutInCell="1" allowOverlap="1" wp14:anchorId="08653BEE" wp14:editId="56C45B2A">
             <wp:simplePos x="0" y="0"/>
             <wp:positionH relativeFrom="margin">
-              <wp:posOffset>-480695</wp:posOffset>
+              <wp:posOffset>-466725</wp:posOffset>
             </wp:positionH>
             <wp:positionV relativeFrom="page">
               <wp:posOffset>1657350</wp:posOffset>
             </wp:positionV>
-            <wp:extent cx="3623945" cy="1894840"/>
-            <wp:effectExtent l="0" t="0" r="0" b="0"/>
+            <wp:extent cx="3594735" cy="1894840"/>
+            <wp:effectExtent l="0" t="0" r="5715" b="0"/>
             <wp:wrapSquare wrapText="bothSides"/>
             <wp:docPr id="193616498" name="Create account type.png"/>
             <wp:cNvGraphicFramePr>
@@ -11628,7 +11465,7 @@
                     <pic:cNvPicPr/>
                   </pic:nvPicPr>
                   <pic:blipFill>
-                    <a:blip r:link="rId33"/>
+                    <a:blip r:link="rId29"/>
                     <a:stretch>
                       <a:fillRect/>
                     </a:stretch>
@@ -11636,7 +11473,7 @@
                   <pic:spPr>
                     <a:xfrm>
                       <a:off x="0" y="0"/>
-                      <a:ext cx="3623945" cy="1894840"/>
+                      <a:ext cx="3594735" cy="1894840"/>
                     </a:xfrm>
                     <a:prstGeom prst="rect">
                       <a:avLst/>
@@ -11761,6 +11598,9 @@
         <w:spacing w:after="0"/>
       </w:pPr>
       <w:r>
+        <w:rPr>
+          <w:noProof/>
+        </w:rPr>
         <w:drawing>
           <wp:anchor distT="0" distB="0" distL="114300" distR="114300" simplePos="0" relativeHeight="251790336" behindDoc="1" locked="0" layoutInCell="1" allowOverlap="1" wp14:anchorId="783CDF37" wp14:editId="4DF3EE84">
             <wp:simplePos x="0" y="0"/>
@@ -11793,7 +11633,7 @@
                     <pic:cNvPicPr/>
                   </pic:nvPicPr>
                   <pic:blipFill>
-                    <a:blip r:link="rId40"/>
+                    <a:blip r:link="rId39"/>
                     <a:stretch>
                       <a:fillRect/>
                     </a:stretch>
@@ -11820,6 +11660,9 @@
         </w:drawing>
       </w:r>
       <w:r>
+        <w:rPr>
+          <w:noProof/>
+        </w:rPr>
         <w:drawing>
           <wp:anchor distT="0" distB="0" distL="114300" distR="114300" simplePos="0" relativeHeight="251789312" behindDoc="0" locked="0" layoutInCell="1" allowOverlap="1" wp14:anchorId="1D4F422A" wp14:editId="59FFE938">
             <wp:simplePos x="0" y="0"/>
@@ -11844,7 +11687,7 @@
                     <pic:cNvPicPr/>
                   </pic:nvPicPr>
                   <pic:blipFill>
-                    <a:blip r:link="rId41"/>
+                    <a:blip r:link="rId40"/>
                     <a:stretch>
                       <a:fillRect/>
                     </a:stretch>
@@ -12023,15 +11866,7 @@
         <w:ind w:left="360"/>
       </w:pPr>
       <w:r>
-        <w:t xml:space="preserve">Please </w:t>
-      </w:r>
-      <w:proofErr w:type="gramStart"/>
-      <w:r>
-        <w:t>note:</w:t>
-      </w:r>
-      <w:proofErr w:type="gramEnd"/>
-      <w:r>
-        <w:t xml:space="preserve"> deleting will delete all records related to that expense or gain.</w:t>
+        <w:t>Please note: deleting will delete all records related to that expense or gain.</w:t>
       </w:r>
     </w:p>
     <w:p>
@@ -12046,6 +11881,9 @@
         <w:ind w:left="360"/>
       </w:pPr>
       <w:r>
+        <w:rPr>
+          <w:noProof/>
+        </w:rPr>
         <w:drawing>
           <wp:inline distT="0" distB="0" distL="0" distR="0" wp14:anchorId="194A0DAB" wp14:editId="2C0695CD">
             <wp:extent cx="5760720" cy="3012376"/>
@@ -12062,7 +11900,7 @@
                     <pic:cNvPicPr/>
                   </pic:nvPicPr>
                   <pic:blipFill>
-                    <a:blip r:link="rId42"/>
+                    <a:blip r:link="rId41"/>
                     <a:stretch>
                       <a:fillRect/>
                     </a:stretch>
@@ -12135,6 +11973,7 @@
       </w:r>
       <w:r>
         <w:rPr>
+          <w:noProof/>
           <w:lang w:eastAsia="fr-FR"/>
         </w:rPr>
         <w:drawing>
@@ -12256,6 +12095,7 @@
       </w:r>
       <w:r>
         <w:rPr>
+          <w:noProof/>
           <w:lang w:eastAsia="fr-FR"/>
         </w:rPr>
         <w:drawing>
@@ -12341,6 +12181,7 @@
       </w:r>
       <w:r>
         <w:rPr>
+          <w:noProof/>
           <w:lang w:eastAsia="fr-FR"/>
         </w:rPr>
         <w:drawing>
@@ -12552,6 +12393,7 @@
       </w:r>
       <w:r>
         <w:rPr>
+          <w:noProof/>
           <w:lang w:eastAsia="fr-FR"/>
         </w:rPr>
         <w:drawing>
@@ -12627,6 +12469,7 @@
       </w:pPr>
       <w:r>
         <w:rPr>
+          <w:noProof/>
           <w:lang w:eastAsia="fr-FR"/>
         </w:rPr>
         <w:drawing>
@@ -12645,7 +12488,7 @@
                     <pic:cNvPicPr/>
                   </pic:nvPicPr>
                   <pic:blipFill>
-                    <a:blip r:link="rId43"/>
+                    <a:blip r:link="rId42"/>
                     <a:stretch>
                       <a:fillRect/>
                     </a:stretch>
@@ -12730,22 +12573,10 @@
           <w:b/>
           <w:bCs/>
         </w:rPr>
-        <w:t xml:space="preserve">Sub-account </w:t>
-      </w:r>
-      <w:proofErr w:type="gramStart"/>
-      <w:r>
-        <w:rPr>
-          <w:b/>
-          <w:bCs/>
-        </w:rPr>
-        <w:t>receivable</w:t>
-      </w:r>
-      <w:r>
-        <w:t xml:space="preserve"> :</w:t>
-      </w:r>
-      <w:proofErr w:type="gramEnd"/>
-      <w:r>
-        <w:t xml:space="preserve"> The account from which the amount will be debited.</w:t>
+        <w:t>Sub-account receivable</w:t>
+      </w:r>
+      <w:r>
+        <w:t xml:space="preserve"> : The account from which the amount will be debited.</w:t>
       </w:r>
     </w:p>
     <w:p>
@@ -12761,22 +12592,10 @@
           <w:b/>
           <w:bCs/>
         </w:rPr>
-        <w:t>Receiving Sub-</w:t>
-      </w:r>
-      <w:proofErr w:type="gramStart"/>
-      <w:r>
-        <w:rPr>
-          <w:b/>
-          <w:bCs/>
-        </w:rPr>
-        <w:t>Account</w:t>
-      </w:r>
-      <w:r>
-        <w:t xml:space="preserve"> :</w:t>
-      </w:r>
-      <w:proofErr w:type="gramEnd"/>
-      <w:r>
-        <w:t xml:space="preserve"> The account that will receive the amount.</w:t>
+        <w:t>Receiving Sub-Account</w:t>
+      </w:r>
+      <w:r>
+        <w:t xml:space="preserve"> : The account that will receive the amount.</w:t>
       </w:r>
     </w:p>
     <w:p>
@@ -12792,22 +12611,10 @@
           <w:b/>
           <w:bCs/>
         </w:rPr>
-        <w:t xml:space="preserve">Transfer </w:t>
-      </w:r>
-      <w:proofErr w:type="gramStart"/>
-      <w:r>
-        <w:rPr>
-          <w:b/>
-          <w:bCs/>
-        </w:rPr>
-        <w:t>category</w:t>
-      </w:r>
-      <w:r>
-        <w:t xml:space="preserve"> :</w:t>
-      </w:r>
-      <w:proofErr w:type="gramEnd"/>
-      <w:r>
-        <w:t xml:space="preserve"> For example, "Leisure purchase".</w:t>
+        <w:t>Transfer category</w:t>
+      </w:r>
+      <w:r>
+        <w:t xml:space="preserve"> : For example, "Leisure purchase".</w:t>
       </w:r>
     </w:p>
     <w:p>
@@ -12823,22 +12630,10 @@
           <w:b/>
           <w:bCs/>
         </w:rPr>
-        <w:t xml:space="preserve">Transfer </w:t>
-      </w:r>
-      <w:proofErr w:type="gramStart"/>
-      <w:r>
-        <w:rPr>
-          <w:b/>
-          <w:bCs/>
-        </w:rPr>
-        <w:t>method</w:t>
-      </w:r>
-      <w:r>
-        <w:t xml:space="preserve"> :</w:t>
-      </w:r>
-      <w:proofErr w:type="gramEnd"/>
-      <w:r>
-        <w:t xml:space="preserve"> Indicates how the transfer was made, with "Transfer" mode being the most common.</w:t>
+        <w:t>Transfer method</w:t>
+      </w:r>
+      <w:r>
+        <w:t xml:space="preserve"> : Indicates how the transfer was made, with "Transfer" mode being the most common.</w:t>
       </w:r>
     </w:p>
     <w:p>
@@ -12854,22 +12649,10 @@
           <w:b/>
           <w:bCs/>
         </w:rPr>
-        <w:t xml:space="preserve">Transfer </w:t>
-      </w:r>
-      <w:proofErr w:type="gramStart"/>
-      <w:r>
-        <w:rPr>
-          <w:b/>
-          <w:bCs/>
-        </w:rPr>
-        <w:t>date</w:t>
-      </w:r>
-      <w:r>
-        <w:t xml:space="preserve"> :</w:t>
-      </w:r>
-      <w:proofErr w:type="gramEnd"/>
-      <w:r>
-        <w:t xml:space="preserve"> The date the transfer was made.</w:t>
+        <w:t>Transfer date</w:t>
+      </w:r>
+      <w:r>
+        <w:t xml:space="preserve"> : The date the transfer was made.</w:t>
       </w:r>
     </w:p>
     <w:p>
@@ -12885,22 +12668,10 @@
           <w:b/>
           <w:bCs/>
         </w:rPr>
-        <w:t xml:space="preserve">Transfer </w:t>
-      </w:r>
-      <w:proofErr w:type="gramStart"/>
-      <w:r>
-        <w:rPr>
-          <w:b/>
-          <w:bCs/>
-        </w:rPr>
-        <w:t>value</w:t>
-      </w:r>
-      <w:r>
-        <w:t xml:space="preserve"> :</w:t>
-      </w:r>
-      <w:proofErr w:type="gramEnd"/>
-      <w:r>
-        <w:t xml:space="preserve"> Make sure to enter a positive amount, otherwise the debit and receiver sub-account roles will be reversed.</w:t>
+        <w:t>Transfer value</w:t>
+      </w:r>
+      <w:r>
+        <w:t xml:space="preserve"> : Make sure to enter a positive amount, otherwise the debit and receiver sub-account roles will be reversed.</w:t>
       </w:r>
     </w:p>
     <w:p>
@@ -12916,22 +12687,10 @@
           <w:b/>
           <w:bCs/>
         </w:rPr>
-        <w:t xml:space="preserve">Reason for </w:t>
-      </w:r>
-      <w:proofErr w:type="gramStart"/>
-      <w:r>
-        <w:rPr>
-          <w:b/>
-          <w:bCs/>
-        </w:rPr>
-        <w:t>transfer</w:t>
-      </w:r>
-      <w:r>
-        <w:t xml:space="preserve"> :</w:t>
-      </w:r>
-      <w:proofErr w:type="gramEnd"/>
-      <w:r>
-        <w:t xml:space="preserve"> Reason for the transaction.</w:t>
+        <w:t>Reason for transfer</w:t>
+      </w:r>
+      <w:r>
+        <w:t xml:space="preserve"> : Reason for the transaction.</w:t>
       </w:r>
     </w:p>
     <w:p>
@@ -12943,6 +12702,9 @@
         <w:spacing w:after="0"/>
       </w:pPr>
       <w:r>
+        <w:rPr>
+          <w:noProof/>
+        </w:rPr>
         <w:drawing>
           <wp:anchor distT="0" distB="0" distL="114300" distR="114300" simplePos="0" relativeHeight="251791360" behindDoc="1" locked="0" layoutInCell="1" allowOverlap="1" wp14:anchorId="538D8CC8" wp14:editId="14F318FA">
             <wp:simplePos x="0" y="0"/>
@@ -12975,7 +12737,7 @@
                     <pic:cNvPicPr/>
                   </pic:nvPicPr>
                   <pic:blipFill>
-                    <a:blip r:link="rId44"/>
+                    <a:blip r:link="rId43"/>
                     <a:stretch>
                       <a:fillRect/>
                     </a:stretch>
@@ -13000,22 +12762,10 @@
           <w:b/>
           <w:bCs/>
         </w:rPr>
-        <w:t xml:space="preserve">Additional </w:t>
-      </w:r>
-      <w:proofErr w:type="gramStart"/>
-      <w:r>
-        <w:rPr>
-          <w:b/>
-          <w:bCs/>
-        </w:rPr>
-        <w:t>reason</w:t>
-      </w:r>
-      <w:r>
-        <w:t xml:space="preserve"> :</w:t>
-      </w:r>
-      <w:proofErr w:type="gramEnd"/>
-      <w:r>
-        <w:t xml:space="preserve"> An optional field to add additional details.</w:t>
+        <w:t>Additional reason</w:t>
+      </w:r>
+      <w:r>
+        <w:t xml:space="preserve"> : An optional field to add additional details.</w:t>
       </w:r>
     </w:p>
     <w:p>
@@ -13033,6 +12783,7 @@
       </w:r>
       <w:r>
         <w:rPr>
+          <w:noProof/>
           <w:lang w:eastAsia="fr-FR"/>
         </w:rPr>
         <w:drawing>
@@ -13118,7 +12869,19 @@
         <w:rPr>
           <w:lang w:eastAsia="fr-FR"/>
         </w:rPr>
-        <w:t>Once your settings have been completed, simply click on the "Validated" button and another interface will be displayed to confirm your choice with a preview of the amounts of the different sub-accounts after the transfer.</w:t>
+        <w:t>Once your settings have been completed, simply click on the "</w:t>
+      </w:r>
+      <w:r>
+        <w:rPr>
+          <w:lang w:eastAsia="fr-FR"/>
+        </w:rPr>
+        <w:t>Valid</w:t>
+      </w:r>
+      <w:r>
+        <w:rPr>
+          <w:lang w:eastAsia="fr-FR"/>
+        </w:rPr>
+        <w:t>" button and another interface will be displayed to confirm your choice with a preview of the amounts of the different sub-accounts after the transfer.</w:t>
       </w:r>
     </w:p>
     <w:p>
@@ -13142,6 +12905,7 @@
       </w:pPr>
       <w:r>
         <w:rPr>
+          <w:noProof/>
           <w:lang w:eastAsia="fr-FR"/>
         </w:rPr>
         <w:lastRenderedPageBreak/>
@@ -13169,7 +12933,7 @@
                     <pic:cNvPicPr/>
                   </pic:nvPicPr>
                   <pic:blipFill>
-                    <a:blip r:link="rId45"/>
+                    <a:blip r:link="rId44"/>
                     <a:stretch>
                       <a:fillRect/>
                     </a:stretch>
@@ -13197,6 +12961,7 @@
       </w:r>
       <w:r>
         <w:rPr>
+          <w:noProof/>
           <w:lang w:eastAsia="fr-FR"/>
         </w:rPr>
         <w:drawing>
@@ -13223,7 +12988,7 @@
                     <pic:cNvPicPr/>
                   </pic:nvPicPr>
                   <pic:blipFill>
-                    <a:blip r:link="rId46"/>
+                    <a:blip r:link="rId45"/>
                     <a:stretch>
                       <a:fillRect/>
                     </a:stretch>
@@ -13260,7 +13025,7 @@
         <w:rPr>
           <w:lang w:eastAsia="fr-FR"/>
         </w:rPr>
-        <w:t>If you are satisfied with the settings, simply click on the "Validated" button.</w:t>
+        <w:t>If you are satisfied with the settings, simply click on the "Valid" button.</w:t>
       </w:r>
     </w:p>
     <w:p>
@@ -13337,6 +13102,7 @@
       </w:r>
       <w:r>
         <w:rPr>
+          <w:noProof/>
           <w:lang w:eastAsia="fr-FR"/>
         </w:rPr>
         <w:drawing>
@@ -13430,6 +13196,7 @@
       </w:r>
       <w:r>
         <w:rPr>
+          <w:noProof/>
           <w:lang w:eastAsia="fr-FR"/>
         </w:rPr>
         <w:drawing>
@@ -13510,6 +13277,7 @@
       </w:r>
       <w:r>
         <w:rPr>
+          <w:noProof/>
           <w:lang w:eastAsia="fr-FR"/>
         </w:rPr>
         <w:drawing>
@@ -13634,6 +13402,9 @@
         <w:ind w:left="360"/>
       </w:pPr>
       <w:r>
+        <w:rPr>
+          <w:noProof/>
+        </w:rPr>
         <w:drawing>
           <wp:anchor distT="0" distB="0" distL="114300" distR="114300" simplePos="0" relativeHeight="251794432" behindDoc="0" locked="0" layoutInCell="1" allowOverlap="1" wp14:anchorId="43F7FF86" wp14:editId="45F5FD99">
             <wp:simplePos x="0" y="0"/>
@@ -13658,7 +13429,7 @@
                     <pic:cNvPicPr/>
                   </pic:nvPicPr>
                   <pic:blipFill>
-                    <a:blip r:link="rId47"/>
+                    <a:blip r:link="rId46"/>
                     <a:stretch>
                       <a:fillRect/>
                     </a:stretch>
@@ -13692,15 +13463,7 @@
     </w:p>
     <w:p>
       <w:r>
-        <w:t xml:space="preserve">A message will then be displayed with the question: "Would you like to register a new bank transaction?" If you answer "Yes", the form will </w:t>
-      </w:r>
-      <w:proofErr w:type="gramStart"/>
-      <w:r>
-        <w:t>empty</w:t>
-      </w:r>
-      <w:proofErr w:type="gramEnd"/>
-      <w:r>
-        <w:t xml:space="preserve"> and you can fill it out again.</w:t>
+        <w:t>A message will then be displayed with the question: "Would you like to register a new bank transaction?" If you answer "Yes", the form will empty and you can fill it out again.</w:t>
       </w:r>
     </w:p>
     <w:p>
@@ -13895,6 +13658,9 @@
     </w:p>
     <w:p>
       <w:r>
+        <w:rPr>
+          <w:noProof/>
+        </w:rPr>
         <w:drawing>
           <wp:anchor distT="0" distB="0" distL="114300" distR="114300" simplePos="0" relativeHeight="251795456" behindDoc="0" locked="0" layoutInCell="1" allowOverlap="1" wp14:anchorId="78D7812C" wp14:editId="446B6BF1">
             <wp:simplePos x="0" y="0"/>
@@ -13919,7 +13685,7 @@
                     <pic:cNvPicPr/>
                   </pic:nvPicPr>
                   <pic:blipFill rotWithShape="1">
-                    <a:blip r:link="rId48"/>
+                    <a:blip r:link="rId47"/>
                     <a:srcRect l="-129" t="7534" r="129" b="81774"/>
                     <a:stretch/>
                   </pic:blipFill>
@@ -13989,7 +13755,6 @@
           <w:numId w:val="62"/>
         </w:numPr>
       </w:pPr>
-      <w:proofErr w:type="gramStart"/>
       <w:r>
         <w:rPr>
           <w:b/>
@@ -13998,11 +13763,7 @@
         <w:t>Left</w:t>
       </w:r>
       <w:r>
-        <w:t xml:space="preserve"> :</w:t>
-      </w:r>
-      <w:proofErr w:type="gramEnd"/>
-      <w:r>
-        <w:t xml:space="preserve"> The total money that has not yet been debited from your real bank account.</w:t>
+        <w:t xml:space="preserve"> : The total money that has not yet been debited from your real bank account.</w:t>
       </w:r>
     </w:p>
     <w:p>
@@ -14017,22 +13778,10 @@
           <w:b/>
           <w:bCs/>
         </w:rPr>
-        <w:t xml:space="preserve">In the </w:t>
-      </w:r>
-      <w:proofErr w:type="gramStart"/>
-      <w:r>
-        <w:rPr>
-          <w:b/>
-          <w:bCs/>
-        </w:rPr>
-        <w:t>middle</w:t>
-      </w:r>
-      <w:r>
-        <w:t xml:space="preserve"> :</w:t>
-      </w:r>
-      <w:proofErr w:type="gramEnd"/>
-      <w:r>
-        <w:t xml:space="preserve"> The amount of your balance, taking into account the projected debits already made, i.e. your projected balance.</w:t>
+        <w:t>In the middle</w:t>
+      </w:r>
+      <w:r>
+        <w:t xml:space="preserve"> : The amount of your balance, taking into account the projected debits already made, i.e. your projected balance.</w:t>
       </w:r>
     </w:p>
     <w:p>
@@ -14043,6 +13792,9 @@
         </w:numPr>
       </w:pPr>
       <w:r>
+        <w:rPr>
+          <w:noProof/>
+        </w:rPr>
         <w:drawing>
           <wp:anchor distT="0" distB="0" distL="114300" distR="114300" simplePos="0" relativeHeight="251796480" behindDoc="1" locked="0" layoutInCell="1" allowOverlap="1" wp14:anchorId="4EE8E138" wp14:editId="476CAD27">
             <wp:simplePos x="0" y="0"/>
@@ -14075,7 +13827,7 @@
                     <pic:cNvPicPr/>
                   </pic:nvPicPr>
                   <pic:blipFill rotWithShape="1">
-                    <a:blip r:link="rId48"/>
+                    <a:blip r:link="rId47"/>
                     <a:srcRect t="-492"/>
                     <a:stretch/>
                   </pic:blipFill>
@@ -14108,7 +13860,6 @@
           </wp:anchor>
         </w:drawing>
       </w:r>
-      <w:proofErr w:type="gramStart"/>
       <w:r>
         <w:rPr>
           <w:b/>
@@ -14117,11 +13868,7 @@
         <w:t>Right</w:t>
       </w:r>
       <w:r>
-        <w:t xml:space="preserve"> :</w:t>
-      </w:r>
-      <w:proofErr w:type="gramEnd"/>
-      <w:r>
-        <w:t xml:space="preserve"> The amount that is supposed to be in your real bank account, if you notice a difference between the amount displayed and the amount in your bank account, it may indicate that you have either entered an incorrect value in your bank transactions, forgotten to note certain transactions, or that certain transactions have not been correctly clocked.</w:t>
+        <w:t xml:space="preserve"> : The amount that is supposed to be in your real bank account, if you notice a difference between the amount displayed and the amount in your bank account, it may indicate that you have either entered an incorrect value in your bank transactions, forgotten to note certain transactions, or that certain transactions have not been correctly clocked.</w:t>
       </w:r>
     </w:p>
     <w:p/>
@@ -14263,6 +14010,9 @@
     </w:p>
     <w:p>
       <w:r>
+        <w:rPr>
+          <w:noProof/>
+        </w:rPr>
         <w:drawing>
           <wp:anchor distT="0" distB="0" distL="114300" distR="114300" simplePos="0" relativeHeight="251797504" behindDoc="1" locked="0" layoutInCell="1" allowOverlap="1" wp14:anchorId="5AC5D5C5" wp14:editId="5EB355D4">
             <wp:simplePos x="0" y="0"/>
@@ -14295,7 +14045,7 @@
                     <pic:cNvPicPr/>
                   </pic:nvPicPr>
                   <pic:blipFill>
-                    <a:blip r:link="rId49"/>
+                    <a:blip r:link="rId48"/>
                     <a:stretch>
                       <a:fillRect/>
                     </a:stretch>
@@ -14322,15 +14072,7 @@
         </w:drawing>
       </w:r>
       <w:r>
-        <w:t xml:space="preserve">It allows you to view the evolution of your finances over the months and to see if, </w:t>
-      </w:r>
-      <w:proofErr w:type="gramStart"/>
-      <w:r>
-        <w:t>in a given</w:t>
-      </w:r>
-      <w:proofErr w:type="gramEnd"/>
-      <w:r>
-        <w:t xml:space="preserve"> month, your expenses exceed your earnings. This helps you keep track of your budget and identify periods when you potentially spent more than you earned.</w:t>
+        <w:t>It allows you to view the evolution of your finances over the months and to see if, in a given month, your expenses exceed your earnings. This helps you keep track of your budget and identify periods when you potentially spent more than you earned.</w:t>
       </w:r>
     </w:p>
     <w:p/>
@@ -14365,6 +14107,9 @@
     </w:p>
     <w:p>
       <w:r>
+        <w:rPr>
+          <w:noProof/>
+        </w:rPr>
         <w:drawing>
           <wp:anchor distT="0" distB="0" distL="114300" distR="114300" simplePos="0" relativeHeight="251798528" behindDoc="1" locked="0" layoutInCell="1" allowOverlap="1" wp14:anchorId="73DD4E35" wp14:editId="42C1E2B6">
             <wp:simplePos x="0" y="0"/>
@@ -14397,7 +14142,7 @@
                     <pic:cNvPicPr/>
                   </pic:nvPicPr>
                   <pic:blipFill>
-                    <a:blip r:link="rId50"/>
+                    <a:blip r:link="rId49"/>
                     <a:stretch>
                       <a:fillRect/>
                     </a:stretch>
@@ -14454,6 +14199,9 @@
     </w:p>
     <w:p>
       <w:r>
+        <w:rPr>
+          <w:noProof/>
+        </w:rPr>
         <w:drawing>
           <wp:anchor distT="0" distB="0" distL="114300" distR="114300" simplePos="0" relativeHeight="251799552" behindDoc="1" locked="0" layoutInCell="1" allowOverlap="1" wp14:anchorId="3090BA65" wp14:editId="46672422">
             <wp:simplePos x="0" y="0"/>
@@ -14486,7 +14234,7 @@
                     <pic:cNvPicPr/>
                   </pic:nvPicPr>
                   <pic:blipFill>
-                    <a:blip r:link="rId51"/>
+                    <a:blip r:link="rId50"/>
                     <a:stretch>
                       <a:fillRect/>
                     </a:stretch>
@@ -14623,6 +14371,9 @@
     </w:p>
     <w:p>
       <w:r>
+        <w:rPr>
+          <w:noProof/>
+        </w:rPr>
         <w:drawing>
           <wp:anchor distT="0" distB="0" distL="114300" distR="114300" simplePos="0" relativeHeight="251800576" behindDoc="1" locked="0" layoutInCell="1" allowOverlap="1" wp14:anchorId="20572587" wp14:editId="21DE62A9">
             <wp:simplePos x="0" y="0"/>
@@ -14655,7 +14406,7 @@
                     <pic:cNvPicPr/>
                   </pic:nvPicPr>
                   <pic:blipFill>
-                    <a:blip r:link="rId52"/>
+                    <a:blip r:link="rId51"/>
                     <a:stretch>
                       <a:fillRect/>
                     </a:stretch>
@@ -14727,6 +14478,9 @@
     </w:p>
     <w:p>
       <w:r>
+        <w:rPr>
+          <w:noProof/>
+        </w:rPr>
         <w:drawing>
           <wp:anchor distT="0" distB="0" distL="114300" distR="114300" simplePos="0" relativeHeight="251801600" behindDoc="1" locked="0" layoutInCell="1" allowOverlap="1" wp14:anchorId="12B4ECFD" wp14:editId="1458BC54">
             <wp:simplePos x="0" y="0"/>
@@ -14759,7 +14513,7 @@
                     <pic:cNvPicPr/>
                   </pic:nvPicPr>
                   <pic:blipFill>
-                    <a:blip r:link="rId53"/>
+                    <a:blip r:link="rId52"/>
                     <a:stretch>
                       <a:fillRect/>
                     </a:stretch>
@@ -14830,6 +14584,9 @@
     </w:p>
     <w:p>
       <w:r>
+        <w:rPr>
+          <w:noProof/>
+        </w:rPr>
         <w:drawing>
           <wp:anchor distT="0" distB="0" distL="114300" distR="114300" simplePos="0" relativeHeight="251802624" behindDoc="1" locked="0" layoutInCell="1" allowOverlap="1" wp14:anchorId="24AC8342" wp14:editId="0891709C">
             <wp:simplePos x="0" y="0"/>
@@ -14862,7 +14619,7 @@
                     <pic:cNvPicPr/>
                   </pic:nvPicPr>
                   <pic:blipFill>
-                    <a:blip r:link="rId54"/>
+                    <a:blip r:link="rId53"/>
                     <a:stretch>
                       <a:fillRect/>
                     </a:stretch>
@@ -14921,15 +14678,7 @@
     </w:p>
     <w:p>
       <w:r>
-        <w:t xml:space="preserve">In box 2, you can see the total for your selected sub-account. You also have the option to change sub-accounts by clicking on the name of the desired sub-account, located just below it, in box </w:t>
-      </w:r>
-      <w:proofErr w:type="gramStart"/>
-      <w:r>
-        <w:t>3.You</w:t>
-      </w:r>
-      <w:proofErr w:type="gramEnd"/>
-      <w:r>
-        <w:t xml:space="preserve"> will also notice the presence of an icon, which can have three meanings:</w:t>
+        <w:t>In box 2, you can see the total for your selected sub-account. You also have the option to change sub-accounts by clicking on the name of the desired sub-account, located just below it, in box 3.You will also notice the presence of an icon, which can have three meanings:</w:t>
       </w:r>
     </w:p>
     <w:p>
@@ -14940,7 +14689,6 @@
         </w:numPr>
         <w:spacing w:after="0"/>
       </w:pPr>
-      <w:proofErr w:type="gramStart"/>
       <w:r>
         <w:rPr>
           <w:b/>
@@ -14949,11 +14697,7 @@
         <w:t>Sun</w:t>
       </w:r>
       <w:r>
-        <w:t xml:space="preserve"> :</w:t>
-      </w:r>
-      <w:proofErr w:type="gramEnd"/>
-      <w:r>
-        <w:t xml:space="preserve"> Your sub-account is in positive.</w:t>
+        <w:t xml:space="preserve"> : Your sub-account is in positive.</w:t>
       </w:r>
     </w:p>
     <w:p>
@@ -14969,22 +14713,10 @@
           <w:b/>
           <w:bCs/>
         </w:rPr>
-        <w:t xml:space="preserve">Sun Hidden by </w:t>
-      </w:r>
-      <w:proofErr w:type="gramStart"/>
-      <w:r>
-        <w:rPr>
-          <w:b/>
-          <w:bCs/>
-        </w:rPr>
-        <w:t>Clouds</w:t>
-      </w:r>
-      <w:r>
-        <w:t xml:space="preserve"> :</w:t>
-      </w:r>
-      <w:proofErr w:type="gramEnd"/>
-      <w:r>
-        <w:t xml:space="preserve"> Your sub-account is at 0.</w:t>
+        <w:t>Sun Hidden by Clouds</w:t>
+      </w:r>
+      <w:r>
+        <w:t xml:space="preserve"> : Your sub-account is at 0.</w:t>
       </w:r>
     </w:p>
     <w:p>
@@ -14995,7 +14727,6 @@
         </w:numPr>
         <w:spacing w:after="0" w:line="360" w:lineRule="auto"/>
       </w:pPr>
-      <w:proofErr w:type="gramStart"/>
       <w:r>
         <w:rPr>
           <w:b/>
@@ -15004,11 +14735,7 @@
         <w:t>Rain</w:t>
       </w:r>
       <w:r>
-        <w:t xml:space="preserve"> :</w:t>
-      </w:r>
-      <w:proofErr w:type="gramEnd"/>
-      <w:r>
-        <w:t xml:space="preserve"> Your sub-account is in negative, which does not bode well.</w:t>
+        <w:t xml:space="preserve"> : Your sub-account is in negative, which does not bode well.</w:t>
       </w:r>
     </w:p>
     <w:p>
@@ -15037,6 +14764,9 @@
               <w:jc w:val="center"/>
             </w:pPr>
             <w:r>
+              <w:rPr>
+                <w:noProof/>
+              </w:rPr>
               <w:drawing>
                 <wp:inline distT="0" distB="0" distL="0" distR="0" wp14:anchorId="1A59B4AB" wp14:editId="5090EA36">
                   <wp:extent cx="936000" cy="936000"/>
@@ -15053,10 +14783,10 @@
                           <pic:cNvPicPr/>
                         </pic:nvPicPr>
                         <pic:blipFill>
-                          <a:blip r:embed="rId55">
+                          <a:blip r:embed="rId54">
                             <a:extLst>
                               <a:ext uri="{96DAC541-7B7A-43D3-8B79-37D633B846F1}">
-                                <asvg:svgBlip xmlns:asvg="http://schemas.microsoft.com/office/drawing/2016/SVG/main" r:link="rId56"/>
+                                <asvg:svgBlip xmlns:asvg="http://schemas.microsoft.com/office/drawing/2016/SVG/main" r:link="rId55"/>
                               </a:ext>
                             </a:extLst>
                           </a:blip>
@@ -15090,6 +14820,9 @@
               <w:jc w:val="center"/>
             </w:pPr>
             <w:r>
+              <w:rPr>
+                <w:noProof/>
+              </w:rPr>
               <w:drawing>
                 <wp:inline distT="0" distB="0" distL="0" distR="0" wp14:anchorId="3CB6E721" wp14:editId="54878B3A">
                   <wp:extent cx="936000" cy="936000"/>
@@ -15106,10 +14839,10 @@
                           <pic:cNvPicPr/>
                         </pic:nvPicPr>
                         <pic:blipFill>
-                          <a:blip r:embed="rId57">
+                          <a:blip r:embed="rId56">
                             <a:extLst>
                               <a:ext uri="{96DAC541-7B7A-43D3-8B79-37D633B846F1}">
-                                <asvg:svgBlip xmlns:asvg="http://schemas.microsoft.com/office/drawing/2016/SVG/main" r:link="rId58"/>
+                                <asvg:svgBlip xmlns:asvg="http://schemas.microsoft.com/office/drawing/2016/SVG/main" r:link="rId57"/>
                               </a:ext>
                             </a:extLst>
                           </a:blip>
@@ -15143,6 +14876,9 @@
               <w:jc w:val="center"/>
             </w:pPr>
             <w:r>
+              <w:rPr>
+                <w:noProof/>
+              </w:rPr>
               <w:drawing>
                 <wp:inline distT="0" distB="0" distL="0" distR="0" wp14:anchorId="279E812A" wp14:editId="59DD6096">
                   <wp:extent cx="1059626" cy="936000"/>
@@ -15159,10 +14895,10 @@
                           <pic:cNvPicPr/>
                         </pic:nvPicPr>
                         <pic:blipFill>
-                          <a:blip r:embed="rId59">
+                          <a:blip r:embed="rId58">
                             <a:extLst>
                               <a:ext uri="{96DAC541-7B7A-43D3-8B79-37D633B846F1}">
-                                <asvg:svgBlip xmlns:asvg="http://schemas.microsoft.com/office/drawing/2016/SVG/main" r:link="rId60"/>
+                                <asvg:svgBlip xmlns:asvg="http://schemas.microsoft.com/office/drawing/2016/SVG/main" r:link="rId59"/>
                               </a:ext>
                             </a:extLst>
                           </a:blip>
@@ -15264,6 +15000,9 @@
         <w:t>Expenses/earnings for the selected month</w:t>
       </w:r>
       <w:r>
+        <w:rPr>
+          <w:noProof/>
+        </w:rPr>
         <mc:AlternateContent>
           <mc:Choice Requires="wps">
             <w:drawing>
@@ -15376,6 +15115,9 @@
         </mc:AlternateContent>
       </w:r>
       <w:r>
+        <w:rPr>
+          <w:noProof/>
+        </w:rPr>
         <mc:AlternateContent>
           <mc:Choice Requires="wps">
             <w:drawing>
@@ -15488,6 +15230,9 @@
         </mc:AlternateContent>
       </w:r>
       <w:r>
+        <w:rPr>
+          <w:noProof/>
+        </w:rPr>
         <mc:AlternateContent>
           <mc:Choice Requires="wps">
             <w:drawing>
@@ -15600,6 +15345,9 @@
         </mc:AlternateContent>
       </w:r>
       <w:r>
+        <w:rPr>
+          <w:noProof/>
+        </w:rPr>
         <mc:AlternateContent>
           <mc:Choice Requires="wps">
             <w:drawing>
@@ -15669,7 +15417,7 @@
               </wp:anchor>
             </w:drawing>
           </mc:Choice>
-          <mc:Fallback xmlns:a14="http://schemas.microsoft.com/office/drawing/2010/main" xmlns:asvg="http://schemas.microsoft.com/office/drawing/2016/SVG/main" xmlns:pic="http://schemas.openxmlformats.org/drawingml/2006/picture" xmlns:a="http://schemas.openxmlformats.org/drawingml/2006/main">
+          <mc:Fallback xmlns:a="http://schemas.openxmlformats.org/drawingml/2006/main" xmlns:pic="http://schemas.openxmlformats.org/drawingml/2006/picture" xmlns:asvg="http://schemas.microsoft.com/office/drawing/2016/SVG/main" xmlns:a14="http://schemas.microsoft.com/office/drawing/2010/main">
             <w:pict>
               <v:rect id="Rectangle 1" style="position:absolute;margin-left:-63.7pt;margin-top:188.2pt;width:581.35pt;height:124.4pt;z-index:251808768;visibility:visible;mso-wrap-style:square;mso-width-percent:0;mso-height-percent:0;mso-wrap-distance-left:9pt;mso-wrap-distance-top:0;mso-wrap-distance-right:9pt;mso-wrap-distance-bottom:0;mso-position-horizontal:absolute;mso-position-horizontal-relative:text;mso-position-vertical:absolute;mso-position-vertical-relative:text;mso-width-percent:0;mso-height-percent:0;mso-width-relative:margin;mso-height-relative:margin;v-text-anchor:middle" o:spid="_x0000_s1026" filled="f" strokecolor="red" strokeweight="1pt" o:gfxdata="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" w14:anchorId="4C714F78"/>
             </w:pict>
@@ -15677,6 +15425,9 @@
         </mc:AlternateContent>
       </w:r>
       <w:r>
+        <w:rPr>
+          <w:noProof/>
+        </w:rPr>
         <mc:AlternateContent>
           <mc:Choice Requires="wps">
             <w:drawing>
@@ -15743,7 +15494,7 @@
               </wp:anchor>
             </w:drawing>
           </mc:Choice>
-          <mc:Fallback xmlns:a14="http://schemas.microsoft.com/office/drawing/2010/main" xmlns:asvg="http://schemas.microsoft.com/office/drawing/2016/SVG/main" xmlns:pic="http://schemas.openxmlformats.org/drawingml/2006/picture" xmlns:a="http://schemas.openxmlformats.org/drawingml/2006/main">
+          <mc:Fallback xmlns:a="http://schemas.openxmlformats.org/drawingml/2006/main" xmlns:pic="http://schemas.openxmlformats.org/drawingml/2006/picture" xmlns:asvg="http://schemas.microsoft.com/office/drawing/2016/SVG/main" xmlns:a14="http://schemas.microsoft.com/office/drawing/2010/main">
             <w:pict>
               <v:rect id="Rectangle 1" style="position:absolute;margin-left:129.8pt;margin-top:164.25pt;width:193.9pt;height:23.9pt;z-index:251806720;visibility:visible;mso-wrap-style:square;mso-height-percent:0;mso-wrap-distance-left:9pt;mso-wrap-distance-top:0;mso-wrap-distance-right:9pt;mso-wrap-distance-bottom:0;mso-position-horizontal:absolute;mso-position-horizontal-relative:text;mso-position-vertical:absolute;mso-position-vertical-relative:text;mso-height-percent:0;mso-height-relative:margin;v-text-anchor:middle" o:spid="_x0000_s1026" filled="f" strokecolor="red" strokeweight="1pt" o:gfxdata="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" w14:anchorId="77574350"/>
             </w:pict>
@@ -15751,6 +15502,9 @@
         </mc:AlternateContent>
       </w:r>
       <w:r>
+        <w:rPr>
+          <w:noProof/>
+        </w:rPr>
         <mc:AlternateContent>
           <mc:Choice Requires="wps">
             <w:drawing>
@@ -15817,7 +15571,7 @@
               </wp:anchor>
             </w:drawing>
           </mc:Choice>
-          <mc:Fallback xmlns:a14="http://schemas.microsoft.com/office/drawing/2010/main" xmlns:asvg="http://schemas.microsoft.com/office/drawing/2016/SVG/main" xmlns:pic="http://schemas.openxmlformats.org/drawingml/2006/picture" xmlns:a="http://schemas.openxmlformats.org/drawingml/2006/main">
+          <mc:Fallback xmlns:a="http://schemas.openxmlformats.org/drawingml/2006/main" xmlns:pic="http://schemas.openxmlformats.org/drawingml/2006/picture" xmlns:asvg="http://schemas.microsoft.com/office/drawing/2016/SVG/main" xmlns:a14="http://schemas.microsoft.com/office/drawing/2010/main">
             <w:pict>
               <v:rect id="Rectangle 1" style="position:absolute;margin-left:129.8pt;margin-top:125.15pt;width:193.9pt;height:39.2pt;z-index:251804672;visibility:visible;mso-wrap-style:square;mso-height-percent:0;mso-wrap-distance-left:9pt;mso-wrap-distance-top:0;mso-wrap-distance-right:9pt;mso-wrap-distance-bottom:0;mso-position-horizontal:absolute;mso-position-horizontal-relative:text;mso-position-vertical:absolute;mso-position-vertical-relative:text;mso-height-percent:0;mso-height-relative:margin;v-text-anchor:middle" o:spid="_x0000_s1026" filled="f" strokecolor="red" strokeweight="1pt" o:gfxdata="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" w14:anchorId="4B2819D5"/>
             </w:pict>
@@ -15825,6 +15579,9 @@
         </mc:AlternateContent>
       </w:r>
       <w:r>
+        <w:rPr>
+          <w:noProof/>
+        </w:rPr>
         <w:drawing>
           <wp:anchor distT="0" distB="0" distL="114300" distR="114300" simplePos="0" relativeHeight="251803648" behindDoc="1" locked="0" layoutInCell="1" allowOverlap="1" wp14:anchorId="1CA97BBA" wp14:editId="0D37D6CE">
             <wp:simplePos x="0" y="0"/>
@@ -15857,7 +15614,7 @@
                     <pic:cNvPicPr/>
                   </pic:nvPicPr>
                   <pic:blipFill>
-                    <a:blip r:link="rId26"/>
+                    <a:blip r:link="rId27"/>
                     <a:stretch>
                       <a:fillRect/>
                     </a:stretch>
@@ -15903,22 +15660,10 @@
           <w:b/>
           <w:bCs/>
         </w:rPr>
-        <w:t xml:space="preserve">Selection of the </w:t>
-      </w:r>
-      <w:proofErr w:type="gramStart"/>
-      <w:r>
-        <w:rPr>
-          <w:b/>
-          <w:bCs/>
-        </w:rPr>
-        <w:t>month</w:t>
-      </w:r>
-      <w:r>
-        <w:t xml:space="preserve"> :</w:t>
-      </w:r>
-      <w:proofErr w:type="gramEnd"/>
-      <w:r>
-        <w:t xml:space="preserve"> View and choose the desired period.</w:t>
+        <w:t>Selection of the month</w:t>
+      </w:r>
+      <w:r>
+        <w:t xml:space="preserve"> : View and choose the desired period.</w:t>
       </w:r>
     </w:p>
     <w:p>
@@ -15934,22 +15679,10 @@
           <w:b/>
           <w:bCs/>
         </w:rPr>
-        <w:t xml:space="preserve">Sub-account </w:t>
-      </w:r>
-      <w:proofErr w:type="gramStart"/>
-      <w:r>
-        <w:rPr>
-          <w:b/>
-          <w:bCs/>
-        </w:rPr>
-        <w:t>selection</w:t>
-      </w:r>
-      <w:r>
-        <w:t xml:space="preserve"> :</w:t>
-      </w:r>
-      <w:proofErr w:type="gramEnd"/>
-      <w:r>
-        <w:t xml:space="preserve"> Change sub-accounts according to your needs.</w:t>
+        <w:t>Sub-account selection</w:t>
+      </w:r>
+      <w:r>
+        <w:t xml:space="preserve"> : Change sub-accounts according to your needs.</w:t>
       </w:r>
     </w:p>
     <w:p>
@@ -15965,22 +15698,10 @@
           <w:b/>
           <w:bCs/>
         </w:rPr>
-        <w:t xml:space="preserve">Bank </w:t>
-      </w:r>
-      <w:proofErr w:type="gramStart"/>
-      <w:r>
-        <w:rPr>
-          <w:b/>
-          <w:bCs/>
-        </w:rPr>
-        <w:t>transactions</w:t>
-      </w:r>
-      <w:r>
-        <w:t xml:space="preserve"> :</w:t>
-      </w:r>
-      <w:proofErr w:type="gramEnd"/>
-      <w:r>
-        <w:t xml:space="preserve"> View transactions related to the selected period and sub-account. </w:t>
+        <w:t>Bank transactions</w:t>
+      </w:r>
+      <w:r>
+        <w:t xml:space="preserve"> : View transactions related to the selected period and sub-account. </w:t>
       </w:r>
     </w:p>
     <w:p>
@@ -16027,6 +15748,7 @@
         <w:rPr>
           <w:b/>
           <w:bCs/>
+          <w:noProof/>
         </w:rPr>
         <w:drawing>
           <wp:inline distT="0" distB="0" distL="0" distR="0" wp14:anchorId="74B1120F" wp14:editId="63229D56">
@@ -16044,10 +15766,10 @@
                     <pic:cNvPicPr/>
                   </pic:nvPicPr>
                   <pic:blipFill>
-                    <a:blip r:embed="rId61">
+                    <a:blip r:embed="rId60">
                       <a:extLst>
                         <a:ext uri="{96DAC541-7B7A-43D3-8B79-37D633B846F1}">
-                          <asvg:svgBlip xmlns:asvg="http://schemas.microsoft.com/office/drawing/2016/SVG/main" r:link="rId62"/>
+                          <asvg:svgBlip xmlns:asvg="http://schemas.microsoft.com/office/drawing/2016/SVG/main" r:link="rId61"/>
                         </a:ext>
                       </a:extLst>
                     </a:blip>
@@ -16078,31 +15800,7 @@
         <w:t xml:space="preserve"> :</w:t>
       </w:r>
       <w:r>
-        <w:t xml:space="preserve"> This button allows you to add a unit to the selected </w:t>
-      </w:r>
-      <w:proofErr w:type="gramStart"/>
-      <w:r>
-        <w:t>time period</w:t>
-      </w:r>
-      <w:proofErr w:type="gramEnd"/>
-      <w:r>
-        <w:t xml:space="preserve">. For example, if the current </w:t>
-      </w:r>
-      <w:proofErr w:type="gramStart"/>
-      <w:r>
-        <w:t>time period</w:t>
-      </w:r>
-      <w:proofErr w:type="gramEnd"/>
-      <w:r>
-        <w:t xml:space="preserve"> is set to "2024" and "September", clicking this button will change to "2024" and "October". If no period is specified, the application will automatically choose the current period. For example, if it's Monday, September 16, 2024, the default </w:t>
-      </w:r>
-      <w:proofErr w:type="gramStart"/>
-      <w:r>
-        <w:t>time period</w:t>
-      </w:r>
-      <w:proofErr w:type="gramEnd"/>
-      <w:r>
-        <w:t xml:space="preserve"> will be "2024" and "September," and then it will add a month to "October."</w:t>
+        <w:t xml:space="preserve"> This button allows you to add a unit to the selected time period. For example, if the current time period is set to "2024" and "September", clicking this button will change to "2024" and "October". If no period is specified, the application will automatically choose the current period. For example, if it's Monday, September 16, 2024, the default time period will be "2024" and "September," and then it will add a month to "October."</w:t>
       </w:r>
     </w:p>
     <w:p>
@@ -16124,6 +15822,7 @@
         <w:rPr>
           <w:b/>
           <w:bCs/>
+          <w:noProof/>
         </w:rPr>
         <w:drawing>
           <wp:inline distT="0" distB="0" distL="0" distR="0" wp14:anchorId="5E185FD6" wp14:editId="0B631C73">
@@ -16141,10 +15840,10 @@
                     <pic:cNvPicPr/>
                   </pic:nvPicPr>
                   <pic:blipFill>
-                    <a:blip r:embed="rId63">
+                    <a:blip r:embed="rId62">
                       <a:extLst>
                         <a:ext uri="{96DAC541-7B7A-43D3-8B79-37D633B846F1}">
-                          <asvg:svgBlip xmlns:asvg="http://schemas.microsoft.com/office/drawing/2016/SVG/main" r:link="rId64"/>
+                          <asvg:svgBlip xmlns:asvg="http://schemas.microsoft.com/office/drawing/2016/SVG/main" r:link="rId63"/>
                         </a:ext>
                       </a:extLst>
                     </a:blip>
@@ -16197,6 +15896,7 @@
         <w:rPr>
           <w:b/>
           <w:bCs/>
+          <w:noProof/>
         </w:rPr>
         <w:drawing>
           <wp:inline distT="0" distB="0" distL="0" distR="0" wp14:anchorId="6259495D" wp14:editId="0DC6E6FC">
@@ -16214,10 +15914,10 @@
                     <pic:cNvPicPr/>
                   </pic:nvPicPr>
                   <pic:blipFill>
-                    <a:blip r:embed="rId65">
+                    <a:blip r:embed="rId64">
                       <a:extLst>
                         <a:ext uri="{96DAC541-7B7A-43D3-8B79-37D633B846F1}">
-                          <asvg:svgBlip xmlns:asvg="http://schemas.microsoft.com/office/drawing/2016/SVG/main" r:link="rId66"/>
+                          <asvg:svgBlip xmlns:asvg="http://schemas.microsoft.com/office/drawing/2016/SVG/main" r:link="rId65"/>
                         </a:ext>
                       </a:extLst>
                     </a:blip>
@@ -16248,28 +15948,15 @@
         <w:t xml:space="preserve"> :</w:t>
       </w:r>
       <w:r>
-        <w:t xml:space="preserve"> This button allows you to remove a unit from the selected period. For example, if the current </w:t>
-      </w:r>
-      <w:proofErr w:type="gramStart"/>
-      <w:r>
-        <w:t>time period</w:t>
-      </w:r>
-      <w:proofErr w:type="gramEnd"/>
-      <w:r>
-        <w:t xml:space="preserve"> is set to "2024" and "September", clicking this button will change the time period to "2024" and "August". If no period is specified, the application will automatically select the current period. If it's Monday, September 16, 2024, the default </w:t>
-      </w:r>
-      <w:proofErr w:type="gramStart"/>
-      <w:r>
-        <w:t>time period</w:t>
-      </w:r>
-      <w:proofErr w:type="gramEnd"/>
-      <w:r>
-        <w:t xml:space="preserve"> will be "2024" and "September," and then she'll subtract one month to "August."</w:t>
+        <w:t xml:space="preserve"> This button allows you to remove a unit from the selected period. For example, if the current time period is set to "2024" and "September", clicking this button will change the time period to "2024" and "August". If no period is specified, the application will automatically select the current period. If it's Monday, September 16, 2024, the default time period will be "2024" and "September," and then she'll subtract one month to "August."</w:t>
       </w:r>
     </w:p>
     <w:p/>
     <w:p>
       <w:r>
+        <w:rPr>
+          <w:noProof/>
+        </w:rPr>
         <w:drawing>
           <wp:inline distT="0" distB="0" distL="0" distR="0" wp14:anchorId="4AF8C8E9" wp14:editId="2E7A2B90">
             <wp:extent cx="5600948" cy="1155802"/>
@@ -16330,15 +16017,7 @@
       </w:r>
       <w:r>
         <w:br/>
-        <w:t xml:space="preserve">The years available in this list are those in which bank transactions took place. For example, for the year 2024 to appear, either the current period must be in </w:t>
-      </w:r>
-      <w:proofErr w:type="gramStart"/>
-      <w:r>
-        <w:t>2024</w:t>
-      </w:r>
-      <w:proofErr w:type="gramEnd"/>
-      <w:r>
-        <w:t xml:space="preserve"> or a bank transaction must have been carried out in 2024.</w:t>
+        <w:t>The years available in this list are those in which bank transactions took place. For example, for the year 2024 to appear, either the current period must be in 2024 or a bank transaction must have been carried out in 2024.</w:t>
       </w:r>
     </w:p>
     <w:p>
@@ -16351,15 +16030,7 @@
         <w:t>You also have the option to remove the year filter</w:t>
       </w:r>
       <w:r>
-        <w:t xml:space="preserve"> by clicking on the cross next to the selection. The same goes for the month filter. In this case, the bank transactions displayed will be those of the selected month, regardless of the year. If no month is specified, the app will display all available transactions, regardless of the </w:t>
-      </w:r>
-      <w:proofErr w:type="gramStart"/>
-      <w:r>
-        <w:t>time period</w:t>
-      </w:r>
-      <w:proofErr w:type="gramEnd"/>
-      <w:r>
-        <w:t>.</w:t>
+        <w:t xml:space="preserve"> by clicking on the cross next to the selection. The same goes for the month filter. In this case, the bank transactions displayed will be those of the selected month, regardless of the year. If no month is specified, the app will display all available transactions, regardless of the time period.</w:t>
       </w:r>
     </w:p>
     <w:p>
@@ -16390,6 +16061,9 @@
         <w:t>All display is based on the selected sub-account. To change your selection, simply click on the name of the desired sub-account.</w:t>
       </w:r>
       <w:r>
+        <w:rPr>
+          <w:noProof/>
+        </w:rPr>
         <w:drawing>
           <wp:inline distT="0" distB="0" distL="0" distR="0" wp14:anchorId="0E7F027D" wp14:editId="3D2BEF87">
             <wp:extent cx="4394775" cy="840403"/>
@@ -16539,6 +16213,9 @@
     </w:p>
     <w:p>
       <w:r>
+        <w:rPr>
+          <w:noProof/>
+        </w:rPr>
         <w:drawing>
           <wp:anchor distT="0" distB="0" distL="114300" distR="114300" simplePos="0" relativeHeight="251815936" behindDoc="1" locked="0" layoutInCell="1" allowOverlap="1" wp14:anchorId="4408D934" wp14:editId="79ADB79A">
             <wp:simplePos x="0" y="0"/>
@@ -16648,15 +16325,7 @@
         </w:rPr>
       </w:pPr>
       <w:r>
-        <w:t xml:space="preserve">This section displays a pie chart by selected </w:t>
-      </w:r>
-      <w:proofErr w:type="gramStart"/>
-      <w:r>
-        <w:t>time period</w:t>
-      </w:r>
-      <w:proofErr w:type="gramEnd"/>
-      <w:r>
-        <w:t xml:space="preserve"> and sub-account showing the total breakdown of your balance by category, with associated percentages. Just below that, you'll find a list of the same values in text form.</w:t>
+        <w:t>This section displays a pie chart by selected time period and sub-account showing the total breakdown of your balance by category, with associated percentages. Just below that, you'll find a list of the same values in text form.</w:t>
       </w:r>
     </w:p>
     <w:p>
@@ -16669,6 +16338,9 @@
         <w:jc w:val="center"/>
       </w:pPr>
       <w:r>
+        <w:rPr>
+          <w:noProof/>
+        </w:rPr>
         <w:drawing>
           <wp:inline distT="0" distB="0" distL="0" distR="0" wp14:anchorId="4B5A51F2" wp14:editId="7DB90CEB">
             <wp:extent cx="3838575" cy="2612048"/>
@@ -16799,7 +16471,10 @@
       <w:fldChar w:fldCharType="separate"/>
     </w:r>
     <w:r>
-      <w:t>18/09/2024</w:t>
+      <w:rPr>
+        <w:noProof/>
+      </w:rPr>
+      <w:t>19/09/2024</w:t>
     </w:r>
     <w:r>
       <w:fldChar w:fldCharType="end"/>
@@ -26439,7 +26114,7 @@
     <w:charset w:val="00"/>
     <w:family w:val="swiss"/>
     <w:pitch w:val="variable"/>
-    <w:sig w:usb0="E4002EFF" w:usb1="C200247B" w:usb2="00000009" w:usb3="00000000" w:csb0="000001FF" w:csb1="00000000"/>
+    <w:sig w:usb0="E4002EFF" w:usb1="C000247B" w:usb2="00000009" w:usb3="00000000" w:csb0="000001FF" w:csb1="00000000"/>
   </w:font>
   <w:font w:name="Aptos Display">
     <w:charset w:val="00"/>
@@ -26507,6 +26182,7 @@
     <w:rsid w:val="00463130"/>
     <w:rsid w:val="004705A7"/>
     <w:rsid w:val="00490B20"/>
+    <w:rsid w:val="004A04B8"/>
     <w:rsid w:val="00501852"/>
     <w:rsid w:val="00501D1C"/>
     <w:rsid w:val="00507D1D"/>
@@ -26531,6 +26207,7 @@
     <w:rsid w:val="007C2E78"/>
     <w:rsid w:val="007C4677"/>
     <w:rsid w:val="007E3DB8"/>
+    <w:rsid w:val="007F15E9"/>
     <w:rsid w:val="007F3E0A"/>
     <w:rsid w:val="007F67FE"/>
     <w:rsid w:val="00803C8E"/>

</xml_diff>

<commit_message>
ci(Update): Add usage guide images for English version
Updated the "How to use" documentation by adding multiple new images
illustrating various steps, such as creating payment modes and recording
expenses. These visual aids improve clarity and user understanding of
the application features.
</commit_message>
<xml_diff>
--- a/MyExpenses.Wpf/Resources/How to use/How to use_english.docx
+++ b/MyExpenses.Wpf/Resources/How to use/How to use_english.docx
@@ -10896,7 +10896,7 @@
                     <a:blip r:embed="rId30">
                       <a:extLst>
                         <a:ext uri="{96DAC541-7B7A-43D3-8B79-37D633B846F1}">
-                          <asvg:svgBlip xmlns:asvg="http://schemas.microsoft.com/office/drawing/2016/SVG/main" r:link="rId34"/>
+                          <asvg:svgBlip xmlns:asvg="http://schemas.microsoft.com/office/drawing/2016/SVG/main" r:link="rId31"/>
                         </a:ext>
                       </a:extLst>
                     </a:blip>
@@ -11059,7 +11059,7 @@
                     <pic:cNvPicPr/>
                   </pic:nvPicPr>
                   <pic:blipFill>
-                    <a:blip r:link="rId35"/>
+                    <a:blip r:link="rId34"/>
                     <a:stretch>
                       <a:fillRect/>
                     </a:stretch>
@@ -11115,7 +11115,7 @@
                     <pic:cNvPicPr/>
                   </pic:nvPicPr>
                   <pic:blipFill>
-                    <a:blip r:link="rId36"/>
+                    <a:blip r:link="rId35"/>
                     <a:stretch>
                       <a:fillRect/>
                     </a:stretch>
@@ -11298,7 +11298,7 @@
                     <pic:cNvPicPr/>
                   </pic:nvPicPr>
                   <pic:blipFill>
-                    <a:blip r:link="rId37"/>
+                    <a:blip r:link="rId36"/>
                     <a:stretch>
                       <a:fillRect/>
                     </a:stretch>
@@ -11411,7 +11411,7 @@
                     <pic:cNvPicPr/>
                   </pic:nvPicPr>
                   <pic:blipFill>
-                    <a:blip r:link="rId38"/>
+                    <a:blip r:link="rId37"/>
                     <a:stretch>
                       <a:fillRect/>
                     </a:stretch>
@@ -11602,26 +11602,26 @@
           <w:noProof/>
         </w:rPr>
         <w:drawing>
-          <wp:anchor distT="0" distB="0" distL="114300" distR="114300" simplePos="0" relativeHeight="251790336" behindDoc="1" locked="0" layoutInCell="1" allowOverlap="1" wp14:anchorId="783CDF37" wp14:editId="4DF3EE84">
+          <wp:anchor distT="0" distB="0" distL="114300" distR="114300" simplePos="0" relativeHeight="251790336" behindDoc="1" locked="0" layoutInCell="1" allowOverlap="1" wp14:anchorId="783CDF37" wp14:editId="31B6E1BD">
             <wp:simplePos x="0" y="0"/>
             <wp:positionH relativeFrom="column">
-              <wp:posOffset>3507105</wp:posOffset>
+              <wp:posOffset>3510280</wp:posOffset>
             </wp:positionH>
             <wp:positionV relativeFrom="paragraph">
               <wp:posOffset>254000</wp:posOffset>
             </wp:positionV>
-            <wp:extent cx="2975610" cy="981710"/>
+            <wp:extent cx="2974975" cy="981710"/>
             <wp:effectExtent l="0" t="0" r="0" b="8890"/>
             <wp:wrapTight wrapText="bothSides">
               <wp:wrapPolygon edited="0">
                 <wp:start x="0" y="0"/>
                 <wp:lineTo x="0" y="21376"/>
-                <wp:lineTo x="21434" y="21376"/>
-                <wp:lineTo x="21434" y="0"/>
+                <wp:lineTo x="21439" y="21376"/>
+                <wp:lineTo x="21439" y="0"/>
                 <wp:lineTo x="0" y="0"/>
               </wp:wrapPolygon>
             </wp:wrapTight>
-            <wp:docPr id="845272032" name="Create payment mode name.png" descr="An image containing text, screenshot, font, multimedia software&#10;&#10;Auto-generated description"/>
+            <wp:docPr id="845272032" name="Create payment mode name.png"/>
             <wp:cNvGraphicFramePr>
               <a:graphicFrameLocks xmlns:a="http://schemas.openxmlformats.org/drawingml/2006/main" noChangeAspect="1"/>
             </wp:cNvGraphicFramePr>
@@ -11629,11 +11629,11 @@
               <a:graphicData uri="http://schemas.openxmlformats.org/drawingml/2006/picture">
                 <pic:pic xmlns:pic="http://schemas.openxmlformats.org/drawingml/2006/picture">
                   <pic:nvPicPr>
-                    <pic:cNvPr id="845272032" name="Create payment mode name.png" descr="Une image contenant texte, capture d’écran, Police, Logiciel multimédia&#10;&#10;Description générée automatiquement"/>
+                    <pic:cNvPr id="845272032" name="Create payment mode name.png"/>
                     <pic:cNvPicPr/>
                   </pic:nvPicPr>
                   <pic:blipFill>
-                    <a:blip r:link="rId39"/>
+                    <a:blip r:link="rId38"/>
                     <a:stretch>
                       <a:fillRect/>
                     </a:stretch>
@@ -11641,7 +11641,7 @@
                   <pic:spPr>
                     <a:xfrm>
                       <a:off x="0" y="0"/>
-                      <a:ext cx="2975610" cy="981710"/>
+                      <a:ext cx="2974975" cy="981710"/>
                     </a:xfrm>
                     <a:prstGeom prst="rect">
                       <a:avLst/>
@@ -11664,18 +11664,18 @@
           <w:noProof/>
         </w:rPr>
         <w:drawing>
-          <wp:anchor distT="0" distB="0" distL="114300" distR="114300" simplePos="0" relativeHeight="251789312" behindDoc="0" locked="0" layoutInCell="1" allowOverlap="1" wp14:anchorId="1D4F422A" wp14:editId="59FFE938">
+          <wp:anchor distT="0" distB="0" distL="114300" distR="114300" simplePos="0" relativeHeight="251789312" behindDoc="0" locked="0" layoutInCell="1" allowOverlap="1" wp14:anchorId="1D4F422A" wp14:editId="1E18E300">
             <wp:simplePos x="0" y="0"/>
             <wp:positionH relativeFrom="column">
-              <wp:posOffset>-716280</wp:posOffset>
+              <wp:posOffset>-718185</wp:posOffset>
             </wp:positionH>
             <wp:positionV relativeFrom="paragraph">
               <wp:posOffset>254000</wp:posOffset>
             </wp:positionV>
-            <wp:extent cx="4147185" cy="2185035"/>
-            <wp:effectExtent l="0" t="0" r="5715" b="5715"/>
+            <wp:extent cx="4145280" cy="2185035"/>
+            <wp:effectExtent l="0" t="0" r="7620" b="5715"/>
             <wp:wrapSquare wrapText="bothSides"/>
-            <wp:docPr id="1660807366" name="Create payment mode.png" descr="An image containing screenshot, text, software, multimedia software&#10;&#10;Auto-generated description"/>
+            <wp:docPr id="1660807366" name="Create payment mode.png"/>
             <wp:cNvGraphicFramePr>
               <a:graphicFrameLocks xmlns:a="http://schemas.openxmlformats.org/drawingml/2006/main" noChangeAspect="1"/>
             </wp:cNvGraphicFramePr>
@@ -11683,11 +11683,11 @@
               <a:graphicData uri="http://schemas.openxmlformats.org/drawingml/2006/picture">
                 <pic:pic xmlns:pic="http://schemas.openxmlformats.org/drawingml/2006/picture">
                   <pic:nvPicPr>
-                    <pic:cNvPr id="1660807366" name="Create payment mode.png" descr="Une image contenant capture d’écran, texte, logiciel, Logiciel multimédia&#10;&#10;Description générée automatiquement"/>
+                    <pic:cNvPr id="1660807366" name="Create payment mode.png"/>
                     <pic:cNvPicPr/>
                   </pic:nvPicPr>
                   <pic:blipFill>
-                    <a:blip r:link="rId40"/>
+                    <a:blip r:link="rId39"/>
                     <a:stretch>
                       <a:fillRect/>
                     </a:stretch>
@@ -11695,7 +11695,7 @@
                   <pic:spPr>
                     <a:xfrm>
                       <a:off x="0" y="0"/>
-                      <a:ext cx="4147185" cy="2185035"/>
+                      <a:ext cx="4145280" cy="2185035"/>
                     </a:xfrm>
                     <a:prstGeom prst="rect">
                       <a:avLst/>
@@ -11885,8 +11885,8 @@
           <w:noProof/>
         </w:rPr>
         <w:drawing>
-          <wp:inline distT="0" distB="0" distL="0" distR="0" wp14:anchorId="194A0DAB" wp14:editId="2C0695CD">
-            <wp:extent cx="5760720" cy="3012376"/>
+          <wp:inline distT="0" distB="0" distL="0" distR="0" wp14:anchorId="194A0DAB" wp14:editId="5480FA72">
+            <wp:extent cx="5715179" cy="3012376"/>
             <wp:effectExtent l="0" t="0" r="0" b="0"/>
             <wp:docPr id="420976105" name="Creation of recurring expenses.png"/>
             <wp:cNvGraphicFramePr>
@@ -11900,7 +11900,7 @@
                     <pic:cNvPicPr/>
                   </pic:nvPicPr>
                   <pic:blipFill>
-                    <a:blip r:link="rId41"/>
+                    <a:blip r:link="rId40"/>
                     <a:stretch>
                       <a:fillRect/>
                     </a:stretch>
@@ -11908,7 +11908,7 @@
                   <pic:spPr>
                     <a:xfrm>
                       <a:off x="0" y="0"/>
-                      <a:ext cx="5760720" cy="3012376"/>
+                      <a:ext cx="5715179" cy="3012376"/>
                     </a:xfrm>
                     <a:prstGeom prst="rect">
                       <a:avLst/>
@@ -12473,8 +12473,8 @@
           <w:lang w:eastAsia="fr-FR"/>
         </w:rPr>
         <w:drawing>
-          <wp:inline distT="0" distB="0" distL="0" distR="0" wp14:anchorId="35616A43" wp14:editId="670380B1">
-            <wp:extent cx="4976506" cy="4132008"/>
+          <wp:inline distT="0" distB="0" distL="0" distR="0" wp14:anchorId="35616A43" wp14:editId="3E79EC09">
+            <wp:extent cx="4976505" cy="4132008"/>
             <wp:effectExtent l="0" t="0" r="0" b="1905"/>
             <wp:docPr id="1334984690" name="Creation new recurring expenses.png"/>
             <wp:cNvGraphicFramePr>
@@ -12488,7 +12488,7 @@
                     <pic:cNvPicPr/>
                   </pic:nvPicPr>
                   <pic:blipFill>
-                    <a:blip r:link="rId42"/>
+                    <a:blip r:link="rId41"/>
                     <a:stretch>
                       <a:fillRect/>
                     </a:stretch>
@@ -12496,7 +12496,7 @@
                   <pic:spPr>
                     <a:xfrm>
                       <a:off x="0" y="0"/>
-                      <a:ext cx="4976506" cy="4132008"/>
+                      <a:ext cx="4976505" cy="4132008"/>
                     </a:xfrm>
                     <a:prstGeom prst="rect">
                       <a:avLst/>
@@ -12706,26 +12706,26 @@
           <w:noProof/>
         </w:rPr>
         <w:drawing>
-          <wp:anchor distT="0" distB="0" distL="114300" distR="114300" simplePos="0" relativeHeight="251791360" behindDoc="1" locked="0" layoutInCell="1" allowOverlap="1" wp14:anchorId="538D8CC8" wp14:editId="14F318FA">
+          <wp:anchor distT="0" distB="0" distL="114300" distR="114300" simplePos="0" relativeHeight="251791360" behindDoc="1" locked="0" layoutInCell="1" allowOverlap="1" wp14:anchorId="538D8CC8" wp14:editId="23DB6812">
             <wp:simplePos x="0" y="0"/>
             <wp:positionH relativeFrom="column">
-              <wp:posOffset>-405511</wp:posOffset>
+              <wp:posOffset>-404495</wp:posOffset>
             </wp:positionH>
             <wp:positionV relativeFrom="paragraph">
-              <wp:posOffset>259842</wp:posOffset>
+              <wp:posOffset>261620</wp:posOffset>
             </wp:positionV>
-            <wp:extent cx="6454513" cy="3401568"/>
-            <wp:effectExtent l="0" t="0" r="3810" b="8890"/>
+            <wp:extent cx="6453505" cy="3401060"/>
+            <wp:effectExtent l="0" t="0" r="4445" b="8890"/>
             <wp:wrapTight wrapText="bothSides">
               <wp:wrapPolygon edited="0">
                 <wp:start x="0" y="0"/>
                 <wp:lineTo x="0" y="21535"/>
-                <wp:lineTo x="21549" y="21535"/>
-                <wp:lineTo x="21549" y="0"/>
+                <wp:lineTo x="21551" y="21535"/>
+                <wp:lineTo x="21551" y="0"/>
                 <wp:lineTo x="0" y="0"/>
               </wp:wrapPolygon>
             </wp:wrapTight>
-            <wp:docPr id="1615118803" name="Create withdraw parameter.png" descr="An image containing screenshot, software, multimedia software, graphic design software&#10;&#10;Auto-generated description"/>
+            <wp:docPr id="1615118803" name="Create withdraw parameter.png"/>
             <wp:cNvGraphicFramePr>
               <a:graphicFrameLocks xmlns:a="http://schemas.openxmlformats.org/drawingml/2006/main" noChangeAspect="1"/>
             </wp:cNvGraphicFramePr>
@@ -12733,11 +12733,11 @@
               <a:graphicData uri="http://schemas.openxmlformats.org/drawingml/2006/picture">
                 <pic:pic xmlns:pic="http://schemas.openxmlformats.org/drawingml/2006/picture">
                   <pic:nvPicPr>
-                    <pic:cNvPr id="1615118803" name="Create withdraw parameter.png" descr="Une image contenant capture d’écran, logiciel, Logiciel multimédia, Logiciel de graphisme&#10;&#10;Description générée automatiquement"/>
+                    <pic:cNvPr id="1615118803" name="Create withdraw parameter.png"/>
                     <pic:cNvPicPr/>
                   </pic:nvPicPr>
                   <pic:blipFill>
-                    <a:blip r:link="rId43"/>
+                    <a:blip r:link="rId42"/>
                     <a:stretch>
                       <a:fillRect/>
                     </a:stretch>
@@ -12745,7 +12745,7 @@
                   <pic:spPr>
                     <a:xfrm>
                       <a:off x="0" y="0"/>
-                      <a:ext cx="6454513" cy="3401568"/>
+                      <a:ext cx="6453505" cy="3401060"/>
                     </a:xfrm>
                     <a:prstGeom prst="rect">
                       <a:avLst/>
@@ -12910,7 +12910,62 @@
         </w:rPr>
         <w:lastRenderedPageBreak/>
         <w:drawing>
-          <wp:anchor distT="0" distB="0" distL="114300" distR="114300" simplePos="0" relativeHeight="251793408" behindDoc="0" locked="0" layoutInCell="1" allowOverlap="1" wp14:anchorId="3B5ADCD9" wp14:editId="7A0A5613">
+          <wp:anchor distT="0" distB="0" distL="114300" distR="114300" simplePos="0" relativeHeight="251792384" behindDoc="0" locked="0" layoutInCell="1" allowOverlap="1" wp14:anchorId="6231C440" wp14:editId="6A3B7C1E">
+            <wp:simplePos x="0" y="0"/>
+            <wp:positionH relativeFrom="column">
+              <wp:posOffset>-376555</wp:posOffset>
+            </wp:positionH>
+            <wp:positionV relativeFrom="paragraph">
+              <wp:posOffset>0</wp:posOffset>
+            </wp:positionV>
+            <wp:extent cx="6522720" cy="3437890"/>
+            <wp:effectExtent l="0" t="0" r="0" b="0"/>
+            <wp:wrapSquare wrapText="bothSides"/>
+            <wp:docPr id="900364426" name="Create withdraw parameter filled.png"/>
+            <wp:cNvGraphicFramePr>
+              <a:graphicFrameLocks xmlns:a="http://schemas.openxmlformats.org/drawingml/2006/main" noChangeAspect="1"/>
+            </wp:cNvGraphicFramePr>
+            <a:graphic xmlns:a="http://schemas.openxmlformats.org/drawingml/2006/main">
+              <a:graphicData uri="http://schemas.openxmlformats.org/drawingml/2006/picture">
+                <pic:pic xmlns:pic="http://schemas.openxmlformats.org/drawingml/2006/picture">
+                  <pic:nvPicPr>
+                    <pic:cNvPr id="900364426" name="Create withdraw parameter filled.png"/>
+                    <pic:cNvPicPr/>
+                  </pic:nvPicPr>
+                  <pic:blipFill>
+                    <a:blip r:link="rId43"/>
+                    <a:stretch>
+                      <a:fillRect/>
+                    </a:stretch>
+                  </pic:blipFill>
+                  <pic:spPr>
+                    <a:xfrm>
+                      <a:off x="0" y="0"/>
+                      <a:ext cx="6522720" cy="3437890"/>
+                    </a:xfrm>
+                    <a:prstGeom prst="rect">
+                      <a:avLst/>
+                    </a:prstGeom>
+                  </pic:spPr>
+                </pic:pic>
+              </a:graphicData>
+            </a:graphic>
+            <wp14:sizeRelH relativeFrom="page">
+              <wp14:pctWidth>0</wp14:pctWidth>
+            </wp14:sizeRelH>
+            <wp14:sizeRelV relativeFrom="page">
+              <wp14:pctHeight>0</wp14:pctHeight>
+            </wp14:sizeRelV>
+          </wp:anchor>
+        </w:drawing>
+      </w:r>
+      <w:r>
+        <w:rPr>
+          <w:noProof/>
+          <w:lang w:eastAsia="fr-FR"/>
+        </w:rPr>
+        <w:drawing>
+          <wp:anchor distT="0" distB="0" distL="114300" distR="114300" simplePos="0" relativeHeight="251793408" behindDoc="0" locked="0" layoutInCell="1" allowOverlap="1" wp14:anchorId="3B5ADCD9" wp14:editId="0D5BE32B">
             <wp:simplePos x="0" y="0"/>
             <wp:positionH relativeFrom="column">
               <wp:posOffset>-378460</wp:posOffset>
@@ -12959,61 +13014,6 @@
           </wp:anchor>
         </w:drawing>
       </w:r>
-      <w:r>
-        <w:rPr>
-          <w:noProof/>
-          <w:lang w:eastAsia="fr-FR"/>
-        </w:rPr>
-        <w:drawing>
-          <wp:anchor distT="0" distB="0" distL="114300" distR="114300" simplePos="0" relativeHeight="251792384" behindDoc="0" locked="0" layoutInCell="1" allowOverlap="1" wp14:anchorId="6231C440" wp14:editId="02729EAE">
-            <wp:simplePos x="0" y="0"/>
-            <wp:positionH relativeFrom="column">
-              <wp:posOffset>-375999</wp:posOffset>
-            </wp:positionH>
-            <wp:positionV relativeFrom="paragraph">
-              <wp:posOffset>0</wp:posOffset>
-            </wp:positionV>
-            <wp:extent cx="6524157" cy="3438271"/>
-            <wp:effectExtent l="0" t="0" r="0" b="0"/>
-            <wp:wrapSquare wrapText="bothSides"/>
-            <wp:docPr id="900364426" name="Create withdraw parameter filled.png" descr="An image containing screenshot, software, multimedia software, graphic design software&#10;&#10;Auto-generated description"/>
-            <wp:cNvGraphicFramePr>
-              <a:graphicFrameLocks xmlns:a="http://schemas.openxmlformats.org/drawingml/2006/main" noChangeAspect="1"/>
-            </wp:cNvGraphicFramePr>
-            <a:graphic xmlns:a="http://schemas.openxmlformats.org/drawingml/2006/main">
-              <a:graphicData uri="http://schemas.openxmlformats.org/drawingml/2006/picture">
-                <pic:pic xmlns:pic="http://schemas.openxmlformats.org/drawingml/2006/picture">
-                  <pic:nvPicPr>
-                    <pic:cNvPr id="900364426" name="Create withdraw parameter filled.png" descr="Une image contenant capture d’écran, logiciel, Logiciel multimédia, Logiciel de graphisme&#10;&#10;Description générée automatiquement"/>
-                    <pic:cNvPicPr/>
-                  </pic:nvPicPr>
-                  <pic:blipFill>
-                    <a:blip r:link="rId45"/>
-                    <a:stretch>
-                      <a:fillRect/>
-                    </a:stretch>
-                  </pic:blipFill>
-                  <pic:spPr>
-                    <a:xfrm>
-                      <a:off x="0" y="0"/>
-                      <a:ext cx="6524157" cy="3438271"/>
-                    </a:xfrm>
-                    <a:prstGeom prst="rect">
-                      <a:avLst/>
-                    </a:prstGeom>
-                  </pic:spPr>
-                </pic:pic>
-              </a:graphicData>
-            </a:graphic>
-            <wp14:sizeRelH relativeFrom="page">
-              <wp14:pctWidth>0</wp14:pctWidth>
-            </wp14:sizeRelH>
-            <wp14:sizeRelV relativeFrom="page">
-              <wp14:pctHeight>0</wp14:pctHeight>
-            </wp14:sizeRelV>
-          </wp:anchor>
-        </w:drawing>
-      </w:r>
     </w:p>
     <w:p>
       <w:pPr>
@@ -13393,31 +13393,22 @@
         <w:spacing w:after="0"/>
       </w:pPr>
       <w:r>
-        <w:t>The clocking option: check this box if the expense is already present in your real bank account.</w:t>
-      </w:r>
-    </w:p>
-    <w:p>
-      <w:pPr>
-        <w:spacing w:after="0"/>
-        <w:ind w:left="360"/>
-      </w:pPr>
-      <w:r>
         <w:rPr>
           <w:noProof/>
         </w:rPr>
         <w:drawing>
-          <wp:anchor distT="0" distB="0" distL="114300" distR="114300" simplePos="0" relativeHeight="251794432" behindDoc="0" locked="0" layoutInCell="1" allowOverlap="1" wp14:anchorId="43F7FF86" wp14:editId="45F5FD99">
+          <wp:anchor distT="0" distB="0" distL="114300" distR="114300" simplePos="0" relativeHeight="251794432" behindDoc="0" locked="0" layoutInCell="1" allowOverlap="1" wp14:anchorId="43F7FF86" wp14:editId="670AE3BA">
             <wp:simplePos x="0" y="0"/>
             <wp:positionH relativeFrom="column">
-              <wp:posOffset>-404495</wp:posOffset>
+              <wp:posOffset>-403860</wp:posOffset>
             </wp:positionH>
             <wp:positionV relativeFrom="paragraph">
-              <wp:posOffset>167005</wp:posOffset>
+              <wp:posOffset>547370</wp:posOffset>
             </wp:positionV>
-            <wp:extent cx="6598920" cy="3477260"/>
+            <wp:extent cx="6597015" cy="3477260"/>
             <wp:effectExtent l="0" t="0" r="0" b="8890"/>
             <wp:wrapSquare wrapText="bothSides"/>
-            <wp:docPr id="1621369470" name="Create record expense parameter.png" descr="An image containing map, text, screenshot, multimedia software&#10;&#10;Auto-generated description"/>
+            <wp:docPr id="1621369470" name="Create record expense parameter.png"/>
             <wp:cNvGraphicFramePr>
               <a:graphicFrameLocks xmlns:a="http://schemas.openxmlformats.org/drawingml/2006/main" noChangeAspect="1"/>
             </wp:cNvGraphicFramePr>
@@ -13425,11 +13416,11 @@
               <a:graphicData uri="http://schemas.openxmlformats.org/drawingml/2006/picture">
                 <pic:pic xmlns:pic="http://schemas.openxmlformats.org/drawingml/2006/picture">
                   <pic:nvPicPr>
-                    <pic:cNvPr id="1621369470" name="Create record expense parameter.png" descr="Une image contenant carte, texte, capture d’écran, Logiciel multimédia&#10;&#10;Description générée automatiquement"/>
+                    <pic:cNvPr id="1621369470" name="Create record expense parameter.png"/>
                     <pic:cNvPicPr/>
                   </pic:nvPicPr>
                   <pic:blipFill>
-                    <a:blip r:link="rId46"/>
+                    <a:blip r:link="rId45"/>
                     <a:stretch>
                       <a:fillRect/>
                     </a:stretch>
@@ -13437,7 +13428,7 @@
                   <pic:spPr>
                     <a:xfrm>
                       <a:off x="0" y="0"/>
-                      <a:ext cx="6598920" cy="3477260"/>
+                      <a:ext cx="6597015" cy="3477260"/>
                     </a:xfrm>
                     <a:prstGeom prst="rect">
                       <a:avLst/>
@@ -13455,10 +13446,25 @@
           </wp:anchor>
         </w:drawing>
       </w:r>
-    </w:p>
-    <w:p>
-      <w:r>
-        <w:t>Once all the fields have been completed, click on the "Submit" button.</w:t>
+      <w:r>
+        <w:t>The clocking option: check this box if the expense is already present in your real bank account.</w:t>
+      </w:r>
+    </w:p>
+    <w:p>
+      <w:pPr>
+        <w:spacing w:after="0"/>
+        <w:ind w:left="360"/>
+      </w:pPr>
+    </w:p>
+    <w:p>
+      <w:r>
+        <w:t>Once all the fields have been completed, click on the "</w:t>
+      </w:r>
+      <w:r>
+        <w:t>Valid</w:t>
+      </w:r>
+      <w:r>
+        <w:t>" button.</w:t>
       </w:r>
     </w:p>
     <w:p>
@@ -13685,7 +13691,7 @@
                     <pic:cNvPicPr/>
                   </pic:nvPicPr>
                   <pic:blipFill rotWithShape="1">
-                    <a:blip r:link="rId47"/>
+                    <a:blip r:link="rId46"/>
                     <a:srcRect l="-129" t="7534" r="129" b="81774"/>
                     <a:stretch/>
                   </pic:blipFill>
@@ -13827,7 +13833,7 @@
                     <pic:cNvPicPr/>
                   </pic:nvPicPr>
                   <pic:blipFill rotWithShape="1">
-                    <a:blip r:link="rId47"/>
+                    <a:blip r:link="rId46"/>
                     <a:srcRect t="-492"/>
                     <a:stretch/>
                   </pic:blipFill>
@@ -14045,7 +14051,7 @@
                     <pic:cNvPicPr/>
                   </pic:nvPicPr>
                   <pic:blipFill>
-                    <a:blip r:link="rId48"/>
+                    <a:blip r:link="rId47"/>
                     <a:stretch>
                       <a:fillRect/>
                     </a:stretch>
@@ -14142,7 +14148,7 @@
                     <pic:cNvPicPr/>
                   </pic:nvPicPr>
                   <pic:blipFill>
-                    <a:blip r:link="rId49"/>
+                    <a:blip r:link="rId48"/>
                     <a:stretch>
                       <a:fillRect/>
                     </a:stretch>
@@ -14234,7 +14240,7 @@
                     <pic:cNvPicPr/>
                   </pic:nvPicPr>
                   <pic:blipFill>
-                    <a:blip r:link="rId50"/>
+                    <a:blip r:link="rId49"/>
                     <a:stretch>
                       <a:fillRect/>
                     </a:stretch>
@@ -14406,7 +14412,7 @@
                     <pic:cNvPicPr/>
                   </pic:nvPicPr>
                   <pic:blipFill>
-                    <a:blip r:link="rId51"/>
+                    <a:blip r:link="rId50"/>
                     <a:stretch>
                       <a:fillRect/>
                     </a:stretch>
@@ -14513,7 +14519,7 @@
                     <pic:cNvPicPr/>
                   </pic:nvPicPr>
                   <pic:blipFill>
-                    <a:blip r:link="rId52"/>
+                    <a:blip r:link="rId51"/>
                     <a:stretch>
                       <a:fillRect/>
                     </a:stretch>
@@ -14619,7 +14625,7 @@
                     <pic:cNvPicPr/>
                   </pic:nvPicPr>
                   <pic:blipFill>
-                    <a:blip r:link="rId53"/>
+                    <a:blip r:link="rId52"/>
                     <a:stretch>
                       <a:fillRect/>
                     </a:stretch>
@@ -14783,10 +14789,10 @@
                           <pic:cNvPicPr/>
                         </pic:nvPicPr>
                         <pic:blipFill>
-                          <a:blip r:embed="rId54">
+                          <a:blip r:embed="rId53">
                             <a:extLst>
                               <a:ext uri="{96DAC541-7B7A-43D3-8B79-37D633B846F1}">
-                                <asvg:svgBlip xmlns:asvg="http://schemas.microsoft.com/office/drawing/2016/SVG/main" r:link="rId55"/>
+                                <asvg:svgBlip xmlns:asvg="http://schemas.microsoft.com/office/drawing/2016/SVG/main" r:link="rId54"/>
                               </a:ext>
                             </a:extLst>
                           </a:blip>
@@ -14839,10 +14845,10 @@
                           <pic:cNvPicPr/>
                         </pic:nvPicPr>
                         <pic:blipFill>
-                          <a:blip r:embed="rId56">
+                          <a:blip r:embed="rId55">
                             <a:extLst>
                               <a:ext uri="{96DAC541-7B7A-43D3-8B79-37D633B846F1}">
-                                <asvg:svgBlip xmlns:asvg="http://schemas.microsoft.com/office/drawing/2016/SVG/main" r:link="rId57"/>
+                                <asvg:svgBlip xmlns:asvg="http://schemas.microsoft.com/office/drawing/2016/SVG/main" r:link="rId56"/>
                               </a:ext>
                             </a:extLst>
                           </a:blip>
@@ -14895,10 +14901,10 @@
                           <pic:cNvPicPr/>
                         </pic:nvPicPr>
                         <pic:blipFill>
-                          <a:blip r:embed="rId58">
+                          <a:blip r:embed="rId57">
                             <a:extLst>
                               <a:ext uri="{96DAC541-7B7A-43D3-8B79-37D633B846F1}">
-                                <asvg:svgBlip xmlns:asvg="http://schemas.microsoft.com/office/drawing/2016/SVG/main" r:link="rId59"/>
+                                <asvg:svgBlip xmlns:asvg="http://schemas.microsoft.com/office/drawing/2016/SVG/main" r:link="rId58"/>
                               </a:ext>
                             </a:extLst>
                           </a:blip>
@@ -15417,7 +15423,7 @@
               </wp:anchor>
             </w:drawing>
           </mc:Choice>
-          <mc:Fallback xmlns:a="http://schemas.openxmlformats.org/drawingml/2006/main" xmlns:pic="http://schemas.openxmlformats.org/drawingml/2006/picture" xmlns:asvg="http://schemas.microsoft.com/office/drawing/2016/SVG/main" xmlns:a14="http://schemas.microsoft.com/office/drawing/2010/main">
+          <mc:Fallback xmlns:a14="http://schemas.microsoft.com/office/drawing/2010/main" xmlns:asvg="http://schemas.microsoft.com/office/drawing/2016/SVG/main" xmlns:pic="http://schemas.openxmlformats.org/drawingml/2006/picture" xmlns:a="http://schemas.openxmlformats.org/drawingml/2006/main">
             <w:pict>
               <v:rect id="Rectangle 1" style="position:absolute;margin-left:-63.7pt;margin-top:188.2pt;width:581.35pt;height:124.4pt;z-index:251808768;visibility:visible;mso-wrap-style:square;mso-width-percent:0;mso-height-percent:0;mso-wrap-distance-left:9pt;mso-wrap-distance-top:0;mso-wrap-distance-right:9pt;mso-wrap-distance-bottom:0;mso-position-horizontal:absolute;mso-position-horizontal-relative:text;mso-position-vertical:absolute;mso-position-vertical-relative:text;mso-width-percent:0;mso-height-percent:0;mso-width-relative:margin;mso-height-relative:margin;v-text-anchor:middle" o:spid="_x0000_s1026" filled="f" strokecolor="red" strokeweight="1pt" o:gfxdata="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" w14:anchorId="4C714F78"/>
             </w:pict>
@@ -15494,7 +15500,7 @@
               </wp:anchor>
             </w:drawing>
           </mc:Choice>
-          <mc:Fallback xmlns:a="http://schemas.openxmlformats.org/drawingml/2006/main" xmlns:pic="http://schemas.openxmlformats.org/drawingml/2006/picture" xmlns:asvg="http://schemas.microsoft.com/office/drawing/2016/SVG/main" xmlns:a14="http://schemas.microsoft.com/office/drawing/2010/main">
+          <mc:Fallback xmlns:a14="http://schemas.microsoft.com/office/drawing/2010/main" xmlns:asvg="http://schemas.microsoft.com/office/drawing/2016/SVG/main" xmlns:pic="http://schemas.openxmlformats.org/drawingml/2006/picture" xmlns:a="http://schemas.openxmlformats.org/drawingml/2006/main">
             <w:pict>
               <v:rect id="Rectangle 1" style="position:absolute;margin-left:129.8pt;margin-top:164.25pt;width:193.9pt;height:23.9pt;z-index:251806720;visibility:visible;mso-wrap-style:square;mso-height-percent:0;mso-wrap-distance-left:9pt;mso-wrap-distance-top:0;mso-wrap-distance-right:9pt;mso-wrap-distance-bottom:0;mso-position-horizontal:absolute;mso-position-horizontal-relative:text;mso-position-vertical:absolute;mso-position-vertical-relative:text;mso-height-percent:0;mso-height-relative:margin;v-text-anchor:middle" o:spid="_x0000_s1026" filled="f" strokecolor="red" strokeweight="1pt" o:gfxdata="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" w14:anchorId="77574350"/>
             </w:pict>
@@ -15571,7 +15577,7 @@
               </wp:anchor>
             </w:drawing>
           </mc:Choice>
-          <mc:Fallback xmlns:a="http://schemas.openxmlformats.org/drawingml/2006/main" xmlns:pic="http://schemas.openxmlformats.org/drawingml/2006/picture" xmlns:asvg="http://schemas.microsoft.com/office/drawing/2016/SVG/main" xmlns:a14="http://schemas.microsoft.com/office/drawing/2010/main">
+          <mc:Fallback xmlns:a14="http://schemas.microsoft.com/office/drawing/2010/main" xmlns:asvg="http://schemas.microsoft.com/office/drawing/2016/SVG/main" xmlns:pic="http://schemas.openxmlformats.org/drawingml/2006/picture" xmlns:a="http://schemas.openxmlformats.org/drawingml/2006/main">
             <w:pict>
               <v:rect id="Rectangle 1" style="position:absolute;margin-left:129.8pt;margin-top:125.15pt;width:193.9pt;height:39.2pt;z-index:251804672;visibility:visible;mso-wrap-style:square;mso-height-percent:0;mso-wrap-distance-left:9pt;mso-wrap-distance-top:0;mso-wrap-distance-right:9pt;mso-wrap-distance-bottom:0;mso-position-horizontal:absolute;mso-position-horizontal-relative:text;mso-position-vertical:absolute;mso-position-vertical-relative:text;mso-height-percent:0;mso-height-relative:margin;v-text-anchor:middle" o:spid="_x0000_s1026" filled="f" strokecolor="red" strokeweight="1pt" o:gfxdata="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" w14:anchorId="4B2819D5"/>
             </w:pict>
@@ -15766,10 +15772,10 @@
                     <pic:cNvPicPr/>
                   </pic:nvPicPr>
                   <pic:blipFill>
-                    <a:blip r:embed="rId60">
+                    <a:blip r:embed="rId59">
                       <a:extLst>
                         <a:ext uri="{96DAC541-7B7A-43D3-8B79-37D633B846F1}">
-                          <asvg:svgBlip xmlns:asvg="http://schemas.microsoft.com/office/drawing/2016/SVG/main" r:link="rId61"/>
+                          <asvg:svgBlip xmlns:asvg="http://schemas.microsoft.com/office/drawing/2016/SVG/main" r:link="rId60"/>
                         </a:ext>
                       </a:extLst>
                     </a:blip>
@@ -15840,10 +15846,10 @@
                     <pic:cNvPicPr/>
                   </pic:nvPicPr>
                   <pic:blipFill>
-                    <a:blip r:embed="rId62">
+                    <a:blip r:embed="rId61">
                       <a:extLst>
                         <a:ext uri="{96DAC541-7B7A-43D3-8B79-37D633B846F1}">
-                          <asvg:svgBlip xmlns:asvg="http://schemas.microsoft.com/office/drawing/2016/SVG/main" r:link="rId63"/>
+                          <asvg:svgBlip xmlns:asvg="http://schemas.microsoft.com/office/drawing/2016/SVG/main" r:link="rId62"/>
                         </a:ext>
                       </a:extLst>
                     </a:blip>
@@ -15914,10 +15920,10 @@
                     <pic:cNvPicPr/>
                   </pic:nvPicPr>
                   <pic:blipFill>
-                    <a:blip r:embed="rId64">
+                    <a:blip r:embed="rId63">
                       <a:extLst>
                         <a:ext uri="{96DAC541-7B7A-43D3-8B79-37D633B846F1}">
-                          <asvg:svgBlip xmlns:asvg="http://schemas.microsoft.com/office/drawing/2016/SVG/main" r:link="rId65"/>
+                          <asvg:svgBlip xmlns:asvg="http://schemas.microsoft.com/office/drawing/2016/SVG/main" r:link="rId64"/>
                         </a:ext>
                       </a:extLst>
                     </a:blip>
@@ -26172,6 +26178,8 @@
     <w:rsid w:val="002C5163"/>
     <w:rsid w:val="002D15C1"/>
     <w:rsid w:val="00327765"/>
+    <w:rsid w:val="0037046A"/>
+    <w:rsid w:val="00371D0D"/>
     <w:rsid w:val="00394A64"/>
     <w:rsid w:val="003A70BB"/>
     <w:rsid w:val="0040209B"/>
@@ -26214,6 +26222,7 @@
     <w:rsid w:val="008242F8"/>
     <w:rsid w:val="0083327A"/>
     <w:rsid w:val="00835329"/>
+    <w:rsid w:val="00871856"/>
     <w:rsid w:val="00875647"/>
     <w:rsid w:val="008A00DF"/>
     <w:rsid w:val="008C13A2"/>

</xml_diff>

<commit_message>
ci(Update): Update English "How to use" documentation and add new images
Revised the English "How to use" guide in both DOCX and PDF formats.
Added several new informational images to support the documentation,
including diagrams for cumulative sum, growth trend, and main interface
overviews. These additions aim to provide clearer visual aids for users.
</commit_message>
<xml_diff>
--- a/MyExpenses.Wpf/Resources/How to use/How to use_english.docx
+++ b/MyExpenses.Wpf/Resources/How to use/How to use_english.docx
@@ -35,7 +35,6 @@
               <w:pPr>
                 <w:jc w:val="center"/>
               </w:pPr>
-              <w:proofErr w:type="spellStart"/>
               <w:r>
                 <w:rPr>
                   <w:b/>
@@ -47,7 +46,6 @@
                 </w:rPr>
                 <w:t>MyExpeneses</w:t>
               </w:r>
-              <w:proofErr w:type="spellEnd"/>
             </w:p>
           </w:sdtContent>
         </w:sdt>
@@ -2730,7 +2728,6 @@
       <w:bookmarkEnd w:id="0"/>
     </w:p>
     <w:p>
-      <w:proofErr w:type="spellStart"/>
       <w:r>
         <w:rPr>
           <w:b/>
@@ -2738,7 +2735,6 @@
         </w:rPr>
         <w:t>MyExpenses</w:t>
       </w:r>
-      <w:proofErr w:type="spellEnd"/>
       <w:r>
         <w:t xml:space="preserve"> is an intuitive app designed to simplify the management of your personal finances on a daily basis. It allows you to track your spending in real time, analyze your spending habits, and anticipate the remaining balance in your bank accounts even before your bank informs you.</w:t>
       </w:r>
@@ -2752,7 +2748,6 @@
       <w:r>
         <w:t xml:space="preserve">With </w:t>
       </w:r>
-      <w:proofErr w:type="spellStart"/>
       <w:r>
         <w:rPr>
           <w:b/>
@@ -2760,7 +2755,6 @@
         </w:rPr>
         <w:t>MyExpenses</w:t>
       </w:r>
-      <w:proofErr w:type="spellEnd"/>
       <w:r>
         <w:t>, you can also benefit from:</w:t>
       </w:r>
@@ -2816,15 +2810,7 @@
         <w:t>Cross-device backup and sync</w:t>
       </w:r>
       <w:r>
-        <w:t xml:space="preserve"> : Back up your data to Dropbox and easily sync it across multiple devices for seamless use of </w:t>
-      </w:r>
-      <w:proofErr w:type="spellStart"/>
-      <w:r>
-        <w:t>MyExpenses</w:t>
-      </w:r>
-      <w:proofErr w:type="spellEnd"/>
-      <w:r>
-        <w:t xml:space="preserve"> wherever you are.</w:t>
+        <w:t xml:space="preserve"> : Back up your data to Dropbox and easily sync it across multiple devices for seamless use of MyExpenses wherever you are.</w:t>
       </w:r>
     </w:p>
     <w:p>
@@ -2849,7 +2835,6 @@
       <w:r>
         <w:t xml:space="preserve">By choosing </w:t>
       </w:r>
-      <w:proofErr w:type="spellStart"/>
       <w:r>
         <w:rPr>
           <w:b/>
@@ -2857,7 +2842,6 @@
         </w:rPr>
         <w:t>MyExpenses</w:t>
       </w:r>
-      <w:proofErr w:type="spellEnd"/>
       <w:r>
         <w:t>, you are opting for a comprehensive and secure tool that helps you manage your finances efficiently, maintaining full control of your data while enjoying flexibility of use on all your devices.</w:t>
       </w:r>
@@ -2918,7 +2902,6 @@
         <w:br/>
         <w:t xml:space="preserve">Download </w:t>
       </w:r>
-      <w:proofErr w:type="spellStart"/>
       <w:r>
         <w:rPr>
           <w:rStyle w:val="lev"/>
@@ -2926,7 +2909,6 @@
         </w:rPr>
         <w:t>MyExpenses</w:t>
       </w:r>
-      <w:proofErr w:type="spellEnd"/>
       <w:r>
         <w:rPr>
           <w:rFonts w:ascii="Calibri" w:hAnsi="Calibri" w:cs="Calibri"/>
@@ -3028,7 +3010,6 @@
         <w:br/>
         <w:t xml:space="preserve"> Double-click on the file to start the installation process. Follow the on-screen instructions to install </w:t>
       </w:r>
-      <w:proofErr w:type="spellStart"/>
       <w:r>
         <w:rPr>
           <w:rStyle w:val="lev"/>
@@ -3036,7 +3017,6 @@
         </w:rPr>
         <w:t>MyExpenses</w:t>
       </w:r>
-      <w:proofErr w:type="spellEnd"/>
       <w:r>
         <w:rPr>
           <w:rFonts w:ascii="Calibri" w:hAnsi="Calibri" w:cs="Calibri"/>
@@ -3065,7 +3045,6 @@
         <w:br/>
         <w:t xml:space="preserve">Once the installation is complete, you will have the option to launch </w:t>
       </w:r>
-      <w:proofErr w:type="spellStart"/>
       <w:r>
         <w:rPr>
           <w:rStyle w:val="lev"/>
@@ -3073,7 +3052,6 @@
         </w:rPr>
         <w:t>MyExpenses</w:t>
       </w:r>
-      <w:proofErr w:type="spellEnd"/>
       <w:r>
         <w:rPr>
           <w:rFonts w:ascii="Calibri" w:hAnsi="Calibri" w:cs="Calibri"/>
@@ -5501,13 +5479,8 @@
               </w:numPr>
             </w:pPr>
             <w:r>
-              <w:t xml:space="preserve">Choice of secondary </w:t>
-            </w:r>
-            <w:proofErr w:type="spellStart"/>
-            <w:r>
-              <w:t>colour</w:t>
-            </w:r>
-            <w:proofErr w:type="spellEnd"/>
+              <w:t>Choice of secondary colour</w:t>
+            </w:r>
           </w:p>
           <w:p>
             <w:pPr>
@@ -9253,124 +9226,9 @@
           <w:noProof/>
         </w:rPr>
         <mc:AlternateContent>
-          <mc:Choice Requires="wps">
-            <w:drawing>
-              <wp:anchor distT="0" distB="0" distL="114300" distR="114300" simplePos="0" relativeHeight="251780096" behindDoc="0" locked="0" layoutInCell="1" allowOverlap="1" wp14:anchorId="542D94C1" wp14:editId="7B20156E">
-                <wp:simplePos x="0" y="0"/>
-                <wp:positionH relativeFrom="column">
-                  <wp:posOffset>6083935</wp:posOffset>
-                </wp:positionH>
-                <wp:positionV relativeFrom="paragraph">
-                  <wp:posOffset>3675380</wp:posOffset>
-                </wp:positionV>
-                <wp:extent cx="234086" cy="249174"/>
-                <wp:effectExtent l="0" t="0" r="0" b="0"/>
-                <wp:wrapNone/>
-                <wp:docPr id="157283932" name="Zone de texte 1"/>
-                <wp:cNvGraphicFramePr/>
-                <a:graphic xmlns:a="http://schemas.openxmlformats.org/drawingml/2006/main">
-                  <a:graphicData uri="http://schemas.microsoft.com/office/word/2010/wordprocessingShape">
-                    <wps:wsp>
-                      <wps:cNvSpPr txBox="1"/>
-                      <wps:spPr>
-                        <a:xfrm>
-                          <a:off x="0" y="0"/>
-                          <a:ext cx="234086" cy="249174"/>
-                        </a:xfrm>
-                        <a:prstGeom prst="rect">
-                          <a:avLst/>
-                        </a:prstGeom>
-                        <a:gradFill flip="none" rotWithShape="1">
-                          <a:gsLst>
-                            <a:gs pos="0">
-                              <a:srgbClr val="FF0000">
-                                <a:shade val="30000"/>
-                                <a:satMod val="115000"/>
-                              </a:srgbClr>
-                            </a:gs>
-                            <a:gs pos="50000">
-                              <a:srgbClr val="FF0000">
-                                <a:shade val="67500"/>
-                                <a:satMod val="115000"/>
-                              </a:srgbClr>
-                            </a:gs>
-                            <a:gs pos="100000">
-                              <a:srgbClr val="FF0000">
-                                <a:shade val="100000"/>
-                                <a:satMod val="115000"/>
-                              </a:srgbClr>
-                            </a:gs>
-                          </a:gsLst>
-                          <a:lin ang="13500000" scaled="1"/>
-                          <a:tileRect/>
-                        </a:gradFill>
-                        <a:ln>
-                          <a:solidFill>
-                            <a:schemeClr val="tx1"/>
-                          </a:solidFill>
-                        </a:ln>
-                      </wps:spPr>
-                      <wps:style>
-                        <a:lnRef idx="0">
-                          <a:scrgbClr r="0" g="0" b="0"/>
-                        </a:lnRef>
-                        <a:fillRef idx="0">
-                          <a:scrgbClr r="0" g="0" b="0"/>
-                        </a:fillRef>
-                        <a:effectRef idx="0">
-                          <a:scrgbClr r="0" g="0" b="0"/>
-                        </a:effectRef>
-                        <a:fontRef idx="minor">
-                          <a:schemeClr val="lt1"/>
-                        </a:fontRef>
-                      </wps:style>
-                      <wps:txbx>
-                        <w:txbxContent>
-                          <w:p>
-                            <w:r>
-                              <w:t>3</w:t>
-                            </w:r>
-                          </w:p>
-                        </w:txbxContent>
-                      </wps:txbx>
-                      <wps:bodyPr rot="0" spcFirstLastPara="0" vertOverflow="overflow" horzOverflow="overflow" vert="horz" wrap="square" lIns="91440" tIns="45720" rIns="91440" bIns="45720" numCol="1" spcCol="0" rtlCol="0" fromWordArt="0" anchor="t" anchorCtr="0" forceAA="0" compatLnSpc="1">
-                        <a:prstTxWarp prst="textNoShape">
-                          <a:avLst/>
-                        </a:prstTxWarp>
-                        <a:noAutofit/>
-                      </wps:bodyPr>
-                    </wps:wsp>
-                  </a:graphicData>
-                </a:graphic>
-              </wp:anchor>
-            </w:drawing>
-          </mc:Choice>
-          <mc:Fallback>
-            <w:pict>
-              <v:shape w14:anchorId="542D94C1" id="_x0000_s1079" type="#_x0000_t202" style="position:absolute;left:0;text-align:left;margin-left:479.05pt;margin-top:289.4pt;width:18.45pt;height:19.6pt;z-index:251780096;visibility:visible;mso-wrap-style:square;mso-wrap-distance-left:9pt;mso-wrap-distance-top:0;mso-wrap-distance-right:9pt;mso-wrap-distance-bottom:0;mso-position-horizontal:absolute;mso-position-horizontal-relative:text;mso-position-vertical:absolute;mso-position-vertical-relative:text;v-text-anchor:top" o:gfxdata="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" fillcolor="#a00000" strokecolor="black [3213]">
-                <v:fill color2="red" rotate="t" angle="225" colors="0 #a00000;.5 #e60000;1 red" focus="100%" type="gradient"/>
-                <v:textbox>
-                  <w:txbxContent>
-                    <w:p>
-                      <w:r>
-                        <w:t>3</w:t>
-                      </w:r>
-                    </w:p>
-                  </w:txbxContent>
-                </v:textbox>
-              </v:shape>
-            </w:pict>
-          </mc:Fallback>
-        </mc:AlternateContent>
-      </w:r>
-      <w:r>
-        <w:rPr>
-          <w:noProof/>
-        </w:rPr>
-        <mc:AlternateContent>
           <mc:Choice Requires="wpg">
             <w:drawing>
-              <wp:anchor distT="0" distB="0" distL="114300" distR="114300" simplePos="0" relativeHeight="251778048" behindDoc="1" locked="0" layoutInCell="1" allowOverlap="1" wp14:anchorId="20B836BA" wp14:editId="3BA5F439">
+              <wp:anchor distT="0" distB="0" distL="114300" distR="114300" simplePos="0" relativeHeight="251778048" behindDoc="1" locked="0" layoutInCell="1" allowOverlap="1" wp14:anchorId="20B836BA" wp14:editId="3634DDC4">
                 <wp:simplePos x="0" y="0"/>
                 <wp:positionH relativeFrom="column">
                   <wp:posOffset>-814070</wp:posOffset>
@@ -9378,14 +9236,14 @@
                 <wp:positionV relativeFrom="paragraph">
                   <wp:posOffset>257175</wp:posOffset>
                 </wp:positionV>
-                <wp:extent cx="7392035" cy="3895725"/>
-                <wp:effectExtent l="0" t="0" r="0" b="9525"/>
+                <wp:extent cx="7390765" cy="3895725"/>
+                <wp:effectExtent l="0" t="0" r="635" b="9525"/>
                 <wp:wrapTight wrapText="bothSides">
                   <wp:wrapPolygon edited="0">
                     <wp:start x="0" y="0"/>
                     <wp:lineTo x="0" y="21547"/>
-                    <wp:lineTo x="21542" y="21547"/>
-                    <wp:lineTo x="21542" y="0"/>
+                    <wp:lineTo x="21546" y="21547"/>
+                    <wp:lineTo x="21546" y="0"/>
                     <wp:lineTo x="0" y="0"/>
                   </wp:wrapPolygon>
                 </wp:wrapTight>
@@ -9398,28 +9256,29 @@
                       <wpg:grpSpPr>
                         <a:xfrm>
                           <a:off x="0" y="0"/>
-                          <a:ext cx="7392035" cy="3895725"/>
-                          <a:chOff x="0" y="0"/>
-                          <a:chExt cx="7392035" cy="3895725"/>
+                          <a:ext cx="7390765" cy="3895725"/>
+                          <a:chOff x="468" y="0"/>
+                          <a:chExt cx="7391098" cy="3895725"/>
                         </a:xfrm>
                       </wpg:grpSpPr>
                       <pic:pic xmlns:pic="http://schemas.openxmlformats.org/drawingml/2006/picture">
                         <pic:nvPicPr>
-                          <pic:cNvPr id="446001492" name="Main interface.png" descr="Une image contenant texte, capture d’écran, logiciel, Logiciel multimédia&#10;&#10;Description générée automatiquement"/>
+                          <pic:cNvPr id="446001492" name="Main interface.png"/>
                           <pic:cNvPicPr>
                             <a:picLocks noChangeAspect="1"/>
                           </pic:cNvPicPr>
                         </pic:nvPicPr>
                         <pic:blipFill>
                           <a:blip r:link="rId26"/>
+                          <a:srcRect/>
                           <a:stretch>
                             <a:fillRect/>
                           </a:stretch>
                         </pic:blipFill>
                         <pic:spPr>
                           <a:xfrm>
-                            <a:off x="0" y="0"/>
-                            <a:ext cx="7392035" cy="3895725"/>
+                            <a:off x="468" y="0"/>
+                            <a:ext cx="7391098" cy="3895725"/>
                           </a:xfrm>
                           <a:prstGeom prst="rect">
                             <a:avLst/>
@@ -9624,7 +9483,7 @@
                         <wps:cNvSpPr txBox="1"/>
                         <wps:spPr>
                           <a:xfrm>
-                            <a:off x="2176818" y="1579626"/>
+                            <a:off x="2176818" y="1782170"/>
                             <a:ext cx="234086" cy="249174"/>
                           </a:xfrm>
                           <a:prstGeom prst="rect">
@@ -9840,13 +9699,13 @@
           </mc:Choice>
           <mc:Fallback>
             <w:pict>
-              <v:group w14:anchorId="20B836BA" id="Groupe 24" o:spid="_x0000_s1080" style="position:absolute;left:0;text-align:left;margin-left:-64.1pt;margin-top:20.25pt;width:582.05pt;height:306.75pt;z-index:-251538432" coordsize="73920,38957" o:gfxdata="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">
-                <v:shape id="Main interface.png" o:spid="_x0000_s1081" type="#_x0000_t75" alt="Une image contenant texte, capture d’écran, logiciel, Logiciel multimédia&#10;&#10;Description générée automatiquement" style="position:absolute;width:73920;height:38957;visibility:visible;mso-wrap-style:square" o:gfxdata="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">
+              <v:group w14:anchorId="20B836BA" id="Groupe 24" o:spid="_x0000_s1079" style="position:absolute;left:0;text-align:left;margin-left:-64.1pt;margin-top:20.25pt;width:581.95pt;height:306.75pt;z-index:-251538432" coordorigin="4" coordsize="73910,38957" o:gfxdata="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">
+                <v:shape id="Main interface.png" o:spid="_x0000_s1080" type="#_x0000_t75" style="position:absolute;left:4;width:73911;height:38957;visibility:visible;mso-wrap-style:square" o:gfxdata="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">
                   <v:imagedata r:id="rId27"/>
                 </v:shape>
-                <v:rect id="Rectangle 1" o:spid="_x0000_s1082" style="position:absolute;left:614;top:4640;width:24003;height:16954;visibility:visible;mso-wrap-style:square;v-text-anchor:middle" o:gfxdata="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" filled="f" strokecolor="red" strokeweight="1pt"/>
-                <v:rect id="Rectangle 1" o:spid="_x0000_s1083" style="position:absolute;left:24565;top:4640;width:24003;height:9047;visibility:visible;mso-wrap-style:square;v-text-anchor:middle" o:gfxdata="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" filled="f" strokecolor="red" strokeweight="1pt"/>
-                <v:rect id="Rectangle 1" o:spid="_x0000_s1084" style="position:absolute;left:48586;top:4640;width:24003;height:16954;visibility:visible;mso-wrap-style:square;v-text-anchor:middle" o:gfxdata="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" filled="f" strokecolor="red" strokeweight="1pt"/>
+                <v:rect id="Rectangle 1" o:spid="_x0000_s1081" style="position:absolute;left:614;top:4640;width:24003;height:16954;visibility:visible;mso-wrap-style:square;v-text-anchor:middle" o:gfxdata="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" filled="f" strokecolor="red" strokeweight="1pt"/>
+                <v:rect id="Rectangle 1" o:spid="_x0000_s1082" style="position:absolute;left:24565;top:4640;width:24003;height:9047;visibility:visible;mso-wrap-style:square;v-text-anchor:middle" o:gfxdata="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" filled="f" strokecolor="red" strokeweight="1pt"/>
+                <v:rect id="Rectangle 1" o:spid="_x0000_s1083" style="position:absolute;left:48586;top:4640;width:24003;height:16954;visibility:visible;mso-wrap-style:square;v-text-anchor:middle" o:gfxdata="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" filled="f" strokecolor="red" strokeweight="1pt"/>
                 <v:shapetype id="_x0000_t34" coordsize="21600,21600" o:spt="34" o:oned="t" adj="10800" path="m,l@0,0@0,21600,21600,21600e" filled="f">
                   <v:stroke joinstyle="miter"/>
                   <v:formulas>
@@ -9858,9 +9717,9 @@
                   </v:handles>
                   <o:lock v:ext="edit" shapetype="t"/>
                 </v:shapetype>
-                <v:shape id="Connecteur : en angle 22" o:spid="_x0000_s1085" type="#_x0000_t34" style="position:absolute;left:545;top:21631;width:37197;height:17088;visibility:visible;mso-wrap-style:square" o:connectortype="elbow" o:gfxdata="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" adj="8" strokecolor="red" strokeweight="1pt"/>
-                <v:shape id="Connecteur : en angle 22" o:spid="_x0000_s1086" type="#_x0000_t34" style="position:absolute;left:37736;top:21631;width:34824;height:17073;flip:x;visibility:visible;mso-wrap-style:square" o:connectortype="elbow" o:gfxdata="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" adj="8" strokecolor="red" strokeweight="1pt"/>
-                <v:shape id="_x0000_s1087" type="#_x0000_t202" style="position:absolute;left:21768;top:15796;width:2341;height:2492;visibility:visible;mso-wrap-style:square;v-text-anchor:top" o:gfxdata="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" fillcolor="#a00000" strokecolor="black [3213]">
+                <v:shape id="Connecteur : en angle 22" o:spid="_x0000_s1084" type="#_x0000_t34" style="position:absolute;left:545;top:21631;width:37197;height:17088;visibility:visible;mso-wrap-style:square" o:connectortype="elbow" o:gfxdata="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" adj="8" strokecolor="red" strokeweight="1pt"/>
+                <v:shape id="Connecteur : en angle 22" o:spid="_x0000_s1085" type="#_x0000_t34" style="position:absolute;left:37736;top:21631;width:34824;height:17073;flip:x;visibility:visible;mso-wrap-style:square" o:connectortype="elbow" o:gfxdata="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" adj="8" strokecolor="red" strokeweight="1pt"/>
+                <v:shape id="_x0000_s1086" type="#_x0000_t202" style="position:absolute;left:21768;top:17821;width:2341;height:2492;visibility:visible;mso-wrap-style:square;v-text-anchor:top" o:gfxdata="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" fillcolor="#a00000" strokecolor="black [3213]">
                   <v:fill color2="red" rotate="t" angle="225" colors="0 #a00000;.5 #e60000;1 red" focus="100%" type="gradient"/>
                   <v:textbox>
                     <w:txbxContent>
@@ -9872,7 +9731,7 @@
                     </w:txbxContent>
                   </v:textbox>
                 </v:shape>
-                <v:shape id="_x0000_s1088" type="#_x0000_t202" style="position:absolute;left:45174;top:11054;width:2340;height:2492;visibility:visible;mso-wrap-style:square;v-text-anchor:top" o:gfxdata="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" fillcolor="#a00000" strokecolor="black [3213]">
+                <v:shape id="_x0000_s1087" type="#_x0000_t202" style="position:absolute;left:45174;top:11054;width:2340;height:2492;visibility:visible;mso-wrap-style:square;v-text-anchor:top" o:gfxdata="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" fillcolor="#a00000" strokecolor="black [3213]">
                   <v:fill color2="red" rotate="t" angle="225" colors="0 #a00000;.5 #e60000;1 red" focus="100%" type="gradient"/>
                   <v:textbox>
                     <w:txbxContent>
@@ -9884,7 +9743,7 @@
                     </w:txbxContent>
                   </v:textbox>
                 </v:shape>
-                <v:shape id="_x0000_s1089" type="#_x0000_t202" style="position:absolute;left:49444;top:5551;width:2341;height:2492;visibility:visible;mso-wrap-style:square;v-text-anchor:top" o:gfxdata="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" fillcolor="#a00000" strokecolor="black [3213]">
+                <v:shape id="_x0000_s1088" type="#_x0000_t202" style="position:absolute;left:49444;top:5551;width:2341;height:2492;visibility:visible;mso-wrap-style:square;v-text-anchor:top" o:gfxdata="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" fillcolor="#a00000" strokecolor="black [3213]">
                   <v:fill color2="red" rotate="t" angle="225" colors="0 #a00000;.5 #e60000;1 red" focus="100%" type="gradient"/>
                   <v:textbox>
                     <w:txbxContent>
@@ -9898,6 +9757,121 @@
                 </v:shape>
                 <w10:wrap type="tight"/>
               </v:group>
+            </w:pict>
+          </mc:Fallback>
+        </mc:AlternateContent>
+      </w:r>
+      <w:r>
+        <w:rPr>
+          <w:noProof/>
+        </w:rPr>
+        <mc:AlternateContent>
+          <mc:Choice Requires="wps">
+            <w:drawing>
+              <wp:anchor distT="0" distB="0" distL="114300" distR="114300" simplePos="0" relativeHeight="251780096" behindDoc="0" locked="0" layoutInCell="1" allowOverlap="1" wp14:anchorId="542D94C1" wp14:editId="19247B40">
+                <wp:simplePos x="0" y="0"/>
+                <wp:positionH relativeFrom="column">
+                  <wp:posOffset>6083935</wp:posOffset>
+                </wp:positionH>
+                <wp:positionV relativeFrom="paragraph">
+                  <wp:posOffset>3675380</wp:posOffset>
+                </wp:positionV>
+                <wp:extent cx="234086" cy="249174"/>
+                <wp:effectExtent l="0" t="0" r="0" b="0"/>
+                <wp:wrapNone/>
+                <wp:docPr id="157283932" name="Zone de texte 1"/>
+                <wp:cNvGraphicFramePr/>
+                <a:graphic xmlns:a="http://schemas.openxmlformats.org/drawingml/2006/main">
+                  <a:graphicData uri="http://schemas.microsoft.com/office/word/2010/wordprocessingShape">
+                    <wps:wsp>
+                      <wps:cNvSpPr txBox="1"/>
+                      <wps:spPr>
+                        <a:xfrm>
+                          <a:off x="0" y="0"/>
+                          <a:ext cx="234086" cy="249174"/>
+                        </a:xfrm>
+                        <a:prstGeom prst="rect">
+                          <a:avLst/>
+                        </a:prstGeom>
+                        <a:gradFill flip="none" rotWithShape="1">
+                          <a:gsLst>
+                            <a:gs pos="0">
+                              <a:srgbClr val="FF0000">
+                                <a:shade val="30000"/>
+                                <a:satMod val="115000"/>
+                              </a:srgbClr>
+                            </a:gs>
+                            <a:gs pos="50000">
+                              <a:srgbClr val="FF0000">
+                                <a:shade val="67500"/>
+                                <a:satMod val="115000"/>
+                              </a:srgbClr>
+                            </a:gs>
+                            <a:gs pos="100000">
+                              <a:srgbClr val="FF0000">
+                                <a:shade val="100000"/>
+                                <a:satMod val="115000"/>
+                              </a:srgbClr>
+                            </a:gs>
+                          </a:gsLst>
+                          <a:lin ang="13500000" scaled="1"/>
+                          <a:tileRect/>
+                        </a:gradFill>
+                        <a:ln>
+                          <a:solidFill>
+                            <a:schemeClr val="tx1"/>
+                          </a:solidFill>
+                        </a:ln>
+                      </wps:spPr>
+                      <wps:style>
+                        <a:lnRef idx="0">
+                          <a:scrgbClr r="0" g="0" b="0"/>
+                        </a:lnRef>
+                        <a:fillRef idx="0">
+                          <a:scrgbClr r="0" g="0" b="0"/>
+                        </a:fillRef>
+                        <a:effectRef idx="0">
+                          <a:scrgbClr r="0" g="0" b="0"/>
+                        </a:effectRef>
+                        <a:fontRef idx="minor">
+                          <a:schemeClr val="lt1"/>
+                        </a:fontRef>
+                      </wps:style>
+                      <wps:txbx>
+                        <w:txbxContent>
+                          <w:p>
+                            <w:r>
+                              <w:t>3</w:t>
+                            </w:r>
+                          </w:p>
+                        </w:txbxContent>
+                      </wps:txbx>
+                      <wps:bodyPr rot="0" spcFirstLastPara="0" vertOverflow="overflow" horzOverflow="overflow" vert="horz" wrap="square" lIns="91440" tIns="45720" rIns="91440" bIns="45720" numCol="1" spcCol="0" rtlCol="0" fromWordArt="0" anchor="t" anchorCtr="0" forceAA="0" compatLnSpc="1">
+                        <a:prstTxWarp prst="textNoShape">
+                          <a:avLst/>
+                        </a:prstTxWarp>
+                        <a:noAutofit/>
+                      </wps:bodyPr>
+                    </wps:wsp>
+                  </a:graphicData>
+                </a:graphic>
+              </wp:anchor>
+            </w:drawing>
+          </mc:Choice>
+          <mc:Fallback>
+            <w:pict>
+              <v:shape w14:anchorId="542D94C1" id="_x0000_s1089" type="#_x0000_t202" style="position:absolute;left:0;text-align:left;margin-left:479.05pt;margin-top:289.4pt;width:18.45pt;height:19.6pt;z-index:251780096;visibility:visible;mso-wrap-style:square;mso-wrap-distance-left:9pt;mso-wrap-distance-top:0;mso-wrap-distance-right:9pt;mso-wrap-distance-bottom:0;mso-position-horizontal:absolute;mso-position-horizontal-relative:text;mso-position-vertical:absolute;mso-position-vertical-relative:text;v-text-anchor:top" o:gfxdata="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" fillcolor="#a00000" strokecolor="black [3213]">
+                <v:fill color2="red" rotate="t" angle="225" colors="0 #a00000;.5 #e60000;1 red" focus="100%" type="gradient"/>
+                <v:textbox>
+                  <w:txbxContent>
+                    <w:p>
+                      <w:r>
+                        <w:t>3</w:t>
+                      </w:r>
+                    </w:p>
+                  </w:txbxContent>
+                </v:textbox>
+              </v:shape>
             </w:pict>
           </mc:Fallback>
         </mc:AlternateContent>
@@ -13668,7 +13642,7 @@
           <w:noProof/>
         </w:rPr>
         <w:drawing>
-          <wp:anchor distT="0" distB="0" distL="114300" distR="114300" simplePos="0" relativeHeight="251795456" behindDoc="0" locked="0" layoutInCell="1" allowOverlap="1" wp14:anchorId="78D7812C" wp14:editId="446B6BF1">
+          <wp:anchor distT="0" distB="0" distL="114300" distR="114300" simplePos="0" relativeHeight="251795456" behindDoc="0" locked="0" layoutInCell="1" allowOverlap="1" wp14:anchorId="78D7812C" wp14:editId="05DF2112">
             <wp:simplePos x="0" y="0"/>
             <wp:positionH relativeFrom="page">
               <wp:posOffset>85725</wp:posOffset>
@@ -13692,7 +13666,7 @@
                   </pic:nvPicPr>
                   <pic:blipFill rotWithShape="1">
                     <a:blip r:link="rId46"/>
-                    <a:srcRect l="-129" t="7534" r="129" b="81774"/>
+                    <a:srcRect t="11089" b="77947"/>
                     <a:stretch/>
                   </pic:blipFill>
                   <pic:spPr bwMode="auto">
@@ -13802,7 +13776,7 @@
           <w:noProof/>
         </w:rPr>
         <w:drawing>
-          <wp:anchor distT="0" distB="0" distL="114300" distR="114300" simplePos="0" relativeHeight="251796480" behindDoc="1" locked="0" layoutInCell="1" allowOverlap="1" wp14:anchorId="4EE8E138" wp14:editId="476CAD27">
+          <wp:anchor distT="0" distB="0" distL="114300" distR="114300" simplePos="0" relativeHeight="251796480" behindDoc="1" locked="0" layoutInCell="1" allowOverlap="1" wp14:anchorId="4EE8E138" wp14:editId="0D99C02D">
             <wp:simplePos x="0" y="0"/>
             <wp:positionH relativeFrom="margin">
               <wp:posOffset>-737870</wp:posOffset>
@@ -13821,7 +13795,7 @@
                 <wp:lineTo x="0" y="0"/>
               </wp:wrapPolygon>
             </wp:wrapTight>
-            <wp:docPr id="1187917339" name="Analyse Projection and status.png" descr="An image containing text, screenshot, multimedia software, software&#10;&#10;Auto-generated description"/>
+            <wp:docPr id="1187917339" name="Analyse Projection and status.png"/>
             <wp:cNvGraphicFramePr>
               <a:graphicFrameLocks xmlns:a="http://schemas.openxmlformats.org/drawingml/2006/main" noChangeAspect="1"/>
             </wp:cNvGraphicFramePr>
@@ -13829,13 +13803,15 @@
               <a:graphicData uri="http://schemas.openxmlformats.org/drawingml/2006/picture">
                 <pic:pic xmlns:pic="http://schemas.openxmlformats.org/drawingml/2006/picture">
                   <pic:nvPicPr>
-                    <pic:cNvPr id="1187917339" name="Analyse Projection and status.png" descr="Une image contenant texte, capture d’écran, Logiciel multimédia, logiciel&#10;&#10;Description générée automatiquement"/>
+                    <pic:cNvPr id="1187917339" name="Analyse Projection and status.png"/>
                     <pic:cNvPicPr/>
                   </pic:nvPicPr>
-                  <pic:blipFill rotWithShape="1">
+                  <pic:blipFill>
                     <a:blip r:link="rId46"/>
-                    <a:srcRect t="-492"/>
-                    <a:stretch/>
+                    <a:srcRect l="1479" r="1479"/>
+                    <a:stretch>
+                      <a:fillRect/>
+                    </a:stretch>
                   </pic:blipFill>
                   <pic:spPr bwMode="auto">
                     <a:xfrm>
@@ -13904,7 +13880,14 @@
           <w:b/>
           <w:bCs/>
         </w:rPr>
-        <w:t>€1751.44</w:t>
+        <w:t>1751.44</w:t>
+      </w:r>
+      <w:r>
+        <w:rPr>
+          <w:b/>
+          <w:bCs/>
+        </w:rPr>
+        <w:t>$</w:t>
       </w:r>
       <w:r>
         <w:t>.</w:t>
@@ -13926,7 +13909,14 @@
           <w:b/>
           <w:bCs/>
         </w:rPr>
-        <w:t>-€45.60</w:t>
+        <w:t>-45.60</w:t>
+      </w:r>
+      <w:r>
+        <w:rPr>
+          <w:b/>
+          <w:bCs/>
+        </w:rPr>
+        <w:t>$</w:t>
       </w:r>
       <w:r>
         <w:t xml:space="preserve"> to be debited from this sub-account.</w:t>
@@ -13947,42 +13937,70 @@
           <w:b/>
           <w:bCs/>
         </w:rPr>
-        <w:t>€1797.04</w:t>
-      </w:r>
-      <w:r>
-        <w:t>.</w:t>
-      </w:r>
-    </w:p>
-    <w:p>
-      <w:r>
-        <w:t xml:space="preserve">Note that the projected balance corresponds to the sum of the amounts displayed on the left and right. In other words, </w:t>
+        <w:t>1797.04</w:t>
       </w:r>
       <w:r>
         <w:rPr>
           <w:b/>
           <w:bCs/>
         </w:rPr>
-        <w:t>-€45.60</w:t>
-      </w:r>
-      <w:r>
-        <w:t xml:space="preserve"> + </w:t>
+        <w:t>$</w:t>
+      </w:r>
+      <w:r>
+        <w:t>.</w:t>
+      </w:r>
+    </w:p>
+    <w:p>
+      <w:r>
+        <w:t xml:space="preserve">Note that the projected balance corresponds to the sum of the amounts displayed on the left and right. In other words, </w:t>
       </w:r>
       <w:r>
         <w:rPr>
           <w:b/>
           <w:bCs/>
         </w:rPr>
-        <w:t>€1797.04</w:t>
-      </w:r>
-      <w:r>
-        <w:t xml:space="preserve"> = </w:t>
+        <w:t>-45.60</w:t>
       </w:r>
       <w:r>
         <w:rPr>
           <w:b/>
           <w:bCs/>
         </w:rPr>
-        <w:t>€1751.44</w:t>
+        <w:t>$</w:t>
+      </w:r>
+      <w:r>
+        <w:t xml:space="preserve"> + </w:t>
+      </w:r>
+      <w:r>
+        <w:rPr>
+          <w:b/>
+          <w:bCs/>
+        </w:rPr>
+        <w:t>1797.04</w:t>
+      </w:r>
+      <w:r>
+        <w:rPr>
+          <w:b/>
+          <w:bCs/>
+        </w:rPr>
+        <w:t>$</w:t>
+      </w:r>
+      <w:r>
+        <w:t xml:space="preserve"> = </w:t>
+      </w:r>
+      <w:r>
+        <w:rPr>
+          <w:b/>
+          <w:bCs/>
+        </w:rPr>
+        <w:t>1751.44</w:t>
+      </w:r>
+      <w:r>
+        <w:rPr>
+          <w:b/>
+          <w:bCs/>
+        </w:rPr>
+        <w:t>$</w:t>
       </w:r>
       <w:r>
         <w:t>, which confirms the consistency of the figures.</w:t>
@@ -14020,26 +14038,26 @@
           <w:noProof/>
         </w:rPr>
         <w:drawing>
-          <wp:anchor distT="0" distB="0" distL="114300" distR="114300" simplePos="0" relativeHeight="251797504" behindDoc="1" locked="0" layoutInCell="1" allowOverlap="1" wp14:anchorId="5AC5D5C5" wp14:editId="5EB355D4">
+          <wp:anchor distT="0" distB="0" distL="114300" distR="114300" simplePos="0" relativeHeight="251797504" behindDoc="1" locked="0" layoutInCell="1" allowOverlap="1" wp14:anchorId="5AC5D5C5" wp14:editId="6202D663">
             <wp:simplePos x="0" y="0"/>
             <wp:positionH relativeFrom="margin">
-              <wp:posOffset>-673100</wp:posOffset>
+              <wp:posOffset>-671195</wp:posOffset>
             </wp:positionH>
             <wp:positionV relativeFrom="paragraph">
-              <wp:posOffset>563245</wp:posOffset>
+              <wp:posOffset>612775</wp:posOffset>
             </wp:positionV>
-            <wp:extent cx="7079615" cy="3826510"/>
+            <wp:extent cx="7079615" cy="3731260"/>
             <wp:effectExtent l="0" t="0" r="6985" b="2540"/>
             <wp:wrapTight wrapText="bothSides">
               <wp:wrapPolygon edited="0">
                 <wp:start x="0" y="0"/>
-                <wp:lineTo x="0" y="21507"/>
-                <wp:lineTo x="21563" y="21507"/>
+                <wp:lineTo x="0" y="21504"/>
+                <wp:lineTo x="21563" y="21504"/>
                 <wp:lineTo x="21563" y="0"/>
                 <wp:lineTo x="0" y="0"/>
               </wp:wrapPolygon>
             </wp:wrapTight>
-            <wp:docPr id="302978553" name="Analyse Sum of positive and negative categories.png" descr="An image containing screenshot, software, text, multimedia software&#10;&#10;Auto-generated description"/>
+            <wp:docPr id="302978553" name="Analyse Sum of positive and negative categories.png"/>
             <wp:cNvGraphicFramePr>
               <a:graphicFrameLocks xmlns:a="http://schemas.openxmlformats.org/drawingml/2006/main" noChangeAspect="1"/>
             </wp:cNvGraphicFramePr>
@@ -14047,7 +14065,7 @@
               <a:graphicData uri="http://schemas.openxmlformats.org/drawingml/2006/picture">
                 <pic:pic xmlns:pic="http://schemas.openxmlformats.org/drawingml/2006/picture">
                   <pic:nvPicPr>
-                    <pic:cNvPr id="302978553" name="Analyse Sum of positive and negative categories.png" descr="Une image contenant capture d’écran, logiciel, texte, Logiciel multimédia&#10;&#10;Description générée automatiquement"/>
+                    <pic:cNvPr id="302978553" name="Analyse Sum of positive and negative categories.png"/>
                     <pic:cNvPicPr/>
                   </pic:nvPicPr>
                   <pic:blipFill>
@@ -14059,7 +14077,7 @@
                   <pic:spPr>
                     <a:xfrm>
                       <a:off x="0" y="0"/>
-                      <a:ext cx="7079615" cy="3826510"/>
+                      <a:ext cx="7079615" cy="3731260"/>
                     </a:xfrm>
                     <a:prstGeom prst="rect">
                       <a:avLst/>
@@ -14089,7 +14107,31 @@
     </w:p>
     <w:p>
       <w:r>
-        <w:t>In this example, we can observe that for the period of August 2024, there was an expense of -€1413.27 and a gain of €2000. For the period of September 2024, the expenses amount to -€885.29, while the gains reach €2050. This shows a situation where, for those two months, your earnings were higher than your expenses, which is a positive indicator of your financial management.</w:t>
+        <w:t>In this example, we can observe that for the period of August 2024, there was an expense of -1413.27</w:t>
+      </w:r>
+      <w:r>
+        <w:t>$</w:t>
+      </w:r>
+      <w:r>
+        <w:t xml:space="preserve"> and a gain of 2000</w:t>
+      </w:r>
+      <w:r>
+        <w:t>$</w:t>
+      </w:r>
+      <w:r>
+        <w:t>. For the period of September 2024, the expenses amount to -885.29</w:t>
+      </w:r>
+      <w:r>
+        <w:t>$</w:t>
+      </w:r>
+      <w:r>
+        <w:t>, while the gains reach 2050</w:t>
+      </w:r>
+      <w:r>
+        <w:t>$</w:t>
+      </w:r>
+      <w:r>
+        <w:t>. This shows a situation where, for those two months, your earnings were higher than your expenses, which is a positive indicator of your financial management.</w:t>
       </w:r>
     </w:p>
     <w:p>
@@ -14117,26 +14159,26 @@
           <w:noProof/>
         </w:rPr>
         <w:drawing>
-          <wp:anchor distT="0" distB="0" distL="114300" distR="114300" simplePos="0" relativeHeight="251798528" behindDoc="1" locked="0" layoutInCell="1" allowOverlap="1" wp14:anchorId="73DD4E35" wp14:editId="42C1E2B6">
+          <wp:anchor distT="0" distB="0" distL="114300" distR="114300" simplePos="0" relativeHeight="251798528" behindDoc="1" locked="0" layoutInCell="1" allowOverlap="1" wp14:anchorId="73DD4E35" wp14:editId="5B735B4C">
             <wp:simplePos x="0" y="0"/>
             <wp:positionH relativeFrom="margin">
               <wp:posOffset>-756920</wp:posOffset>
             </wp:positionH>
             <wp:positionV relativeFrom="paragraph">
-              <wp:posOffset>473075</wp:posOffset>
+              <wp:posOffset>521335</wp:posOffset>
             </wp:positionV>
-            <wp:extent cx="7260590" cy="3924300"/>
-            <wp:effectExtent l="0" t="0" r="0" b="0"/>
+            <wp:extent cx="7260590" cy="3826510"/>
+            <wp:effectExtent l="0" t="0" r="0" b="2540"/>
             <wp:wrapTight wrapText="bothSides">
               <wp:wrapPolygon edited="0">
                 <wp:start x="0" y="0"/>
-                <wp:lineTo x="0" y="21495"/>
-                <wp:lineTo x="21536" y="21495"/>
+                <wp:lineTo x="0" y="21507"/>
+                <wp:lineTo x="21536" y="21507"/>
                 <wp:lineTo x="21536" y="0"/>
                 <wp:lineTo x="0" y="0"/>
               </wp:wrapPolygon>
             </wp:wrapTight>
-            <wp:docPr id="1814904736" name="Analyse Cumulative sum.png" descr="An image containing screenshot, multimedia software, software, graphic design software&#10;&#10;Auto-generated description"/>
+            <wp:docPr id="1814904736" name="Analyse Cumulative sum.png"/>
             <wp:cNvGraphicFramePr>
               <a:graphicFrameLocks xmlns:a="http://schemas.openxmlformats.org/drawingml/2006/main" noChangeAspect="1"/>
             </wp:cNvGraphicFramePr>
@@ -14144,7 +14186,7 @@
               <a:graphicData uri="http://schemas.openxmlformats.org/drawingml/2006/picture">
                 <pic:pic xmlns:pic="http://schemas.openxmlformats.org/drawingml/2006/picture">
                   <pic:nvPicPr>
-                    <pic:cNvPr id="1814904736" name="Analyse Cumulative sum.png" descr="Une image contenant capture d’écran, Logiciel multimédia, logiciel, Logiciel de graphisme&#10;&#10;Description générée automatiquement"/>
+                    <pic:cNvPr id="1814904736" name="Analyse Cumulative sum.png"/>
                     <pic:cNvPicPr/>
                   </pic:nvPicPr>
                   <pic:blipFill>
@@ -14156,7 +14198,7 @@
                   <pic:spPr>
                     <a:xfrm>
                       <a:off x="0" y="0"/>
-                      <a:ext cx="7260590" cy="3924300"/>
+                      <a:ext cx="7260590" cy="3826510"/>
                     </a:xfrm>
                     <a:prstGeom prst="rect">
                       <a:avLst/>
@@ -14209,26 +14251,26 @@
           <w:noProof/>
         </w:rPr>
         <w:drawing>
-          <wp:anchor distT="0" distB="0" distL="114300" distR="114300" simplePos="0" relativeHeight="251799552" behindDoc="1" locked="0" layoutInCell="1" allowOverlap="1" wp14:anchorId="3090BA65" wp14:editId="46672422">
+          <wp:anchor distT="0" distB="0" distL="114300" distR="114300" simplePos="0" relativeHeight="251799552" behindDoc="1" locked="0" layoutInCell="1" allowOverlap="1" wp14:anchorId="3090BA65" wp14:editId="4B6F7AE5">
             <wp:simplePos x="0" y="0"/>
             <wp:positionH relativeFrom="margin">
-              <wp:align>center</wp:align>
+              <wp:posOffset>-680720</wp:posOffset>
             </wp:positionH>
             <wp:positionV relativeFrom="paragraph">
-              <wp:posOffset>942231</wp:posOffset>
+              <wp:posOffset>987425</wp:posOffset>
             </wp:positionV>
-            <wp:extent cx="7119620" cy="3848100"/>
-            <wp:effectExtent l="0" t="0" r="5080" b="0"/>
+            <wp:extent cx="7119620" cy="3752215"/>
+            <wp:effectExtent l="0" t="0" r="5080" b="635"/>
             <wp:wrapTight wrapText="bothSides">
               <wp:wrapPolygon edited="0">
                 <wp:start x="0" y="0"/>
-                <wp:lineTo x="0" y="21493"/>
-                <wp:lineTo x="21558" y="21493"/>
+                <wp:lineTo x="0" y="21494"/>
+                <wp:lineTo x="21558" y="21494"/>
                 <wp:lineTo x="21558" y="0"/>
                 <wp:lineTo x="0" y="0"/>
               </wp:wrapPolygon>
             </wp:wrapTight>
-            <wp:docPr id="1826127438" name="Analyse Cumulative total sum.png" descr="An image containing screenshot, multimedia software, software, text&#10;&#10;Auto-generated description"/>
+            <wp:docPr id="1826127438" name="Analyse Cumulative total sum.png"/>
             <wp:cNvGraphicFramePr>
               <a:graphicFrameLocks xmlns:a="http://schemas.openxmlformats.org/drawingml/2006/main" noChangeAspect="1"/>
             </wp:cNvGraphicFramePr>
@@ -14236,7 +14278,7 @@
               <a:graphicData uri="http://schemas.openxmlformats.org/drawingml/2006/picture">
                 <pic:pic xmlns:pic="http://schemas.openxmlformats.org/drawingml/2006/picture">
                   <pic:nvPicPr>
-                    <pic:cNvPr id="1826127438" name="Analyse Cumulative total sum.png" descr="Une image contenant capture d’écran, Logiciel multimédia, logiciel, texte&#10;&#10;Description générée automatiquement"/>
+                    <pic:cNvPr id="1826127438" name="Analyse Cumulative total sum.png"/>
                     <pic:cNvPicPr/>
                   </pic:nvPicPr>
                   <pic:blipFill>
@@ -14248,7 +14290,7 @@
                   <pic:spPr>
                     <a:xfrm>
                       <a:off x="0" y="0"/>
-                      <a:ext cx="7119620" cy="3848100"/>
+                      <a:ext cx="7119620" cy="3752215"/>
                     </a:xfrm>
                     <a:prstGeom prst="rect">
                       <a:avLst/>
@@ -14280,77 +14322,147 @@
           <w:b/>
           <w:bCs/>
         </w:rPr>
-        <w:t>€986.73</w:t>
-      </w:r>
-      <w:r>
-        <w:t xml:space="preserve">, and the "Delta Line" also shows </w:t>
+        <w:t>986.73</w:t>
       </w:r>
       <w:r>
         <w:rPr>
           <w:b/>
           <w:bCs/>
         </w:rPr>
-        <w:t>€986.73</w:t>
-      </w:r>
-      <w:r>
-        <w:t xml:space="preserve">, which makes sense, as the total for the previous period (July 2024) was </w:t>
+        <w:t>$</w:t>
+      </w:r>
+      <w:r>
+        <w:t xml:space="preserve">, and the "Delta Line" also shows </w:t>
       </w:r>
       <w:r>
         <w:rPr>
           <w:b/>
           <w:bCs/>
         </w:rPr>
-        <w:t>€0</w:t>
-      </w:r>
-      <w:r>
-        <w:t xml:space="preserve">. Then, for the period of September 2024, the total reaches </w:t>
+        <w:t>986.73</w:t>
       </w:r>
       <w:r>
         <w:rPr>
           <w:b/>
           <w:bCs/>
         </w:rPr>
-        <w:t>€2151.44</w:t>
-      </w:r>
-      <w:r>
-        <w:t xml:space="preserve">, and the "Delta Line" indicates </w:t>
+        <w:t>$</w:t>
+      </w:r>
+      <w:r>
+        <w:t xml:space="preserve">, which makes sense, as the total for the previous period (July 2024) was </w:t>
       </w:r>
       <w:r>
         <w:rPr>
           <w:b/>
           <w:bCs/>
         </w:rPr>
-        <w:t>€1164.71</w:t>
-      </w:r>
-      <w:r>
-        <w:t xml:space="preserve">, representing a gain of </w:t>
+        <w:t>0</w:t>
       </w:r>
       <w:r>
         <w:rPr>
           <w:b/>
           <w:bCs/>
         </w:rPr>
-        <w:t>€1164.71</w:t>
-      </w:r>
-      <w:r>
-        <w:t xml:space="preserve"> compared to August. Indeed, if we calculate </w:t>
+        <w:t>$</w:t>
+      </w:r>
+      <w:r>
+        <w:t xml:space="preserve">. Then, for the period of September 2024, the total reaches </w:t>
       </w:r>
       <w:r>
         <w:rPr>
           <w:b/>
           <w:bCs/>
         </w:rPr>
-        <w:t>€2151.44 - €1164.71</w:t>
-      </w:r>
-      <w:r>
-        <w:t xml:space="preserve">, we get </w:t>
+        <w:t>2151.44</w:t>
       </w:r>
       <w:r>
         <w:rPr>
           <w:b/>
           <w:bCs/>
         </w:rPr>
-        <w:t>€986.73</w:t>
+        <w:t>$</w:t>
+      </w:r>
+      <w:r>
+        <w:t xml:space="preserve">, and the "Delta Line" indicates </w:t>
+      </w:r>
+      <w:r>
+        <w:rPr>
+          <w:b/>
+          <w:bCs/>
+        </w:rPr>
+        <w:t>1164.71</w:t>
+      </w:r>
+      <w:r>
+        <w:rPr>
+          <w:b/>
+          <w:bCs/>
+        </w:rPr>
+        <w:t>$</w:t>
+      </w:r>
+      <w:r>
+        <w:t xml:space="preserve">, representing a gain of </w:t>
+      </w:r>
+      <w:r>
+        <w:rPr>
+          <w:b/>
+          <w:bCs/>
+        </w:rPr>
+        <w:t>1164.71</w:t>
+      </w:r>
+      <w:r>
+        <w:rPr>
+          <w:b/>
+          <w:bCs/>
+        </w:rPr>
+        <w:t>$</w:t>
+      </w:r>
+      <w:r>
+        <w:t xml:space="preserve"> compared to August. Indeed, if we calculate </w:t>
+      </w:r>
+      <w:r>
+        <w:rPr>
+          <w:b/>
+          <w:bCs/>
+        </w:rPr>
+        <w:t>2151.44</w:t>
+      </w:r>
+      <w:r>
+        <w:rPr>
+          <w:b/>
+          <w:bCs/>
+        </w:rPr>
+        <w:t>$</w:t>
+      </w:r>
+      <w:r>
+        <w:rPr>
+          <w:b/>
+          <w:bCs/>
+        </w:rPr>
+        <w:t xml:space="preserve"> - 1164.71</w:t>
+      </w:r>
+      <w:r>
+        <w:rPr>
+          <w:b/>
+          <w:bCs/>
+        </w:rPr>
+        <w:t>$</w:t>
+      </w:r>
+      <w:r>
+        <w:t xml:space="preserve">, we get </w:t>
+      </w:r>
+      <w:r>
+        <w:rPr>
+          <w:b/>
+          <w:bCs/>
+        </w:rPr>
+        <w:t>986.73</w:t>
+      </w:r>
+      <w:r>
+        <w:rPr>
+          <w:b/>
+          <w:bCs/>
+        </w:rPr>
+        <w:t>$</w:t>
       </w:r>
       <w:r>
         <w:t>, thus confirming the consistency of the data.</w:t>
@@ -14377,30 +14489,35 @@
     </w:p>
     <w:p>
       <w:r>
+        <w:t>This chart shows you the number of transactions made by payment method, as well as the associated balance for each annual period (for example: January 2024, February 2024, March 2024, etc.).</w:t>
+      </w:r>
+    </w:p>
+    <w:p>
+      <w:r>
         <w:rPr>
           <w:noProof/>
         </w:rPr>
         <w:drawing>
-          <wp:anchor distT="0" distB="0" distL="114300" distR="114300" simplePos="0" relativeHeight="251800576" behindDoc="1" locked="0" layoutInCell="1" allowOverlap="1" wp14:anchorId="20572587" wp14:editId="21DE62A9">
+          <wp:anchor distT="0" distB="0" distL="114300" distR="114300" simplePos="0" relativeHeight="251800576" behindDoc="1" locked="0" layoutInCell="1" allowOverlap="1" wp14:anchorId="20572587" wp14:editId="328B910D">
             <wp:simplePos x="0" y="0"/>
             <wp:positionH relativeFrom="margin">
-              <wp:posOffset>-721995</wp:posOffset>
+              <wp:posOffset>-718820</wp:posOffset>
             </wp:positionH>
             <wp:positionV relativeFrom="paragraph">
-              <wp:posOffset>654685</wp:posOffset>
+              <wp:posOffset>233045</wp:posOffset>
             </wp:positionV>
-            <wp:extent cx="7273290" cy="3930650"/>
+            <wp:extent cx="7273290" cy="3833495"/>
             <wp:effectExtent l="0" t="0" r="3810" b="0"/>
             <wp:wrapTight wrapText="bothSides">
               <wp:wrapPolygon edited="0">
                 <wp:start x="0" y="0"/>
-                <wp:lineTo x="0" y="21460"/>
-                <wp:lineTo x="21555" y="21460"/>
+                <wp:lineTo x="0" y="21468"/>
+                <wp:lineTo x="21555" y="21468"/>
                 <wp:lineTo x="21555" y="0"/>
                 <wp:lineTo x="0" y="0"/>
               </wp:wrapPolygon>
             </wp:wrapTight>
-            <wp:docPr id="451456371" name="Analyse Monthly Statistics.png" descr="An image containing screenshot, software, text, multimedia software&#10;&#10;Auto-generated description"/>
+            <wp:docPr id="451456371" name="Analyse Monthly Statistics.png"/>
             <wp:cNvGraphicFramePr>
               <a:graphicFrameLocks xmlns:a="http://schemas.openxmlformats.org/drawingml/2006/main" noChangeAspect="1"/>
             </wp:cNvGraphicFramePr>
@@ -14408,7 +14525,7 @@
               <a:graphicData uri="http://schemas.openxmlformats.org/drawingml/2006/picture">
                 <pic:pic xmlns:pic="http://schemas.openxmlformats.org/drawingml/2006/picture">
                   <pic:nvPicPr>
-                    <pic:cNvPr id="451456371" name="Analyse Monthly Statistics.png" descr="Une image contenant capture d’écran, logiciel, texte, Logiciel multimédia&#10;&#10;Description générée automatiquement"/>
+                    <pic:cNvPr id="451456371" name="Analyse Monthly Statistics.png"/>
                     <pic:cNvPicPr/>
                   </pic:nvPicPr>
                   <pic:blipFill>
@@ -14420,7 +14537,7 @@
                   <pic:spPr>
                     <a:xfrm>
                       <a:off x="0" y="0"/>
-                      <a:ext cx="7273290" cy="3930650"/>
+                      <a:ext cx="7273290" cy="3833495"/>
                     </a:xfrm>
                     <a:prstGeom prst="rect">
                       <a:avLst/>
@@ -14438,14 +14555,22 @@
           </wp:anchor>
         </w:drawing>
       </w:r>
-      <w:r>
-        <w:t>This chart shows you the number of transactions made by payment method, as well as the associated balance for each annual period (for example: January 2024, February 2024, March 2024, etc.).</w:t>
-      </w:r>
-    </w:p>
-    <w:p/>
-    <w:p>
-      <w:r>
-        <w:t>For example, for the period of August 2024, we can see that there were 4 uses of the bank card for a total of -€300.09, as well as 3 bank transfers for a total of €1059.45.</w:t>
+    </w:p>
+    <w:p>
+      <w:r>
+        <w:t>For example, for the period of August 2024, we can see that there were 4 uses of the bank card for a total of -300.09</w:t>
+      </w:r>
+      <w:r>
+        <w:t>$</w:t>
+      </w:r>
+      <w:r>
+        <w:t>, as well as 3 bank transfers for a total of 1059.45</w:t>
+      </w:r>
+      <w:r>
+        <w:t>$</w:t>
+      </w:r>
+      <w:r>
+        <w:t>.</w:t>
       </w:r>
     </w:p>
     <w:p>
@@ -14488,26 +14613,26 @@
           <w:noProof/>
         </w:rPr>
         <w:drawing>
-          <wp:anchor distT="0" distB="0" distL="114300" distR="114300" simplePos="0" relativeHeight="251801600" behindDoc="1" locked="0" layoutInCell="1" allowOverlap="1" wp14:anchorId="12B4ECFD" wp14:editId="1458BC54">
+          <wp:anchor distT="0" distB="0" distL="114300" distR="114300" simplePos="0" relativeHeight="251801600" behindDoc="1" locked="0" layoutInCell="1" allowOverlap="1" wp14:anchorId="12B4ECFD" wp14:editId="50AA8B3F">
             <wp:simplePos x="0" y="0"/>
             <wp:positionH relativeFrom="column">
-              <wp:posOffset>-810895</wp:posOffset>
+              <wp:posOffset>-814070</wp:posOffset>
             </wp:positionH>
             <wp:positionV relativeFrom="paragraph">
-              <wp:posOffset>570865</wp:posOffset>
+              <wp:posOffset>624205</wp:posOffset>
             </wp:positionV>
-            <wp:extent cx="7371715" cy="3983990"/>
-            <wp:effectExtent l="0" t="0" r="635" b="0"/>
+            <wp:extent cx="7371715" cy="3884930"/>
+            <wp:effectExtent l="0" t="0" r="635" b="1270"/>
             <wp:wrapTight wrapText="bothSides">
               <wp:wrapPolygon edited="0">
                 <wp:start x="0" y="0"/>
-                <wp:lineTo x="0" y="21483"/>
-                <wp:lineTo x="21546" y="21483"/>
+                <wp:lineTo x="0" y="21501"/>
+                <wp:lineTo x="21546" y="21501"/>
                 <wp:lineTo x="21546" y="0"/>
                 <wp:lineTo x="0" y="0"/>
               </wp:wrapPolygon>
             </wp:wrapTight>
-            <wp:docPr id="991322648" name="Analyse Growth trend.png" descr="An image containing screenshot, text, software, multimedia software&#10;&#10;Auto-generated description"/>
+            <wp:docPr id="991322648" name="Analyse Growth trend.png"/>
             <wp:cNvGraphicFramePr>
               <a:graphicFrameLocks xmlns:a="http://schemas.openxmlformats.org/drawingml/2006/main" noChangeAspect="1"/>
             </wp:cNvGraphicFramePr>
@@ -14515,7 +14640,7 @@
               <a:graphicData uri="http://schemas.openxmlformats.org/drawingml/2006/picture">
                 <pic:pic xmlns:pic="http://schemas.openxmlformats.org/drawingml/2006/picture">
                   <pic:nvPicPr>
-                    <pic:cNvPr id="991322648" name="Analyse Growth trend.png" descr="Une image contenant capture d’écran, texte, logiciel, Logiciel multimédia&#10;&#10;Description générée automatiquement"/>
+                    <pic:cNvPr id="991322648" name="Analyse Growth trend.png"/>
                     <pic:cNvPicPr/>
                   </pic:nvPicPr>
                   <pic:blipFill>
@@ -14527,7 +14652,7 @@
                   <pic:spPr>
                     <a:xfrm>
                       <a:off x="0" y="0"/>
-                      <a:ext cx="7371715" cy="3983990"/>
+                      <a:ext cx="7371715" cy="3884930"/>
                     </a:xfrm>
                     <a:prstGeom prst="rect">
                       <a:avLst/>
@@ -14579,11 +14704,9 @@
       <w:r>
         <w:t xml:space="preserve">It helps you identify which categories you've spent the most in </w:t>
       </w:r>
-      <w:proofErr w:type="spellStart"/>
-      <w:r>
-        <w:t>over time</w:t>
-      </w:r>
-      <w:proofErr w:type="spellEnd"/>
+      <w:r>
+        <w:t>overtime</w:t>
+      </w:r>
       <w:r>
         <w:t xml:space="preserve"> and compare how your spending has changed in different categories month over month.</w:t>
       </w:r>
@@ -14594,26 +14717,26 @@
           <w:noProof/>
         </w:rPr>
         <w:drawing>
-          <wp:anchor distT="0" distB="0" distL="114300" distR="114300" simplePos="0" relativeHeight="251802624" behindDoc="1" locked="0" layoutInCell="1" allowOverlap="1" wp14:anchorId="24AC8342" wp14:editId="0891709C">
+          <wp:anchor distT="0" distB="0" distL="114300" distR="114300" simplePos="0" relativeHeight="251802624" behindDoc="1" locked="0" layoutInCell="1" allowOverlap="1" wp14:anchorId="24AC8342" wp14:editId="44D6202C">
             <wp:simplePos x="0" y="0"/>
             <wp:positionH relativeFrom="column">
-              <wp:posOffset>-787400</wp:posOffset>
+              <wp:posOffset>-785495</wp:posOffset>
             </wp:positionH>
             <wp:positionV relativeFrom="paragraph">
-              <wp:posOffset>422275</wp:posOffset>
+              <wp:posOffset>467995</wp:posOffset>
             </wp:positionV>
-            <wp:extent cx="7305675" cy="3948430"/>
+            <wp:extent cx="7305675" cy="3850640"/>
             <wp:effectExtent l="0" t="0" r="9525" b="0"/>
             <wp:wrapTight wrapText="bothSides">
               <wp:wrapPolygon edited="0">
                 <wp:start x="0" y="0"/>
-                <wp:lineTo x="0" y="21468"/>
-                <wp:lineTo x="21572" y="21468"/>
+                <wp:lineTo x="0" y="21479"/>
+                <wp:lineTo x="21572" y="21479"/>
                 <wp:lineTo x="21572" y="0"/>
                 <wp:lineTo x="0" y="0"/>
               </wp:wrapPolygon>
             </wp:wrapTight>
-            <wp:docPr id="1643664257" name="Analyse Sum of categories.png" descr="An image containing screenshot, multimedia software, text, software&#10;&#10;Auto-generated description"/>
+            <wp:docPr id="1643664257" name="Analyse Sum of categories.png"/>
             <wp:cNvGraphicFramePr>
               <a:graphicFrameLocks xmlns:a="http://schemas.openxmlformats.org/drawingml/2006/main" noChangeAspect="1"/>
             </wp:cNvGraphicFramePr>
@@ -14621,7 +14744,7 @@
               <a:graphicData uri="http://schemas.openxmlformats.org/drawingml/2006/picture">
                 <pic:pic xmlns:pic="http://schemas.openxmlformats.org/drawingml/2006/picture">
                   <pic:nvPicPr>
-                    <pic:cNvPr id="1643664257" name="Analyse Sum of categories.png" descr="Une image contenant capture d’écran, Logiciel multimédia, texte, logiciel&#10;&#10;Description générée automatiquement"/>
+                    <pic:cNvPr id="1643664257" name="Analyse Sum of categories.png"/>
                     <pic:cNvPicPr/>
                   </pic:nvPicPr>
                   <pic:blipFill>
@@ -14633,7 +14756,7 @@
                   <pic:spPr>
                     <a:xfrm>
                       <a:off x="0" y="0"/>
-                      <a:ext cx="7305675" cy="3948430"/>
+                      <a:ext cx="7305675" cy="3850640"/>
                     </a:xfrm>
                     <a:prstGeom prst="rect">
                       <a:avLst/>
@@ -15002,8 +15125,120 @@
       <w:bookmarkStart w:id="48" w:name="_Toc177386767"/>
       <w:bookmarkEnd w:id="47"/>
       <w:r>
+        <w:rPr>
+          <w:noProof/>
+        </w:rPr>
         <w:lastRenderedPageBreak/>
-        <w:t>Expenses/earnings for the selected month</w:t>
+        <mc:AlternateContent>
+          <mc:Choice Requires="wps">
+            <w:drawing>
+              <wp:anchor distT="0" distB="0" distL="114300" distR="114300" simplePos="0" relativeHeight="251810816" behindDoc="0" locked="0" layoutInCell="1" allowOverlap="1" wp14:anchorId="227F35F6" wp14:editId="170691E2">
+                <wp:simplePos x="0" y="0"/>
+                <wp:positionH relativeFrom="column">
+                  <wp:posOffset>1724025</wp:posOffset>
+                </wp:positionH>
+                <wp:positionV relativeFrom="paragraph">
+                  <wp:posOffset>1612900</wp:posOffset>
+                </wp:positionV>
+                <wp:extent cx="233680" cy="248920"/>
+                <wp:effectExtent l="0" t="0" r="0" b="0"/>
+                <wp:wrapNone/>
+                <wp:docPr id="1308824650" name="Zone de texte 1"/>
+                <wp:cNvGraphicFramePr/>
+                <a:graphic xmlns:a="http://schemas.openxmlformats.org/drawingml/2006/main">
+                  <a:graphicData uri="http://schemas.microsoft.com/office/word/2010/wordprocessingShape">
+                    <wps:wsp>
+                      <wps:cNvSpPr txBox="1"/>
+                      <wps:spPr>
+                        <a:xfrm>
+                          <a:off x="0" y="0"/>
+                          <a:ext cx="233680" cy="248920"/>
+                        </a:xfrm>
+                        <a:prstGeom prst="rect">
+                          <a:avLst/>
+                        </a:prstGeom>
+                        <a:gradFill flip="none" rotWithShape="1">
+                          <a:gsLst>
+                            <a:gs pos="0">
+                              <a:srgbClr val="FF0000">
+                                <a:shade val="30000"/>
+                                <a:satMod val="115000"/>
+                              </a:srgbClr>
+                            </a:gs>
+                            <a:gs pos="50000">
+                              <a:srgbClr val="FF0000">
+                                <a:shade val="67500"/>
+                                <a:satMod val="115000"/>
+                              </a:srgbClr>
+                            </a:gs>
+                            <a:gs pos="100000">
+                              <a:srgbClr val="FF0000">
+                                <a:shade val="100000"/>
+                                <a:satMod val="115000"/>
+                              </a:srgbClr>
+                            </a:gs>
+                          </a:gsLst>
+                          <a:lin ang="13500000" scaled="1"/>
+                          <a:tileRect/>
+                        </a:gradFill>
+                        <a:ln>
+                          <a:solidFill>
+                            <a:schemeClr val="tx1"/>
+                          </a:solidFill>
+                        </a:ln>
+                      </wps:spPr>
+                      <wps:style>
+                        <a:lnRef idx="0">
+                          <a:scrgbClr r="0" g="0" b="0"/>
+                        </a:lnRef>
+                        <a:fillRef idx="0">
+                          <a:scrgbClr r="0" g="0" b="0"/>
+                        </a:fillRef>
+                        <a:effectRef idx="0">
+                          <a:scrgbClr r="0" g="0" b="0"/>
+                        </a:effectRef>
+                        <a:fontRef idx="minor">
+                          <a:schemeClr val="lt1"/>
+                        </a:fontRef>
+                      </wps:style>
+                      <wps:txbx>
+                        <w:txbxContent>
+                          <w:p>
+                            <w:r>
+                              <w:t>1</w:t>
+                            </w:r>
+                          </w:p>
+                        </w:txbxContent>
+                      </wps:txbx>
+                      <wps:bodyPr rot="0" spcFirstLastPara="0" vertOverflow="overflow" horzOverflow="overflow" vert="horz" wrap="square" lIns="91440" tIns="45720" rIns="91440" bIns="45720" numCol="1" spcCol="0" rtlCol="0" fromWordArt="0" anchor="t" anchorCtr="0" forceAA="0" compatLnSpc="1">
+                        <a:prstTxWarp prst="textNoShape">
+                          <a:avLst/>
+                        </a:prstTxWarp>
+                        <a:noAutofit/>
+                      </wps:bodyPr>
+                    </wps:wsp>
+                  </a:graphicData>
+                </a:graphic>
+              </wp:anchor>
+            </w:drawing>
+          </mc:Choice>
+          <mc:Fallback>
+            <w:pict>
+              <v:shape w14:anchorId="227F35F6" id="_x0000_s1090" type="#_x0000_t202" style="position:absolute;left:0;text-align:left;margin-left:135.75pt;margin-top:127pt;width:18.4pt;height:19.6pt;z-index:251810816;visibility:visible;mso-wrap-style:square;mso-wrap-distance-left:9pt;mso-wrap-distance-top:0;mso-wrap-distance-right:9pt;mso-wrap-distance-bottom:0;mso-position-horizontal:absolute;mso-position-horizontal-relative:text;mso-position-vertical:absolute;mso-position-vertical-relative:text;v-text-anchor:top" o:gfxdata="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" fillcolor="#a00000" strokecolor="black [3213]">
+                <v:fill color2="red" rotate="t" angle="225" colors="0 #a00000;.5 #e60000;1 red" focus="100%" type="gradient"/>
+                <v:textbox>
+                  <w:txbxContent>
+                    <w:p>
+                      <w:r>
+                        <w:t>1</w:t>
+                      </w:r>
+                    </w:p>
+                  </w:txbxContent>
+                </v:textbox>
+              </v:shape>
+            </w:pict>
+          </mc:Fallback>
+        </mc:AlternateContent>
       </w:r>
       <w:r>
         <w:rPr>
@@ -15012,7 +15247,187 @@
         <mc:AlternateContent>
           <mc:Choice Requires="wps">
             <w:drawing>
-              <wp:anchor distT="0" distB="0" distL="114300" distR="114300" simplePos="0" relativeHeight="251814912" behindDoc="0" locked="0" layoutInCell="1" allowOverlap="1" wp14:anchorId="40484C02" wp14:editId="3EC85D32">
+              <wp:anchor distT="0" distB="0" distL="114300" distR="114300" simplePos="0" relativeHeight="251812864" behindDoc="0" locked="0" layoutInCell="1" allowOverlap="1" wp14:anchorId="6E4732B7" wp14:editId="50EC5B61">
+                <wp:simplePos x="0" y="0"/>
+                <wp:positionH relativeFrom="column">
+                  <wp:posOffset>1724025</wp:posOffset>
+                </wp:positionH>
+                <wp:positionV relativeFrom="paragraph">
+                  <wp:posOffset>2088515</wp:posOffset>
+                </wp:positionV>
+                <wp:extent cx="234086" cy="249174"/>
+                <wp:effectExtent l="0" t="0" r="0" b="0"/>
+                <wp:wrapNone/>
+                <wp:docPr id="1312648849" name="Zone de texte 1"/>
+                <wp:cNvGraphicFramePr/>
+                <a:graphic xmlns:a="http://schemas.openxmlformats.org/drawingml/2006/main">
+                  <a:graphicData uri="http://schemas.microsoft.com/office/word/2010/wordprocessingShape">
+                    <wps:wsp>
+                      <wps:cNvSpPr txBox="1"/>
+                      <wps:spPr>
+                        <a:xfrm>
+                          <a:off x="0" y="0"/>
+                          <a:ext cx="234086" cy="249174"/>
+                        </a:xfrm>
+                        <a:prstGeom prst="rect">
+                          <a:avLst/>
+                        </a:prstGeom>
+                        <a:gradFill flip="none" rotWithShape="1">
+                          <a:gsLst>
+                            <a:gs pos="0">
+                              <a:srgbClr val="FF0000">
+                                <a:shade val="30000"/>
+                                <a:satMod val="115000"/>
+                              </a:srgbClr>
+                            </a:gs>
+                            <a:gs pos="50000">
+                              <a:srgbClr val="FF0000">
+                                <a:shade val="67500"/>
+                                <a:satMod val="115000"/>
+                              </a:srgbClr>
+                            </a:gs>
+                            <a:gs pos="100000">
+                              <a:srgbClr val="FF0000">
+                                <a:shade val="100000"/>
+                                <a:satMod val="115000"/>
+                              </a:srgbClr>
+                            </a:gs>
+                          </a:gsLst>
+                          <a:lin ang="13500000" scaled="1"/>
+                          <a:tileRect/>
+                        </a:gradFill>
+                        <a:ln>
+                          <a:solidFill>
+                            <a:schemeClr val="tx1"/>
+                          </a:solidFill>
+                        </a:ln>
+                      </wps:spPr>
+                      <wps:style>
+                        <a:lnRef idx="0">
+                          <a:scrgbClr r="0" g="0" b="0"/>
+                        </a:lnRef>
+                        <a:fillRef idx="0">
+                          <a:scrgbClr r="0" g="0" b="0"/>
+                        </a:fillRef>
+                        <a:effectRef idx="0">
+                          <a:scrgbClr r="0" g="0" b="0"/>
+                        </a:effectRef>
+                        <a:fontRef idx="minor">
+                          <a:schemeClr val="lt1"/>
+                        </a:fontRef>
+                      </wps:style>
+                      <wps:txbx>
+                        <w:txbxContent>
+                          <w:p>
+                            <w:r>
+                              <w:t>2</w:t>
+                            </w:r>
+                          </w:p>
+                        </w:txbxContent>
+                      </wps:txbx>
+                      <wps:bodyPr rot="0" spcFirstLastPara="0" vertOverflow="overflow" horzOverflow="overflow" vert="horz" wrap="square" lIns="91440" tIns="45720" rIns="91440" bIns="45720" numCol="1" spcCol="0" rtlCol="0" fromWordArt="0" anchor="t" anchorCtr="0" forceAA="0" compatLnSpc="1">
+                        <a:prstTxWarp prst="textNoShape">
+                          <a:avLst/>
+                        </a:prstTxWarp>
+                        <a:noAutofit/>
+                      </wps:bodyPr>
+                    </wps:wsp>
+                  </a:graphicData>
+                </a:graphic>
+              </wp:anchor>
+            </w:drawing>
+          </mc:Choice>
+          <mc:Fallback>
+            <w:pict>
+              <v:shape w14:anchorId="6E4732B7" id="_x0000_s1091" type="#_x0000_t202" style="position:absolute;left:0;text-align:left;margin-left:135.75pt;margin-top:164.45pt;width:18.45pt;height:19.6pt;z-index:251812864;visibility:visible;mso-wrap-style:square;mso-wrap-distance-left:9pt;mso-wrap-distance-top:0;mso-wrap-distance-right:9pt;mso-wrap-distance-bottom:0;mso-position-horizontal:absolute;mso-position-horizontal-relative:text;mso-position-vertical:absolute;mso-position-vertical-relative:text;v-text-anchor:top" o:gfxdata="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" fillcolor="#a00000" strokecolor="black [3213]">
+                <v:fill color2="red" rotate="t" angle="225" colors="0 #a00000;.5 #e60000;1 red" focus="100%" type="gradient"/>
+                <v:textbox>
+                  <w:txbxContent>
+                    <w:p>
+                      <w:r>
+                        <w:t>2</w:t>
+                      </w:r>
+                    </w:p>
+                  </w:txbxContent>
+                </v:textbox>
+              </v:shape>
+            </w:pict>
+          </mc:Fallback>
+        </mc:AlternateContent>
+      </w:r>
+      <w:r>
+        <w:rPr>
+          <w:noProof/>
+        </w:rPr>
+        <w:drawing>
+          <wp:anchor distT="0" distB="0" distL="114300" distR="114300" simplePos="0" relativeHeight="251803648" behindDoc="1" locked="0" layoutInCell="1" allowOverlap="1" wp14:anchorId="1CA97BBA" wp14:editId="67161D3C">
+            <wp:simplePos x="0" y="0"/>
+            <wp:positionH relativeFrom="column">
+              <wp:posOffset>-804545</wp:posOffset>
+            </wp:positionH>
+            <wp:positionV relativeFrom="paragraph">
+              <wp:posOffset>233680</wp:posOffset>
+            </wp:positionV>
+            <wp:extent cx="7372985" cy="3886200"/>
+            <wp:effectExtent l="0" t="0" r="0" b="0"/>
+            <wp:wrapTight wrapText="bothSides">
+              <wp:wrapPolygon edited="0">
+                <wp:start x="0" y="0"/>
+                <wp:lineTo x="0" y="21494"/>
+                <wp:lineTo x="21542" y="21494"/>
+                <wp:lineTo x="21542" y="0"/>
+                <wp:lineTo x="0" y="0"/>
+              </wp:wrapPolygon>
+            </wp:wrapTight>
+            <wp:docPr id="1200956584" name="Main interface.png"/>
+            <wp:cNvGraphicFramePr>
+              <a:graphicFrameLocks xmlns:a="http://schemas.openxmlformats.org/drawingml/2006/main" noChangeAspect="1"/>
+            </wp:cNvGraphicFramePr>
+            <a:graphic xmlns:a="http://schemas.openxmlformats.org/drawingml/2006/main">
+              <a:graphicData uri="http://schemas.openxmlformats.org/drawingml/2006/picture">
+                <pic:pic xmlns:pic="http://schemas.openxmlformats.org/drawingml/2006/picture">
+                  <pic:nvPicPr>
+                    <pic:cNvPr id="1200956584" name="Main interface.png"/>
+                    <pic:cNvPicPr/>
+                  </pic:nvPicPr>
+                  <pic:blipFill>
+                    <a:blip r:link="rId26"/>
+                    <a:stretch>
+                      <a:fillRect/>
+                    </a:stretch>
+                  </pic:blipFill>
+                  <pic:spPr>
+                    <a:xfrm>
+                      <a:off x="0" y="0"/>
+                      <a:ext cx="7372985" cy="3886200"/>
+                    </a:xfrm>
+                    <a:prstGeom prst="rect">
+                      <a:avLst/>
+                    </a:prstGeom>
+                  </pic:spPr>
+                </pic:pic>
+              </a:graphicData>
+            </a:graphic>
+            <wp14:sizeRelH relativeFrom="margin">
+              <wp14:pctWidth>0</wp14:pctWidth>
+            </wp14:sizeRelH>
+            <wp14:sizeRelV relativeFrom="margin">
+              <wp14:pctHeight>0</wp14:pctHeight>
+            </wp14:sizeRelV>
+          </wp:anchor>
+        </w:drawing>
+      </w:r>
+      <w:r>
+        <w:t>Expenses/earnings for the selected month</w:t>
+      </w:r>
+      <w:r>
+        <w:rPr>
+          <w:noProof/>
+        </w:rPr>
+        <mc:AlternateContent>
+          <mc:Choice Requires="wps">
+            <w:drawing>
+              <wp:anchor distT="0" distB="0" distL="114300" distR="114300" simplePos="0" relativeHeight="251814912" behindDoc="0" locked="0" layoutInCell="1" allowOverlap="1" wp14:anchorId="40484C02" wp14:editId="3420F2DC">
                 <wp:simplePos x="0" y="0"/>
                 <wp:positionH relativeFrom="column">
                   <wp:posOffset>5948362</wp:posOffset>
@@ -15104,243 +15519,13 @@
           </mc:Choice>
           <mc:Fallback>
             <w:pict>
-              <v:shape w14:anchorId="40484C02" id="_x0000_s1090" type="#_x0000_t202" style="position:absolute;left:0;text-align:left;margin-left:468.35pt;margin-top:209.6pt;width:18.45pt;height:19.6pt;z-index:251814912;visibility:visible;mso-wrap-style:square;mso-wrap-distance-left:9pt;mso-wrap-distance-top:0;mso-wrap-distance-right:9pt;mso-wrap-distance-bottom:0;mso-position-horizontal:absolute;mso-position-horizontal-relative:text;mso-position-vertical:absolute;mso-position-vertical-relative:text;v-text-anchor:top" o:gfxdata="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" fillcolor="#a00000" strokecolor="black [3213]">
+              <v:shape w14:anchorId="40484C02" id="_x0000_s1092" type="#_x0000_t202" style="position:absolute;left:0;text-align:left;margin-left:468.35pt;margin-top:209.6pt;width:18.45pt;height:19.6pt;z-index:251814912;visibility:visible;mso-wrap-style:square;mso-wrap-distance-left:9pt;mso-wrap-distance-top:0;mso-wrap-distance-right:9pt;mso-wrap-distance-bottom:0;mso-position-horizontal:absolute;mso-position-horizontal-relative:text;mso-position-vertical:absolute;mso-position-vertical-relative:text;v-text-anchor:top" o:gfxdata="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" fillcolor="#a00000" strokecolor="black [3213]">
                 <v:fill color2="red" rotate="t" angle="225" colors="0 #a00000;.5 #e60000;1 red" focus="100%" type="gradient"/>
                 <v:textbox>
                   <w:txbxContent>
                     <w:p>
                       <w:r>
                         <w:t>3</w:t>
-                      </w:r>
-                    </w:p>
-                  </w:txbxContent>
-                </v:textbox>
-              </v:shape>
-            </w:pict>
-          </mc:Fallback>
-        </mc:AlternateContent>
-      </w:r>
-      <w:r>
-        <w:rPr>
-          <w:noProof/>
-        </w:rPr>
-        <mc:AlternateContent>
-          <mc:Choice Requires="wps">
-            <w:drawing>
-              <wp:anchor distT="0" distB="0" distL="114300" distR="114300" simplePos="0" relativeHeight="251812864" behindDoc="0" locked="0" layoutInCell="1" allowOverlap="1" wp14:anchorId="6E4732B7" wp14:editId="3A32691B">
-                <wp:simplePos x="0" y="0"/>
-                <wp:positionH relativeFrom="column">
-                  <wp:posOffset>1657350</wp:posOffset>
-                </wp:positionH>
-                <wp:positionV relativeFrom="paragraph">
-                  <wp:posOffset>2088832</wp:posOffset>
-                </wp:positionV>
-                <wp:extent cx="234086" cy="249174"/>
-                <wp:effectExtent l="0" t="0" r="0" b="0"/>
-                <wp:wrapNone/>
-                <wp:docPr id="1312648849" name="Zone de texte 1"/>
-                <wp:cNvGraphicFramePr/>
-                <a:graphic xmlns:a="http://schemas.openxmlformats.org/drawingml/2006/main">
-                  <a:graphicData uri="http://schemas.microsoft.com/office/word/2010/wordprocessingShape">
-                    <wps:wsp>
-                      <wps:cNvSpPr txBox="1"/>
-                      <wps:spPr>
-                        <a:xfrm>
-                          <a:off x="0" y="0"/>
-                          <a:ext cx="234086" cy="249174"/>
-                        </a:xfrm>
-                        <a:prstGeom prst="rect">
-                          <a:avLst/>
-                        </a:prstGeom>
-                        <a:gradFill flip="none" rotWithShape="1">
-                          <a:gsLst>
-                            <a:gs pos="0">
-                              <a:srgbClr val="FF0000">
-                                <a:shade val="30000"/>
-                                <a:satMod val="115000"/>
-                              </a:srgbClr>
-                            </a:gs>
-                            <a:gs pos="50000">
-                              <a:srgbClr val="FF0000">
-                                <a:shade val="67500"/>
-                                <a:satMod val="115000"/>
-                              </a:srgbClr>
-                            </a:gs>
-                            <a:gs pos="100000">
-                              <a:srgbClr val="FF0000">
-                                <a:shade val="100000"/>
-                                <a:satMod val="115000"/>
-                              </a:srgbClr>
-                            </a:gs>
-                          </a:gsLst>
-                          <a:lin ang="13500000" scaled="1"/>
-                          <a:tileRect/>
-                        </a:gradFill>
-                        <a:ln>
-                          <a:solidFill>
-                            <a:schemeClr val="tx1"/>
-                          </a:solidFill>
-                        </a:ln>
-                      </wps:spPr>
-                      <wps:style>
-                        <a:lnRef idx="0">
-                          <a:scrgbClr r="0" g="0" b="0"/>
-                        </a:lnRef>
-                        <a:fillRef idx="0">
-                          <a:scrgbClr r="0" g="0" b="0"/>
-                        </a:fillRef>
-                        <a:effectRef idx="0">
-                          <a:scrgbClr r="0" g="0" b="0"/>
-                        </a:effectRef>
-                        <a:fontRef idx="minor">
-                          <a:schemeClr val="lt1"/>
-                        </a:fontRef>
-                      </wps:style>
-                      <wps:txbx>
-                        <w:txbxContent>
-                          <w:p>
-                            <w:r>
-                              <w:t>2</w:t>
-                            </w:r>
-                          </w:p>
-                        </w:txbxContent>
-                      </wps:txbx>
-                      <wps:bodyPr rot="0" spcFirstLastPara="0" vertOverflow="overflow" horzOverflow="overflow" vert="horz" wrap="square" lIns="91440" tIns="45720" rIns="91440" bIns="45720" numCol="1" spcCol="0" rtlCol="0" fromWordArt="0" anchor="t" anchorCtr="0" forceAA="0" compatLnSpc="1">
-                        <a:prstTxWarp prst="textNoShape">
-                          <a:avLst/>
-                        </a:prstTxWarp>
-                        <a:noAutofit/>
-                      </wps:bodyPr>
-                    </wps:wsp>
-                  </a:graphicData>
-                </a:graphic>
-              </wp:anchor>
-            </w:drawing>
-          </mc:Choice>
-          <mc:Fallback>
-            <w:pict>
-              <v:shape w14:anchorId="6E4732B7" id="_x0000_s1091" type="#_x0000_t202" style="position:absolute;left:0;text-align:left;margin-left:130.5pt;margin-top:164.45pt;width:18.45pt;height:19.6pt;z-index:251812864;visibility:visible;mso-wrap-style:square;mso-wrap-distance-left:9pt;mso-wrap-distance-top:0;mso-wrap-distance-right:9pt;mso-wrap-distance-bottom:0;mso-position-horizontal:absolute;mso-position-horizontal-relative:text;mso-position-vertical:absolute;mso-position-vertical-relative:text;v-text-anchor:top" o:gfxdata="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" fillcolor="#a00000" strokecolor="black [3213]">
-                <v:fill color2="red" rotate="t" angle="225" colors="0 #a00000;.5 #e60000;1 red" focus="100%" type="gradient"/>
-                <v:textbox>
-                  <w:txbxContent>
-                    <w:p>
-                      <w:r>
-                        <w:t>2</w:t>
-                      </w:r>
-                    </w:p>
-                  </w:txbxContent>
-                </v:textbox>
-              </v:shape>
-            </w:pict>
-          </mc:Fallback>
-        </mc:AlternateContent>
-      </w:r>
-      <w:r>
-        <w:rPr>
-          <w:noProof/>
-        </w:rPr>
-        <mc:AlternateContent>
-          <mc:Choice Requires="wps">
-            <w:drawing>
-              <wp:anchor distT="0" distB="0" distL="114300" distR="114300" simplePos="0" relativeHeight="251810816" behindDoc="0" locked="0" layoutInCell="1" allowOverlap="1" wp14:anchorId="227F35F6" wp14:editId="4381BEFB">
-                <wp:simplePos x="0" y="0"/>
-                <wp:positionH relativeFrom="column">
-                  <wp:posOffset>1657350</wp:posOffset>
-                </wp:positionH>
-                <wp:positionV relativeFrom="paragraph">
-                  <wp:posOffset>1613217</wp:posOffset>
-                </wp:positionV>
-                <wp:extent cx="234086" cy="249174"/>
-                <wp:effectExtent l="0" t="0" r="0" b="0"/>
-                <wp:wrapNone/>
-                <wp:docPr id="1308824650" name="Zone de texte 1"/>
-                <wp:cNvGraphicFramePr/>
-                <a:graphic xmlns:a="http://schemas.openxmlformats.org/drawingml/2006/main">
-                  <a:graphicData uri="http://schemas.microsoft.com/office/word/2010/wordprocessingShape">
-                    <wps:wsp>
-                      <wps:cNvSpPr txBox="1"/>
-                      <wps:spPr>
-                        <a:xfrm>
-                          <a:off x="0" y="0"/>
-                          <a:ext cx="234086" cy="249174"/>
-                        </a:xfrm>
-                        <a:prstGeom prst="rect">
-                          <a:avLst/>
-                        </a:prstGeom>
-                        <a:gradFill flip="none" rotWithShape="1">
-                          <a:gsLst>
-                            <a:gs pos="0">
-                              <a:srgbClr val="FF0000">
-                                <a:shade val="30000"/>
-                                <a:satMod val="115000"/>
-                              </a:srgbClr>
-                            </a:gs>
-                            <a:gs pos="50000">
-                              <a:srgbClr val="FF0000">
-                                <a:shade val="67500"/>
-                                <a:satMod val="115000"/>
-                              </a:srgbClr>
-                            </a:gs>
-                            <a:gs pos="100000">
-                              <a:srgbClr val="FF0000">
-                                <a:shade val="100000"/>
-                                <a:satMod val="115000"/>
-                              </a:srgbClr>
-                            </a:gs>
-                          </a:gsLst>
-                          <a:lin ang="13500000" scaled="1"/>
-                          <a:tileRect/>
-                        </a:gradFill>
-                        <a:ln>
-                          <a:solidFill>
-                            <a:schemeClr val="tx1"/>
-                          </a:solidFill>
-                        </a:ln>
-                      </wps:spPr>
-                      <wps:style>
-                        <a:lnRef idx="0">
-                          <a:scrgbClr r="0" g="0" b="0"/>
-                        </a:lnRef>
-                        <a:fillRef idx="0">
-                          <a:scrgbClr r="0" g="0" b="0"/>
-                        </a:fillRef>
-                        <a:effectRef idx="0">
-                          <a:scrgbClr r="0" g="0" b="0"/>
-                        </a:effectRef>
-                        <a:fontRef idx="minor">
-                          <a:schemeClr val="lt1"/>
-                        </a:fontRef>
-                      </wps:style>
-                      <wps:txbx>
-                        <w:txbxContent>
-                          <w:p>
-                            <w:r>
-                              <w:t>1</w:t>
-                            </w:r>
-                          </w:p>
-                        </w:txbxContent>
-                      </wps:txbx>
-                      <wps:bodyPr rot="0" spcFirstLastPara="0" vertOverflow="overflow" horzOverflow="overflow" vert="horz" wrap="square" lIns="91440" tIns="45720" rIns="91440" bIns="45720" numCol="1" spcCol="0" rtlCol="0" fromWordArt="0" anchor="t" anchorCtr="0" forceAA="0" compatLnSpc="1">
-                        <a:prstTxWarp prst="textNoShape">
-                          <a:avLst/>
-                        </a:prstTxWarp>
-                        <a:noAutofit/>
-                      </wps:bodyPr>
-                    </wps:wsp>
-                  </a:graphicData>
-                </a:graphic>
-              </wp:anchor>
-            </w:drawing>
-          </mc:Choice>
-          <mc:Fallback>
-            <w:pict>
-              <v:shape w14:anchorId="227F35F6" id="_x0000_s1092" type="#_x0000_t202" style="position:absolute;left:0;text-align:left;margin-left:130.5pt;margin-top:127pt;width:18.45pt;height:19.6pt;z-index:251810816;visibility:visible;mso-wrap-style:square;mso-wrap-distance-left:9pt;mso-wrap-distance-top:0;mso-wrap-distance-right:9pt;mso-wrap-distance-bottom:0;mso-position-horizontal:absolute;mso-position-horizontal-relative:text;mso-position-vertical:absolute;mso-position-vertical-relative:text;v-text-anchor:top" o:gfxdata="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" fillcolor="#a00000" strokecolor="black [3213]">
-                <v:fill color2="red" rotate="t" angle="225" colors="0 #a00000;.5 #e60000;1 red" focus="100%" type="gradient"/>
-                <v:textbox>
-                  <w:txbxContent>
-                    <w:p>
-                      <w:r>
-                        <w:t>1</w:t>
                       </w:r>
                     </w:p>
                   </w:txbxContent>
@@ -15423,7 +15608,7 @@
               </wp:anchor>
             </w:drawing>
           </mc:Choice>
-          <mc:Fallback xmlns:a14="http://schemas.microsoft.com/office/drawing/2010/main" xmlns:asvg="http://schemas.microsoft.com/office/drawing/2016/SVG/main" xmlns:pic="http://schemas.openxmlformats.org/drawingml/2006/picture" xmlns:a="http://schemas.openxmlformats.org/drawingml/2006/main">
+          <mc:Fallback xmlns:a="http://schemas.openxmlformats.org/drawingml/2006/main" xmlns:pic="http://schemas.openxmlformats.org/drawingml/2006/picture" xmlns:asvg="http://schemas.microsoft.com/office/drawing/2016/SVG/main" xmlns:a14="http://schemas.microsoft.com/office/drawing/2010/main">
             <w:pict>
               <v:rect id="Rectangle 1" style="position:absolute;margin-left:-63.7pt;margin-top:188.2pt;width:581.35pt;height:124.4pt;z-index:251808768;visibility:visible;mso-wrap-style:square;mso-width-percent:0;mso-height-percent:0;mso-wrap-distance-left:9pt;mso-wrap-distance-top:0;mso-wrap-distance-right:9pt;mso-wrap-distance-bottom:0;mso-position-horizontal:absolute;mso-position-horizontal-relative:text;mso-position-vertical:absolute;mso-position-vertical-relative:text;mso-width-percent:0;mso-height-percent:0;mso-width-relative:margin;mso-height-relative:margin;v-text-anchor:middle" o:spid="_x0000_s1026" filled="f" strokecolor="red" strokeweight="1pt" o:gfxdata="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" w14:anchorId="4C714F78"/>
             </w:pict>
@@ -15500,7 +15685,7 @@
               </wp:anchor>
             </w:drawing>
           </mc:Choice>
-          <mc:Fallback xmlns:a14="http://schemas.microsoft.com/office/drawing/2010/main" xmlns:asvg="http://schemas.microsoft.com/office/drawing/2016/SVG/main" xmlns:pic="http://schemas.openxmlformats.org/drawingml/2006/picture" xmlns:a="http://schemas.openxmlformats.org/drawingml/2006/main">
+          <mc:Fallback xmlns:a="http://schemas.openxmlformats.org/drawingml/2006/main" xmlns:pic="http://schemas.openxmlformats.org/drawingml/2006/picture" xmlns:asvg="http://schemas.microsoft.com/office/drawing/2016/SVG/main" xmlns:a14="http://schemas.microsoft.com/office/drawing/2010/main">
             <w:pict>
               <v:rect id="Rectangle 1" style="position:absolute;margin-left:129.8pt;margin-top:164.25pt;width:193.9pt;height:23.9pt;z-index:251806720;visibility:visible;mso-wrap-style:square;mso-height-percent:0;mso-wrap-distance-left:9pt;mso-wrap-distance-top:0;mso-wrap-distance-right:9pt;mso-wrap-distance-bottom:0;mso-position-horizontal:absolute;mso-position-horizontal-relative:text;mso-position-vertical:absolute;mso-position-vertical-relative:text;mso-height-percent:0;mso-height-relative:margin;v-text-anchor:middle" o:spid="_x0000_s1026" filled="f" strokecolor="red" strokeweight="1pt" o:gfxdata="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" w14:anchorId="77574350"/>
             </w:pict>
@@ -15514,7 +15699,7 @@
         <mc:AlternateContent>
           <mc:Choice Requires="wps">
             <w:drawing>
-              <wp:anchor distT="0" distB="0" distL="114300" distR="114300" simplePos="0" relativeHeight="251804672" behindDoc="0" locked="0" layoutInCell="1" allowOverlap="1" wp14:anchorId="02D5C9FF" wp14:editId="4B5FCFEB">
+              <wp:anchor distT="0" distB="0" distL="114300" distR="114300" simplePos="0" relativeHeight="251804672" behindDoc="0" locked="0" layoutInCell="1" allowOverlap="1" wp14:anchorId="02D5C9FF" wp14:editId="6353ED0A">
                 <wp:simplePos x="0" y="0"/>
                 <wp:positionH relativeFrom="column">
                   <wp:posOffset>1648755</wp:posOffset>
@@ -15577,74 +15762,12 @@
               </wp:anchor>
             </w:drawing>
           </mc:Choice>
-          <mc:Fallback xmlns:a14="http://schemas.microsoft.com/office/drawing/2010/main" xmlns:asvg="http://schemas.microsoft.com/office/drawing/2016/SVG/main" xmlns:pic="http://schemas.openxmlformats.org/drawingml/2006/picture" xmlns:a="http://schemas.openxmlformats.org/drawingml/2006/main">
+          <mc:Fallback>
             <w:pict>
-              <v:rect id="Rectangle 1" style="position:absolute;margin-left:129.8pt;margin-top:125.15pt;width:193.9pt;height:39.2pt;z-index:251804672;visibility:visible;mso-wrap-style:square;mso-height-percent:0;mso-wrap-distance-left:9pt;mso-wrap-distance-top:0;mso-wrap-distance-right:9pt;mso-wrap-distance-bottom:0;mso-position-horizontal:absolute;mso-position-horizontal-relative:text;mso-position-vertical:absolute;mso-position-vertical-relative:text;mso-height-percent:0;mso-height-relative:margin;v-text-anchor:middle" o:spid="_x0000_s1026" filled="f" strokecolor="red" strokeweight="1pt" o:gfxdata="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" w14:anchorId="4B2819D5"/>
+              <v:rect w14:anchorId="4392A6C1" id="Rectangle 1" o:spid="_x0000_s1026" style="position:absolute;margin-left:129.8pt;margin-top:125.15pt;width:193.9pt;height:39.2pt;z-index:251804672;visibility:visible;mso-wrap-style:square;mso-height-percent:0;mso-wrap-distance-left:9pt;mso-wrap-distance-top:0;mso-wrap-distance-right:9pt;mso-wrap-distance-bottom:0;mso-position-horizontal:absolute;mso-position-horizontal-relative:text;mso-position-vertical:absolute;mso-position-vertical-relative:text;mso-height-percent:0;mso-height-relative:margin;v-text-anchor:middle" o:gfxdata="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" filled="f" strokecolor="red" strokeweight="1pt"/>
             </w:pict>
           </mc:Fallback>
         </mc:AlternateContent>
-      </w:r>
-      <w:r>
-        <w:rPr>
-          <w:noProof/>
-        </w:rPr>
-        <w:drawing>
-          <wp:anchor distT="0" distB="0" distL="114300" distR="114300" simplePos="0" relativeHeight="251803648" behindDoc="1" locked="0" layoutInCell="1" allowOverlap="1" wp14:anchorId="1CA97BBA" wp14:editId="0D37D6CE">
-            <wp:simplePos x="0" y="0"/>
-            <wp:positionH relativeFrom="column">
-              <wp:posOffset>-833120</wp:posOffset>
-            </wp:positionH>
-            <wp:positionV relativeFrom="paragraph">
-              <wp:posOffset>238125</wp:posOffset>
-            </wp:positionV>
-            <wp:extent cx="7431405" cy="3886200"/>
-            <wp:effectExtent l="0" t="0" r="0" b="0"/>
-            <wp:wrapTight wrapText="bothSides">
-              <wp:wrapPolygon edited="0">
-                <wp:start x="0" y="0"/>
-                <wp:lineTo x="0" y="21494"/>
-                <wp:lineTo x="21539" y="21494"/>
-                <wp:lineTo x="21539" y="0"/>
-                <wp:lineTo x="0" y="0"/>
-              </wp:wrapPolygon>
-            </wp:wrapTight>
-            <wp:docPr id="1200956584" name="Main interface.png" descr="An image containing text, screenshot, software, multimedia software&#10;&#10;Auto-generated description"/>
-            <wp:cNvGraphicFramePr>
-              <a:graphicFrameLocks xmlns:a="http://schemas.openxmlformats.org/drawingml/2006/main" noChangeAspect="1"/>
-            </wp:cNvGraphicFramePr>
-            <a:graphic xmlns:a="http://schemas.openxmlformats.org/drawingml/2006/main">
-              <a:graphicData uri="http://schemas.openxmlformats.org/drawingml/2006/picture">
-                <pic:pic xmlns:pic="http://schemas.openxmlformats.org/drawingml/2006/picture">
-                  <pic:nvPicPr>
-                    <pic:cNvPr id="1200956584" name="Main interface.png" descr="Une image contenant texte, capture d’écran, logiciel, Logiciel multimédia&#10;&#10;Description générée automatiquement"/>
-                    <pic:cNvPicPr/>
-                  </pic:nvPicPr>
-                  <pic:blipFill>
-                    <a:blip r:link="rId27"/>
-                    <a:stretch>
-                      <a:fillRect/>
-                    </a:stretch>
-                  </pic:blipFill>
-                  <pic:spPr>
-                    <a:xfrm>
-                      <a:off x="0" y="0"/>
-                      <a:ext cx="7431405" cy="3886200"/>
-                    </a:xfrm>
-                    <a:prstGeom prst="rect">
-                      <a:avLst/>
-                    </a:prstGeom>
-                  </pic:spPr>
-                </pic:pic>
-              </a:graphicData>
-            </a:graphic>
-            <wp14:sizeRelH relativeFrom="margin">
-              <wp14:pctWidth>0</wp14:pctWidth>
-            </wp14:sizeRelH>
-            <wp14:sizeRelV relativeFrom="margin">
-              <wp14:pctHeight>0</wp14:pctHeight>
-            </wp14:sizeRelV>
-          </wp:anchor>
-        </w:drawing>
       </w:r>
       <w:bookmarkEnd w:id="48"/>
     </w:p>
@@ -15964,10 +16087,10 @@
           <w:noProof/>
         </w:rPr>
         <w:drawing>
-          <wp:inline distT="0" distB="0" distL="0" distR="0" wp14:anchorId="4AF8C8E9" wp14:editId="2E7A2B90">
+          <wp:inline distT="0" distB="0" distL="0" distR="0" wp14:anchorId="4AF8C8E9" wp14:editId="1E242166">
             <wp:extent cx="5600948" cy="1155802"/>
             <wp:effectExtent l="0" t="0" r="0" b="6350"/>
-            <wp:docPr id="20936093" name="Main interface.png" descr="An image containing text, screenshot, software, multimedia software&#10;&#10;Auto-generated description"/>
+            <wp:docPr id="20936093" name="Main interface.png"/>
             <wp:cNvGraphicFramePr>
               <a:graphicFrameLocks xmlns:a="http://schemas.openxmlformats.org/drawingml/2006/main" noChangeAspect="1"/>
             </wp:cNvGraphicFramePr>
@@ -15975,18 +16098,18 @@
               <a:graphicData uri="http://schemas.openxmlformats.org/drawingml/2006/picture">
                 <pic:pic xmlns:pic="http://schemas.openxmlformats.org/drawingml/2006/picture">
                   <pic:nvPicPr>
-                    <pic:cNvPr id="20936093" name="Main interface.png" descr="Une image contenant texte, capture d’écran, logiciel, Logiciel multimédia&#10;&#10;Description générée automatiquement"/>
+                    <pic:cNvPr id="20936093" name="Main interface.png"/>
                     <pic:cNvPicPr/>
                   </pic:nvPicPr>
                   <pic:blipFill rotWithShape="1">
-                    <a:blip r:link="rId27"/>
-                    <a:srcRect l="33632" t="35097" r="33517" b="51939"/>
+                    <a:blip r:link="rId26"/>
+                    <a:srcRect l="32651" t="34921" r="32882" b="51586"/>
                     <a:stretch/>
                   </pic:blipFill>
                   <pic:spPr bwMode="auto">
                     <a:xfrm>
                       <a:off x="0" y="0"/>
-                      <a:ext cx="5651757" cy="1166287"/>
+                      <a:ext cx="5600948" cy="1155802"/>
                     </a:xfrm>
                     <a:prstGeom prst="rect">
                       <a:avLst/>
@@ -16071,10 +16194,10 @@
           <w:noProof/>
         </w:rPr>
         <w:drawing>
-          <wp:inline distT="0" distB="0" distL="0" distR="0" wp14:anchorId="0E7F027D" wp14:editId="3D2BEF87">
-            <wp:extent cx="4394775" cy="840403"/>
-            <wp:effectExtent l="0" t="0" r="6350" b="0"/>
-            <wp:docPr id="155135895" name="Main interface.png" descr="An image containing text, screenshot, software, multimedia software&#10;&#10;Auto-generated description"/>
+          <wp:inline distT="0" distB="0" distL="0" distR="0" wp14:anchorId="0E7F027D" wp14:editId="14C87117">
+            <wp:extent cx="4418802" cy="844998"/>
+            <wp:effectExtent l="0" t="0" r="1270" b="0"/>
+            <wp:docPr id="155135895" name="Main interface.png"/>
             <wp:cNvGraphicFramePr>
               <a:graphicFrameLocks xmlns:a="http://schemas.openxmlformats.org/drawingml/2006/main" noChangeAspect="1"/>
             </wp:cNvGraphicFramePr>
@@ -16082,12 +16205,12 @@
               <a:graphicData uri="http://schemas.openxmlformats.org/drawingml/2006/picture">
                 <pic:pic xmlns:pic="http://schemas.openxmlformats.org/drawingml/2006/picture">
                   <pic:nvPicPr>
-                    <pic:cNvPr id="155135895" name="Main interface.png" descr="Une image contenant texte, capture d’écran, logiciel, Logiciel multimédia&#10;&#10;Description générée automatiquement"/>
+                    <pic:cNvPr id="155135895" name="Main interface.png"/>
                     <pic:cNvPicPr/>
                   </pic:nvPicPr>
                   <pic:blipFill rotWithShape="1">
-                    <a:blip r:link="rId27"/>
-                    <a:srcRect l="38719" t="47745" r="38800" b="44034"/>
+                    <a:blip r:link="rId26"/>
+                    <a:srcRect l="38057" t="46949" r="37332" b="44121"/>
                     <a:stretch/>
                   </pic:blipFill>
                   <pic:spPr bwMode="auto">
@@ -16116,7 +16239,13 @@
     </w:p>
     <w:p>
       <w:r>
-        <w:t xml:space="preserve">In this example, three options are available: </w:t>
+        <w:t xml:space="preserve">In this example, </w:t>
+      </w:r>
+      <w:r>
+        <w:t>two</w:t>
+      </w:r>
+      <w:r>
+        <w:t xml:space="preserve"> options are available: </w:t>
       </w:r>
       <w:r>
         <w:rPr>
@@ -16135,57 +16264,13 @@
         </w:rPr>
         <w:t>"</w:t>
       </w:r>
-      <w:proofErr w:type="spellStart"/>
       <w:r>
         <w:rPr>
           <w:b/>
           <w:bCs/>
         </w:rPr>
-        <w:t>Livret</w:t>
-      </w:r>
-      <w:proofErr w:type="spellEnd"/>
-      <w:r>
-        <w:rPr>
-          <w:b/>
-          <w:bCs/>
-        </w:rPr>
-        <w:t xml:space="preserve"> A"</w:t>
-      </w:r>
-      <w:r>
-        <w:t xml:space="preserve"> or </w:t>
-      </w:r>
-      <w:r>
-        <w:rPr>
-          <w:b/>
-          <w:bCs/>
-        </w:rPr>
-        <w:t>"</w:t>
-      </w:r>
-      <w:proofErr w:type="spellStart"/>
-      <w:r>
-        <w:rPr>
-          <w:b/>
-          <w:bCs/>
-        </w:rPr>
-        <w:t>Livret</w:t>
-      </w:r>
-      <w:proofErr w:type="spellEnd"/>
-      <w:r>
-        <w:rPr>
-          <w:b/>
-          <w:bCs/>
-        </w:rPr>
-        <w:t xml:space="preserve"> </w:t>
-      </w:r>
-      <w:proofErr w:type="spellStart"/>
-      <w:r>
-        <w:rPr>
-          <w:b/>
-          <w:bCs/>
-        </w:rPr>
-        <w:t>Jeune</w:t>
-      </w:r>
-      <w:proofErr w:type="spellEnd"/>
+        <w:t>Saving account</w:t>
+      </w:r>
       <w:r>
         <w:rPr>
           <w:b/>
@@ -16219,30 +16304,35 @@
     </w:p>
     <w:p>
       <w:r>
+        <w:t>This last section will display all bank transactions related to the selected period and sub-account. You can sort them as you wish by clicking on the names of the columns, except for the last one. By default, the sort order is as follows: unclocked transactions appear first, followed by transactions sorted by date, from most recent to oldest.</w:t>
+      </w:r>
+    </w:p>
+    <w:p>
+      <w:r>
         <w:rPr>
           <w:noProof/>
         </w:rPr>
         <w:drawing>
-          <wp:anchor distT="0" distB="0" distL="114300" distR="114300" simplePos="0" relativeHeight="251815936" behindDoc="1" locked="0" layoutInCell="1" allowOverlap="1" wp14:anchorId="4408D934" wp14:editId="79ADB79A">
+          <wp:anchor distT="0" distB="0" distL="114300" distR="114300" simplePos="0" relativeHeight="251815936" behindDoc="1" locked="0" layoutInCell="1" allowOverlap="1" wp14:anchorId="4408D934" wp14:editId="5C67781B">
             <wp:simplePos x="0" y="0"/>
             <wp:positionH relativeFrom="column">
-              <wp:posOffset>-626110</wp:posOffset>
+              <wp:posOffset>-623570</wp:posOffset>
             </wp:positionH>
             <wp:positionV relativeFrom="paragraph">
-              <wp:posOffset>1129030</wp:posOffset>
+              <wp:posOffset>291465</wp:posOffset>
             </wp:positionV>
-            <wp:extent cx="6874533" cy="1571625"/>
-            <wp:effectExtent l="0" t="0" r="2540" b="0"/>
+            <wp:extent cx="6874510" cy="1571625"/>
+            <wp:effectExtent l="0" t="0" r="2540" b="9525"/>
             <wp:wrapTight wrapText="bothSides">
               <wp:wrapPolygon edited="0">
                 <wp:start x="0" y="0"/>
-                <wp:lineTo x="0" y="21207"/>
-                <wp:lineTo x="21548" y="21207"/>
+                <wp:lineTo x="0" y="21469"/>
+                <wp:lineTo x="21548" y="21469"/>
                 <wp:lineTo x="21548" y="0"/>
                 <wp:lineTo x="0" y="0"/>
               </wp:wrapPolygon>
             </wp:wrapTight>
-            <wp:docPr id="1438462061" name="Main interface.png" descr="An image containing text, screenshot, software, multimedia software&#10;&#10;Auto-generated description"/>
+            <wp:docPr id="1438462061" name="Main interface.png"/>
             <wp:cNvGraphicFramePr>
               <a:graphicFrameLocks xmlns:a="http://schemas.openxmlformats.org/drawingml/2006/main" noChangeAspect="1"/>
             </wp:cNvGraphicFramePr>
@@ -16250,18 +16340,18 @@
               <a:graphicData uri="http://schemas.openxmlformats.org/drawingml/2006/picture">
                 <pic:pic xmlns:pic="http://schemas.openxmlformats.org/drawingml/2006/picture">
                   <pic:nvPicPr>
-                    <pic:cNvPr id="1438462061" name="Main interface.png" descr="Une image contenant texte, capture d’écran, logiciel, Logiciel multimédia&#10;&#10;Description générée automatiquement"/>
+                    <pic:cNvPr id="1438462061" name="Main interface.png"/>
                     <pic:cNvPicPr/>
                   </pic:nvPicPr>
                   <pic:blipFill rotWithShape="1">
-                    <a:blip r:link="rId27"/>
-                    <a:srcRect t="56281"/>
+                    <a:blip r:link="rId26"/>
+                    <a:srcRect t="56626"/>
                     <a:stretch/>
                   </pic:blipFill>
                   <pic:spPr bwMode="auto">
                     <a:xfrm>
                       <a:off x="0" y="0"/>
-                      <a:ext cx="6874533" cy="1571625"/>
+                      <a:ext cx="6874510" cy="1571625"/>
                     </a:xfrm>
                     <a:prstGeom prst="rect">
                       <a:avLst/>
@@ -16282,19 +16372,6 @@
         </w:drawing>
       </w:r>
       <w:r>
-        <w:t xml:space="preserve">This last section will display all bank transactions related to the selected period and sub-account. You can sort them as you wish by clicking on the names of the columns, except for the last one. By default, the sort order is as follows: </w:t>
-      </w:r>
-      <w:proofErr w:type="spellStart"/>
-      <w:r>
-        <w:t>unclocked</w:t>
-      </w:r>
-      <w:proofErr w:type="spellEnd"/>
-      <w:r>
-        <w:t xml:space="preserve"> transactions appear first, followed by transactions sorted by date, from most recent to oldest.</w:t>
-      </w:r>
-    </w:p>
-    <w:p>
-      <w:r>
         <w:t>The last column allows you to perform various actions, such as editing, pointing, or deleting an operation.</w:t>
       </w:r>
     </w:p>
@@ -16348,10 +16425,10 @@
           <w:noProof/>
         </w:rPr>
         <w:drawing>
-          <wp:inline distT="0" distB="0" distL="0" distR="0" wp14:anchorId="4B5A51F2" wp14:editId="7DB90CEB">
-            <wp:extent cx="3838575" cy="2612048"/>
-            <wp:effectExtent l="0" t="0" r="0" b="0"/>
-            <wp:docPr id="2110827860" name="Main interface.png" descr="An image containing text, screenshot, software, multimedia software&#10;&#10;Auto-generated description"/>
+          <wp:inline distT="0" distB="0" distL="0" distR="0" wp14:anchorId="4B5A51F2" wp14:editId="4426FE91">
+            <wp:extent cx="3843039" cy="2615085"/>
+            <wp:effectExtent l="0" t="0" r="5080" b="0"/>
+            <wp:docPr id="2110827860" name="Main interface.png"/>
             <wp:cNvGraphicFramePr>
               <a:graphicFrameLocks xmlns:a="http://schemas.openxmlformats.org/drawingml/2006/main" noChangeAspect="1"/>
             </wp:cNvGraphicFramePr>
@@ -16359,12 +16436,12 @@
               <a:graphicData uri="http://schemas.openxmlformats.org/drawingml/2006/picture">
                 <pic:pic xmlns:pic="http://schemas.openxmlformats.org/drawingml/2006/picture">
                   <pic:nvPicPr>
-                    <pic:cNvPr id="2110827860" name="Main interface.png" descr="Une image contenant texte, capture d’écran, logiciel, Logiciel multimédia&#10;&#10;Description générée automatiquement"/>
+                    <pic:cNvPr id="2110827860" name="Main interface.png"/>
                     <pic:cNvPicPr/>
                   </pic:nvPicPr>
                   <pic:blipFill rotWithShape="1">
-                    <a:blip r:link="rId27"/>
-                    <a:srcRect l="66468" t="13280" b="43086"/>
+                    <a:blip r:link="rId26"/>
+                    <a:srcRect l="67010" t="14130" r="2" b="43281"/>
                     <a:stretch/>
                   </pic:blipFill>
                   <pic:spPr bwMode="auto">
@@ -16398,7 +16475,13 @@
         </w:rPr>
       </w:pPr>
       <w:r>
-        <w:t>You can also hover over an area with your mouse to view its detailed data. For example, if you hover over the yellow sector, you will see that it represents 69.84% of the total, with a value of €2050.</w:t>
+        <w:t>You can also hover over an area with your mouse to view its detailed data. For example, if you hover over the yellow sector, you will see that it represents 69.84% of the total, with a value of 2050</w:t>
+      </w:r>
+      <w:r>
+        <w:t>$</w:t>
+      </w:r>
+      <w:r>
+        <w:t>.</w:t>
       </w:r>
     </w:p>
     <w:sectPr>
@@ -26201,6 +26284,7 @@
     <w:rsid w:val="005C4D27"/>
     <w:rsid w:val="00646E9E"/>
     <w:rsid w:val="00663207"/>
+    <w:rsid w:val="00682129"/>
     <w:rsid w:val="006909D7"/>
     <w:rsid w:val="006B1D56"/>
     <w:rsid w:val="006B7EE3"/>
@@ -26263,6 +26347,7 @@
     <w:rsid w:val="00CE6696"/>
     <w:rsid w:val="00D17E85"/>
     <w:rsid w:val="00D21D93"/>
+    <w:rsid w:val="00D22858"/>
     <w:rsid w:val="00D41A6D"/>
     <w:rsid w:val="00D545D9"/>
     <w:rsid w:val="00D56266"/>
@@ -26274,6 +26359,7 @@
     <w:rsid w:val="00E27845"/>
     <w:rsid w:val="00E31C59"/>
     <w:rsid w:val="00E45065"/>
+    <w:rsid w:val="00E507DB"/>
     <w:rsid w:val="00EC4290"/>
     <w:rsid w:val="00F25F2E"/>
     <w:rsid w:val="00F67B3D"/>

</xml_diff>

<commit_message>
ci(Update): Add new budget analysis images and update existing ones
Introduced new images for analyzing the budget balance in both English
and French. Updated existing analysis images to reflect recent changes
and removed deprecated ones. Changes are documented in the updated
changelog for clarity.
</commit_message>
<xml_diff>
--- a/MyExpenses.Wpf/Resources/How to use/How to use_english.docx
+++ b/MyExpenses.Wpf/Resources/How to use/How to use_english.docx
@@ -35,6 +35,7 @@
               <w:pPr>
                 <w:jc w:val="center"/>
               </w:pPr>
+              <w:proofErr w:type="spellStart"/>
               <w:r>
                 <w:rPr>
                   <w:b/>
@@ -46,6 +47,7 @@
                 </w:rPr>
                 <w:t>MyExpeneses</w:t>
               </w:r>
+              <w:proofErr w:type="spellEnd"/>
             </w:p>
           </w:sdtContent>
         </w:sdt>
@@ -2728,6 +2730,7 @@
       <w:bookmarkEnd w:id="0"/>
     </w:p>
     <w:p>
+      <w:proofErr w:type="spellStart"/>
       <w:r>
         <w:rPr>
           <w:b/>
@@ -2735,6 +2738,7 @@
         </w:rPr>
         <w:t>MyExpenses</w:t>
       </w:r>
+      <w:proofErr w:type="spellEnd"/>
       <w:r>
         <w:t xml:space="preserve"> is an intuitive app designed to simplify the management of your personal finances on a daily basis. It allows you to track your spending in real time, analyze your spending habits, and anticipate the remaining balance in your bank accounts even before your bank informs you.</w:t>
       </w:r>
@@ -2748,6 +2752,7 @@
       <w:r>
         <w:t xml:space="preserve">With </w:t>
       </w:r>
+      <w:proofErr w:type="spellStart"/>
       <w:r>
         <w:rPr>
           <w:b/>
@@ -2755,6 +2760,7 @@
         </w:rPr>
         <w:t>MyExpenses</w:t>
       </w:r>
+      <w:proofErr w:type="spellEnd"/>
       <w:r>
         <w:t>, you can also benefit from:</w:t>
       </w:r>
@@ -2810,7 +2816,15 @@
         <w:t>Cross-device backup and sync</w:t>
       </w:r>
       <w:r>
-        <w:t xml:space="preserve"> : Back up your data to Dropbox and easily sync it across multiple devices for seamless use of MyExpenses wherever you are.</w:t>
+        <w:t xml:space="preserve"> : Back up your data to Dropbox and easily sync it across multiple devices for seamless use of </w:t>
+      </w:r>
+      <w:proofErr w:type="spellStart"/>
+      <w:r>
+        <w:t>MyExpenses</w:t>
+      </w:r>
+      <w:proofErr w:type="spellEnd"/>
+      <w:r>
+        <w:t xml:space="preserve"> wherever you are.</w:t>
       </w:r>
     </w:p>
     <w:p>
@@ -2835,6 +2849,7 @@
       <w:r>
         <w:t xml:space="preserve">By choosing </w:t>
       </w:r>
+      <w:proofErr w:type="spellStart"/>
       <w:r>
         <w:rPr>
           <w:b/>
@@ -2842,6 +2857,7 @@
         </w:rPr>
         <w:t>MyExpenses</w:t>
       </w:r>
+      <w:proofErr w:type="spellEnd"/>
       <w:r>
         <w:t>, you are opting for a comprehensive and secure tool that helps you manage your finances efficiently, maintaining full control of your data while enjoying flexibility of use on all your devices.</w:t>
       </w:r>
@@ -2902,6 +2918,7 @@
         <w:br/>
         <w:t xml:space="preserve">Download </w:t>
       </w:r>
+      <w:proofErr w:type="spellStart"/>
       <w:r>
         <w:rPr>
           <w:rStyle w:val="lev"/>
@@ -2909,6 +2926,7 @@
         </w:rPr>
         <w:t>MyExpenses</w:t>
       </w:r>
+      <w:proofErr w:type="spellEnd"/>
       <w:r>
         <w:rPr>
           <w:rFonts w:ascii="Calibri" w:hAnsi="Calibri" w:cs="Calibri"/>
@@ -3010,6 +3028,7 @@
         <w:br/>
         <w:t xml:space="preserve"> Double-click on the file to start the installation process. Follow the on-screen instructions to install </w:t>
       </w:r>
+      <w:proofErr w:type="spellStart"/>
       <w:r>
         <w:rPr>
           <w:rStyle w:val="lev"/>
@@ -3017,6 +3036,7 @@
         </w:rPr>
         <w:t>MyExpenses</w:t>
       </w:r>
+      <w:proofErr w:type="spellEnd"/>
       <w:r>
         <w:rPr>
           <w:rFonts w:ascii="Calibri" w:hAnsi="Calibri" w:cs="Calibri"/>
@@ -3045,6 +3065,7 @@
         <w:br/>
         <w:t xml:space="preserve">Once the installation is complete, you will have the option to launch </w:t>
       </w:r>
+      <w:proofErr w:type="spellStart"/>
       <w:r>
         <w:rPr>
           <w:rStyle w:val="lev"/>
@@ -3052,6 +3073,7 @@
         </w:rPr>
         <w:t>MyExpenses</w:t>
       </w:r>
+      <w:proofErr w:type="spellEnd"/>
       <w:r>
         <w:rPr>
           <w:rFonts w:ascii="Calibri" w:hAnsi="Calibri" w:cs="Calibri"/>
@@ -5479,8 +5501,13 @@
               </w:numPr>
             </w:pPr>
             <w:r>
-              <w:t>Choice of secondary colour</w:t>
-            </w:r>
+              <w:t xml:space="preserve">Choice of secondary </w:t>
+            </w:r>
+            <w:proofErr w:type="spellStart"/>
+            <w:r>
+              <w:t>colour</w:t>
+            </w:r>
+            <w:proofErr w:type="spellEnd"/>
           </w:p>
           <w:p>
             <w:pPr>
@@ -9699,7 +9726,7 @@
           </mc:Choice>
           <mc:Fallback>
             <w:pict>
-              <v:group w14:anchorId="20B836BA" id="Groupe 24" o:spid="_x0000_s1079" style="position:absolute;left:0;text-align:left;margin-left:-64.1pt;margin-top:20.25pt;width:581.95pt;height:306.75pt;z-index:-251538432" coordorigin="4" coordsize="73910,38957" o:gfxdata="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">
+              <v:group w14:anchorId="20B836BA" id="Groupe 24" o:spid="_x0000_s1079" style="position:absolute;left:0;text-align:left;margin-left:-64.1pt;margin-top:20.25pt;width:581.95pt;height:306.75pt;z-index:-251538432" coordorigin="4" coordsize="73910,38957" o:gfxdata="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">
                 <v:shape id="Main interface.png" o:spid="_x0000_s1080" type="#_x0000_t75" style="position:absolute;left:4;width:73911;height:38957;visibility:visible;mso-wrap-style:square" o:gfxdata="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">
                   <v:imagedata r:id="rId27"/>
                 </v:shape>
@@ -13500,7 +13527,13 @@
     </w:p>
     <w:p>
       <w:r>
-        <w:t>We have a total of 7 charts available:</w:t>
+        <w:t xml:space="preserve">We have a total of </w:t>
+      </w:r>
+      <w:r>
+        <w:t>6</w:t>
+      </w:r>
+      <w:r>
+        <w:t xml:space="preserve"> charts available:</w:t>
       </w:r>
     </w:p>
     <w:p>
@@ -13567,15 +13600,19 @@
           <w:ilvl w:val="0"/>
           <w:numId w:val="60"/>
         </w:numPr>
-      </w:pPr>
-      <w:hyperlink w:anchor="_Somme_totale_cumulative" w:history="1">
+        <w:rPr>
+          <w:b/>
+          <w:bCs/>
+        </w:rPr>
+      </w:pPr>
+      <w:hyperlink w:anchor="_Cumulative_total_sum" w:history="1">
         <w:r>
           <w:rPr>
             <w:rStyle w:val="Lienhypertexte"/>
             <w:b/>
             <w:bCs/>
           </w:rPr>
-          <w:t>Cumulative total sum</w:t>
+          <w:t>Budget balance sheet</w:t>
         </w:r>
       </w:hyperlink>
     </w:p>
@@ -13597,25 +13634,9 @@
           <w:t>Monthly statistics</w:t>
         </w:r>
       </w:hyperlink>
-    </w:p>
-    <w:p>
-      <w:pPr>
-        <w:pStyle w:val="Paragraphedeliste"/>
-        <w:numPr>
-          <w:ilvl w:val="0"/>
-          <w:numId w:val="60"/>
-        </w:numPr>
-      </w:pPr>
-      <w:hyperlink w:anchor="_Tendance_de_croissance" w:history="1">
-        <w:r>
-          <w:rPr>
-            <w:rStyle w:val="Lienhypertexte"/>
-            <w:b/>
-            <w:bCs/>
-          </w:rPr>
-          <w:t>Growth trend</w:t>
-        </w:r>
-      </w:hyperlink>
+      <w:r>
+        <w:t xml:space="preserve"> </w:t>
+      </w:r>
     </w:p>
     <w:p>
       <w:pPr>
@@ -14239,38 +14260,202 @@
         <w:spacing w:line="360" w:lineRule="auto"/>
       </w:pPr>
       <w:bookmarkStart w:id="43" w:name="_Somme_totale_cumulative"/>
+      <w:bookmarkStart w:id="44" w:name="_Cumulative_total_sum"/>
       <w:bookmarkEnd w:id="43"/>
+      <w:bookmarkEnd w:id="44"/>
       <w:r>
         <w:lastRenderedPageBreak/>
         <w:t>Cumulative total sum</w:t>
       </w:r>
     </w:p>
     <w:p>
+      <w:pPr>
+        <w:rPr>
+          <w:lang w:val="en-GB"/>
+        </w:rPr>
+      </w:pPr>
+      <w:r>
+        <w:rPr>
+          <w:lang w:val="en-GB"/>
+        </w:rPr>
+        <w:t>This chart shows your total balance for each period, with different analyses:</w:t>
+      </w:r>
+    </w:p>
+    <w:p>
+      <w:pPr>
+        <w:numPr>
+          <w:ilvl w:val="0"/>
+          <w:numId w:val="76"/>
+        </w:numPr>
+        <w:spacing w:after="0"/>
+        <w:rPr>
+          <w:lang w:val="en-GB"/>
+        </w:rPr>
+      </w:pPr>
+      <w:r>
+        <w:rPr>
+          <w:b/>
+          <w:bCs/>
+          <w:lang w:val="en-GB"/>
+        </w:rPr>
+        <w:t>Monthly</w:t>
+      </w:r>
+      <w:r>
+        <w:rPr>
+          <w:lang w:val="en-GB"/>
+        </w:rPr>
+        <w:t xml:space="preserve"> : Analysis of the previous month.</w:t>
+      </w:r>
+    </w:p>
+    <w:p>
+      <w:pPr>
+        <w:numPr>
+          <w:ilvl w:val="0"/>
+          <w:numId w:val="76"/>
+        </w:numPr>
+        <w:spacing w:after="0"/>
+        <w:rPr>
+          <w:lang w:val="en-GB"/>
+        </w:rPr>
+      </w:pPr>
+      <w:r>
+        <w:rPr>
+          <w:b/>
+          <w:bCs/>
+          <w:lang w:val="en-GB"/>
+        </w:rPr>
+        <w:t>Yearly</w:t>
+      </w:r>
+      <w:r>
+        <w:rPr>
+          <w:lang w:val="en-GB"/>
+        </w:rPr>
+        <w:t xml:space="preserve"> : Analysis of the previous year and the selected month.</w:t>
+      </w:r>
+    </w:p>
+    <w:p>
+      <w:pPr>
+        <w:numPr>
+          <w:ilvl w:val="0"/>
+          <w:numId w:val="76"/>
+        </w:numPr>
+        <w:rPr>
+          <w:lang w:val="en-GB"/>
+        </w:rPr>
+      </w:pPr>
+      <w:r>
+        <w:rPr>
+          <w:b/>
+          <w:bCs/>
+          <w:lang w:val="en-GB"/>
+        </w:rPr>
+        <w:t>Total Annual</w:t>
+      </w:r>
+      <w:r>
+        <w:rPr>
+          <w:lang w:val="en-GB"/>
+        </w:rPr>
+        <w:t xml:space="preserve"> : Analysis of the previous full year.</w:t>
+      </w:r>
+    </w:p>
+    <w:p>
+      <w:pPr>
+        <w:rPr>
+          <w:lang w:val="en-GB"/>
+        </w:rPr>
+      </w:pPr>
+      <w:r>
+        <w:rPr>
+          <w:lang w:val="en-GB"/>
+        </w:rPr>
+        <w:t>By default the monthly analysis mode is activated but you can change them by clicking on their different name located at the bottom of the graph, below the legend.</w:t>
+      </w:r>
+    </w:p>
+    <w:p>
+      <w:pPr>
+        <w:spacing w:after="0"/>
+        <w:rPr>
+          <w:lang w:val="en-GB"/>
+        </w:rPr>
+      </w:pPr>
+      <w:r>
+        <w:rPr>
+          <w:lang w:val="en-GB"/>
+        </w:rPr>
+        <w:t>You can also hide or show the curves by clicking on their name at the buttons at the top of the chart.</w:t>
+      </w:r>
+    </w:p>
+    <w:p>
+      <w:pPr>
+        <w:spacing w:after="0"/>
+        <w:rPr>
+          <w:lang w:val="en-GB"/>
+        </w:rPr>
+      </w:pPr>
+    </w:p>
+    <w:p>
+      <w:pPr>
+        <w:rPr>
+          <w:lang w:val="en-GB"/>
+        </w:rPr>
+      </w:pPr>
+      <w:r>
+        <w:rPr>
+          <w:lang w:val="en-GB"/>
+        </w:rPr>
+        <w:t>The display of your balance to date is accompanied by an indication of a deficit or gain compared to the analysis performed. It also displays the corresponding value and percentage.</w:t>
+      </w:r>
+    </w:p>
+    <w:p>
+      <w:pPr>
+        <w:rPr>
+          <w:lang w:val="en-GB"/>
+        </w:rPr>
+      </w:pPr>
+      <w:r>
+        <w:rPr>
+          <w:lang w:val="en-GB"/>
+        </w:rPr>
+        <w:t xml:space="preserve">You also have the option to view a </w:t>
+      </w:r>
+      <w:r>
+        <w:rPr>
+          <w:b/>
+          <w:bCs/>
+          <w:lang w:val="en-GB"/>
+        </w:rPr>
+        <w:t>linear trendline</w:t>
+      </w:r>
+      <w:r>
+        <w:rPr>
+          <w:lang w:val="en-GB"/>
+        </w:rPr>
+        <w:t xml:space="preserve"> for each of your sub-accounts, to determine whether their balances are increasing or decreasing over time.</w:t>
+      </w:r>
+    </w:p>
+    <w:p>
+      <w:pPr>
+        <w:rPr>
+          <w:lang w:val="en-GB"/>
+        </w:rPr>
+      </w:pPr>
       <w:r>
         <w:rPr>
           <w:noProof/>
         </w:rPr>
         <w:drawing>
-          <wp:anchor distT="0" distB="0" distL="114300" distR="114300" simplePos="0" relativeHeight="251799552" behindDoc="1" locked="0" layoutInCell="1" allowOverlap="1" wp14:anchorId="3090BA65" wp14:editId="4B6F7AE5">
+          <wp:anchor distT="0" distB="0" distL="114300" distR="114300" simplePos="0" relativeHeight="251817984" behindDoc="0" locked="0" layoutInCell="1" allowOverlap="1" wp14:anchorId="312FCE27" wp14:editId="1234FB91">
             <wp:simplePos x="0" y="0"/>
-            <wp:positionH relativeFrom="margin">
-              <wp:posOffset>-680720</wp:posOffset>
+            <wp:positionH relativeFrom="column">
+              <wp:posOffset>-728345</wp:posOffset>
             </wp:positionH>
             <wp:positionV relativeFrom="paragraph">
-              <wp:posOffset>987425</wp:posOffset>
+              <wp:posOffset>414020</wp:posOffset>
             </wp:positionV>
-            <wp:extent cx="7119620" cy="3752215"/>
-            <wp:effectExtent l="0" t="0" r="5080" b="635"/>
-            <wp:wrapTight wrapText="bothSides">
-              <wp:wrapPolygon edited="0">
-                <wp:start x="0" y="0"/>
-                <wp:lineTo x="0" y="21494"/>
-                <wp:lineTo x="21558" y="21494"/>
-                <wp:lineTo x="21558" y="0"/>
-                <wp:lineTo x="0" y="0"/>
-              </wp:wrapPolygon>
-            </wp:wrapTight>
-            <wp:docPr id="1826127438" name="Analyse Cumulative total sum.png"/>
+            <wp:extent cx="7209790" cy="3800475"/>
+            <wp:effectExtent l="0" t="0" r="0" b="9525"/>
+            <wp:wrapSquare wrapText="bothSides"/>
+            <wp:docPr id="1441421981" name="Analyse Budget balance.png"/>
             <wp:cNvGraphicFramePr>
               <a:graphicFrameLocks xmlns:a="http://schemas.openxmlformats.org/drawingml/2006/main" noChangeAspect="1"/>
             </wp:cNvGraphicFramePr>
@@ -14278,7 +14463,7 @@
               <a:graphicData uri="http://schemas.openxmlformats.org/drawingml/2006/picture">
                 <pic:pic xmlns:pic="http://schemas.openxmlformats.org/drawingml/2006/picture">
                   <pic:nvPicPr>
-                    <pic:cNvPr id="1826127438" name="Analyse Cumulative total sum.png"/>
+                    <pic:cNvPr id="1441421981" name="Analyse Budget balance.png"/>
                     <pic:cNvPicPr/>
                   </pic:nvPicPr>
                   <pic:blipFill>
@@ -14290,7 +14475,7 @@
                   <pic:spPr>
                     <a:xfrm>
                       <a:off x="0" y="0"/>
-                      <a:ext cx="7119620" cy="3752215"/>
+                      <a:ext cx="7209790" cy="3800475"/>
                     </a:xfrm>
                     <a:prstGeom prst="rect">
                       <a:avLst/>
@@ -14299,177 +14484,46 @@
                 </pic:pic>
               </a:graphicData>
             </a:graphic>
-            <wp14:sizeRelH relativeFrom="margin">
+            <wp14:sizeRelH relativeFrom="page">
               <wp14:pctWidth>0</wp14:pctWidth>
             </wp14:sizeRelH>
-            <wp14:sizeRelV relativeFrom="margin">
+            <wp14:sizeRelV relativeFrom="page">
               <wp14:pctHeight>0</wp14:pctHeight>
             </wp14:sizeRelV>
           </wp:anchor>
         </w:drawing>
       </w:r>
       <w:r>
-        <w:t>This chart displays your total balance for each annual period (for example: January 2024, February 2024, March 2024, etc.). It includes a curve called the "Delta Line," which represents the difference (or delta) between the previous month's balance and the next month's balance. This curve allows you to visualize changes in your balance from month to month and analyze whether your financial situation is improving or deteriorating over time.</w:t>
-      </w:r>
-    </w:p>
-    <w:p/>
-    <w:p>
-      <w:r>
-        <w:t xml:space="preserve">In this example, for the August 2024 period, the total of the sub-accounts shows a value of </w:t>
+        <w:rPr>
+          <w:lang w:val="en-GB"/>
+        </w:rPr>
+        <w:t xml:space="preserve">Finally, a </w:t>
       </w:r>
       <w:r>
         <w:rPr>
           <w:b/>
           <w:bCs/>
-        </w:rPr>
-        <w:t>986.73</w:t>
-      </w:r>
-      <w:r>
-        <w:rPr>
-          <w:b/>
-          <w:bCs/>
-        </w:rPr>
-        <w:t>$</w:t>
-      </w:r>
-      <w:r>
-        <w:t xml:space="preserve">, and the "Delta Line" also shows </w:t>
-      </w:r>
-      <w:r>
-        <w:rPr>
-          <w:b/>
-          <w:bCs/>
-        </w:rPr>
-        <w:t>986.73</w:t>
-      </w:r>
-      <w:r>
-        <w:rPr>
-          <w:b/>
-          <w:bCs/>
-        </w:rPr>
-        <w:t>$</w:t>
-      </w:r>
-      <w:r>
-        <w:t xml:space="preserve">, which makes sense, as the total for the previous period (July 2024) was </w:t>
-      </w:r>
-      <w:r>
-        <w:rPr>
-          <w:b/>
-          <w:bCs/>
-        </w:rPr>
-        <w:t>0</w:t>
-      </w:r>
-      <w:r>
-        <w:rPr>
-          <w:b/>
-          <w:bCs/>
-        </w:rPr>
-        <w:t>$</w:t>
-      </w:r>
-      <w:r>
-        <w:t xml:space="preserve">. Then, for the period of September 2024, the total reaches </w:t>
-      </w:r>
-      <w:r>
-        <w:rPr>
-          <w:b/>
-          <w:bCs/>
-        </w:rPr>
-        <w:t>2151.44</w:t>
-      </w:r>
-      <w:r>
-        <w:rPr>
-          <w:b/>
-          <w:bCs/>
-        </w:rPr>
-        <w:t>$</w:t>
-      </w:r>
-      <w:r>
-        <w:t xml:space="preserve">, and the "Delta Line" indicates </w:t>
-      </w:r>
-      <w:r>
-        <w:rPr>
-          <w:b/>
-          <w:bCs/>
-        </w:rPr>
-        <w:t>1164.71</w:t>
-      </w:r>
-      <w:r>
-        <w:rPr>
-          <w:b/>
-          <w:bCs/>
-        </w:rPr>
-        <w:t>$</w:t>
-      </w:r>
-      <w:r>
-        <w:t xml:space="preserve">, representing a gain of </w:t>
-      </w:r>
-      <w:r>
-        <w:rPr>
-          <w:b/>
-          <w:bCs/>
-        </w:rPr>
-        <w:t>1164.71</w:t>
-      </w:r>
-      <w:r>
-        <w:rPr>
-          <w:b/>
-          <w:bCs/>
-        </w:rPr>
-        <w:t>$</w:t>
-      </w:r>
-      <w:r>
-        <w:t xml:space="preserve"> compared to August. Indeed, if we calculate </w:t>
-      </w:r>
-      <w:r>
-        <w:rPr>
-          <w:b/>
-          <w:bCs/>
-        </w:rPr>
-        <w:t>2151.44</w:t>
-      </w:r>
-      <w:r>
-        <w:rPr>
-          <w:b/>
-          <w:bCs/>
-        </w:rPr>
-        <w:t>$</w:t>
-      </w:r>
-      <w:r>
-        <w:rPr>
-          <w:b/>
-          <w:bCs/>
-        </w:rPr>
-        <w:t xml:space="preserve"> - 1164.71</w:t>
-      </w:r>
-      <w:r>
-        <w:rPr>
-          <w:b/>
-          <w:bCs/>
-        </w:rPr>
-        <w:t>$</w:t>
-      </w:r>
-      <w:r>
-        <w:t xml:space="preserve">, we get </w:t>
-      </w:r>
-      <w:r>
-        <w:rPr>
-          <w:b/>
-          <w:bCs/>
-        </w:rPr>
-        <w:t>986.73</w:t>
-      </w:r>
-      <w:r>
-        <w:rPr>
-          <w:b/>
-          <w:bCs/>
-        </w:rPr>
-        <w:t>$</w:t>
-      </w:r>
-      <w:r>
-        <w:t>, thus confirming the consistency of the data.</w:t>
-      </w:r>
-    </w:p>
-    <w:p>
-      <w:r>
+          <w:lang w:val="en-GB"/>
+        </w:rPr>
+        <w:t>"Global" curve</w:t>
+      </w:r>
+      <w:r>
+        <w:rPr>
+          <w:lang w:val="en-GB"/>
+        </w:rPr>
+        <w:t xml:space="preserve"> is available, grouping all your sub-accounts for an overview of your financial situation.</w:t>
+      </w:r>
+    </w:p>
+    <w:p>
+      <w:pPr>
+        <w:rPr>
+          <w:lang w:val="en-GB"/>
+        </w:rPr>
+      </w:pPr>
+      <w:r>
+        <w:rPr>
+          <w:lang w:val="en-GB"/>
+        </w:rPr>
         <w:br w:type="page"/>
       </w:r>
     </w:p>
@@ -14592,104 +14646,8 @@
         </w:numPr>
         <w:spacing w:line="360" w:lineRule="auto"/>
       </w:pPr>
-      <w:r>
-        <w:lastRenderedPageBreak/>
-        <w:t>Growth trend</w:t>
-      </w:r>
-    </w:p>
-    <w:p>
-      <w:r>
-        <w:t>This chart displays your different sub-accounts with their balances for each annual period (e.g., January 2024, February 2024, March 2024, etc.).</w:t>
-      </w:r>
-    </w:p>
-    <w:p>
-      <w:r>
-        <w:t>Each curve can be hidden by using the checkboxes at the top of the chart.</w:t>
-      </w:r>
-    </w:p>
-    <w:p>
-      <w:r>
-        <w:rPr>
-          <w:noProof/>
-        </w:rPr>
-        <w:drawing>
-          <wp:anchor distT="0" distB="0" distL="114300" distR="114300" simplePos="0" relativeHeight="251801600" behindDoc="1" locked="0" layoutInCell="1" allowOverlap="1" wp14:anchorId="12B4ECFD" wp14:editId="50AA8B3F">
-            <wp:simplePos x="0" y="0"/>
-            <wp:positionH relativeFrom="column">
-              <wp:posOffset>-814070</wp:posOffset>
-            </wp:positionH>
-            <wp:positionV relativeFrom="paragraph">
-              <wp:posOffset>624205</wp:posOffset>
-            </wp:positionV>
-            <wp:extent cx="7371715" cy="3884930"/>
-            <wp:effectExtent l="0" t="0" r="635" b="1270"/>
-            <wp:wrapTight wrapText="bothSides">
-              <wp:wrapPolygon edited="0">
-                <wp:start x="0" y="0"/>
-                <wp:lineTo x="0" y="21501"/>
-                <wp:lineTo x="21546" y="21501"/>
-                <wp:lineTo x="21546" y="0"/>
-                <wp:lineTo x="0" y="0"/>
-              </wp:wrapPolygon>
-            </wp:wrapTight>
-            <wp:docPr id="991322648" name="Analyse Growth trend.png"/>
-            <wp:cNvGraphicFramePr>
-              <a:graphicFrameLocks xmlns:a="http://schemas.openxmlformats.org/drawingml/2006/main" noChangeAspect="1"/>
-            </wp:cNvGraphicFramePr>
-            <a:graphic xmlns:a="http://schemas.openxmlformats.org/drawingml/2006/main">
-              <a:graphicData uri="http://schemas.openxmlformats.org/drawingml/2006/picture">
-                <pic:pic xmlns:pic="http://schemas.openxmlformats.org/drawingml/2006/picture">
-                  <pic:nvPicPr>
-                    <pic:cNvPr id="991322648" name="Analyse Growth trend.png"/>
-                    <pic:cNvPicPr/>
-                  </pic:nvPicPr>
-                  <pic:blipFill>
-                    <a:blip r:link="rId51"/>
-                    <a:stretch>
-                      <a:fillRect/>
-                    </a:stretch>
-                  </pic:blipFill>
-                  <pic:spPr>
-                    <a:xfrm>
-                      <a:off x="0" y="0"/>
-                      <a:ext cx="7371715" cy="3884930"/>
-                    </a:xfrm>
-                    <a:prstGeom prst="rect">
-                      <a:avLst/>
-                    </a:prstGeom>
-                  </pic:spPr>
-                </pic:pic>
-              </a:graphicData>
-            </a:graphic>
-            <wp14:sizeRelH relativeFrom="margin">
-              <wp14:pctWidth>0</wp14:pctWidth>
-            </wp14:sizeRelH>
-            <wp14:sizeRelV relativeFrom="margin">
-              <wp14:pctHeight>0</wp14:pctHeight>
-            </wp14:sizeRelV>
-          </wp:anchor>
-        </w:drawing>
-      </w:r>
-      <w:r>
-        <w:t>You'll also notice curves with the same name as your sub-accounts, but with the word "trending" on them. These curves represent the linear trend of your sub-accounts, allowing you to identify whether their balances tend to increase or decrease over time.</w:t>
-      </w:r>
-    </w:p>
-    <w:p>
-      <w:r>
-        <w:br w:type="page"/>
-      </w:r>
-    </w:p>
-    <w:p>
-      <w:pPr>
-        <w:pStyle w:val="Titre6"/>
-        <w:numPr>
-          <w:ilvl w:val="0"/>
-          <w:numId w:val="61"/>
-        </w:numPr>
-        <w:spacing w:line="360" w:lineRule="auto"/>
-      </w:pPr>
-      <w:bookmarkStart w:id="44" w:name="_Somme_des_catégories_1"/>
-      <w:bookmarkEnd w:id="44"/>
+      <w:bookmarkStart w:id="45" w:name="_Somme_des_catégories_1"/>
+      <w:bookmarkEnd w:id="45"/>
       <w:r>
         <w:lastRenderedPageBreak/>
         <w:t>Sum of categories</w:t>
@@ -14748,7 +14706,7 @@
                     <pic:cNvPicPr/>
                   </pic:nvPicPr>
                   <pic:blipFill>
-                    <a:blip r:link="rId52"/>
+                    <a:blip r:link="rId51"/>
                     <a:stretch>
                       <a:fillRect/>
                     </a:stretch>
@@ -14793,17 +14751,17 @@
         </w:numPr>
         <w:spacing w:line="360" w:lineRule="auto"/>
       </w:pPr>
-      <w:bookmarkStart w:id="45" w:name="_Total_du_sous-compte"/>
-      <w:bookmarkEnd w:id="45"/>
+      <w:bookmarkStart w:id="46" w:name="_Total_du_sous-compte"/>
+      <w:bookmarkEnd w:id="46"/>
       <w:r>
         <w:br w:type="page"/>
       </w:r>
-      <w:bookmarkStart w:id="46" w:name="_Toc177386766"/>
+      <w:bookmarkStart w:id="47" w:name="_Toc177386766"/>
       <w:r>
         <w:lastRenderedPageBreak/>
         <w:t>Total of the selected sub-account</w:t>
       </w:r>
-      <w:bookmarkEnd w:id="46"/>
+      <w:bookmarkEnd w:id="47"/>
     </w:p>
     <w:p>
       <w:r>
@@ -14912,10 +14870,10 @@
                           <pic:cNvPicPr/>
                         </pic:nvPicPr>
                         <pic:blipFill>
-                          <a:blip r:embed="rId53">
+                          <a:blip r:embed="rId52">
                             <a:extLst>
                               <a:ext uri="{96DAC541-7B7A-43D3-8B79-37D633B846F1}">
-                                <asvg:svgBlip xmlns:asvg="http://schemas.microsoft.com/office/drawing/2016/SVG/main" r:link="rId54"/>
+                                <asvg:svgBlip xmlns:asvg="http://schemas.microsoft.com/office/drawing/2016/SVG/main" r:link="rId53"/>
                               </a:ext>
                             </a:extLst>
                           </a:blip>
@@ -14968,10 +14926,10 @@
                           <pic:cNvPicPr/>
                         </pic:nvPicPr>
                         <pic:blipFill>
-                          <a:blip r:embed="rId55">
+                          <a:blip r:embed="rId54">
                             <a:extLst>
                               <a:ext uri="{96DAC541-7B7A-43D3-8B79-37D633B846F1}">
-                                <asvg:svgBlip xmlns:asvg="http://schemas.microsoft.com/office/drawing/2016/SVG/main" r:link="rId56"/>
+                                <asvg:svgBlip xmlns:asvg="http://schemas.microsoft.com/office/drawing/2016/SVG/main" r:link="rId55"/>
                               </a:ext>
                             </a:extLst>
                           </a:blip>
@@ -15024,10 +14982,10 @@
                           <pic:cNvPicPr/>
                         </pic:nvPicPr>
                         <pic:blipFill>
-                          <a:blip r:embed="rId57">
+                          <a:blip r:embed="rId56">
                             <a:extLst>
                               <a:ext uri="{96DAC541-7B7A-43D3-8B79-37D633B846F1}">
-                                <asvg:svgBlip xmlns:asvg="http://schemas.microsoft.com/office/drawing/2016/SVG/main" r:link="rId58"/>
+                                <asvg:svgBlip xmlns:asvg="http://schemas.microsoft.com/office/drawing/2016/SVG/main" r:link="rId57"/>
                               </a:ext>
                             </a:extLst>
                           </a:blip>
@@ -15121,9 +15079,9 @@
         </w:numPr>
         <w:spacing w:line="360" w:lineRule="auto"/>
       </w:pPr>
-      <w:bookmarkStart w:id="47" w:name="_Dépenses_/_gains"/>
-      <w:bookmarkStart w:id="48" w:name="_Toc177386767"/>
-      <w:bookmarkEnd w:id="47"/>
+      <w:bookmarkStart w:id="48" w:name="_Dépenses_/_gains"/>
+      <w:bookmarkStart w:id="49" w:name="_Toc177386767"/>
+      <w:bookmarkEnd w:id="48"/>
       <w:r>
         <w:rPr>
           <w:noProof/>
@@ -15391,7 +15349,7 @@
                     <pic:cNvPicPr/>
                   </pic:nvPicPr>
                   <pic:blipFill>
-                    <a:blip r:link="rId26"/>
+                    <a:blip r:link="rId27"/>
                     <a:stretch>
                       <a:fillRect/>
                     </a:stretch>
@@ -15608,7 +15566,7 @@
               </wp:anchor>
             </w:drawing>
           </mc:Choice>
-          <mc:Fallback xmlns:a="http://schemas.openxmlformats.org/drawingml/2006/main" xmlns:pic="http://schemas.openxmlformats.org/drawingml/2006/picture" xmlns:asvg="http://schemas.microsoft.com/office/drawing/2016/SVG/main" xmlns:a14="http://schemas.microsoft.com/office/drawing/2010/main">
+          <mc:Fallback xmlns:a14="http://schemas.microsoft.com/office/drawing/2010/main" xmlns:asvg="http://schemas.microsoft.com/office/drawing/2016/SVG/main" xmlns:pic="http://schemas.openxmlformats.org/drawingml/2006/picture" xmlns:a="http://schemas.openxmlformats.org/drawingml/2006/main">
             <w:pict>
               <v:rect id="Rectangle 1" style="position:absolute;margin-left:-63.7pt;margin-top:188.2pt;width:581.35pt;height:124.4pt;z-index:251808768;visibility:visible;mso-wrap-style:square;mso-width-percent:0;mso-height-percent:0;mso-wrap-distance-left:9pt;mso-wrap-distance-top:0;mso-wrap-distance-right:9pt;mso-wrap-distance-bottom:0;mso-position-horizontal:absolute;mso-position-horizontal-relative:text;mso-position-vertical:absolute;mso-position-vertical-relative:text;mso-width-percent:0;mso-height-percent:0;mso-width-relative:margin;mso-height-relative:margin;v-text-anchor:middle" o:spid="_x0000_s1026" filled="f" strokecolor="red" strokeweight="1pt" o:gfxdata="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" w14:anchorId="4C714F78"/>
             </w:pict>
@@ -15685,7 +15643,7 @@
               </wp:anchor>
             </w:drawing>
           </mc:Choice>
-          <mc:Fallback xmlns:a="http://schemas.openxmlformats.org/drawingml/2006/main" xmlns:pic="http://schemas.openxmlformats.org/drawingml/2006/picture" xmlns:asvg="http://schemas.microsoft.com/office/drawing/2016/SVG/main" xmlns:a14="http://schemas.microsoft.com/office/drawing/2010/main">
+          <mc:Fallback xmlns:a14="http://schemas.microsoft.com/office/drawing/2010/main" xmlns:asvg="http://schemas.microsoft.com/office/drawing/2016/SVG/main" xmlns:pic="http://schemas.openxmlformats.org/drawingml/2006/picture" xmlns:a="http://schemas.openxmlformats.org/drawingml/2006/main">
             <w:pict>
               <v:rect id="Rectangle 1" style="position:absolute;margin-left:129.8pt;margin-top:164.25pt;width:193.9pt;height:23.9pt;z-index:251806720;visibility:visible;mso-wrap-style:square;mso-height-percent:0;mso-wrap-distance-left:9pt;mso-wrap-distance-top:0;mso-wrap-distance-right:9pt;mso-wrap-distance-bottom:0;mso-position-horizontal:absolute;mso-position-horizontal-relative:text;mso-position-vertical:absolute;mso-position-vertical-relative:text;mso-height-percent:0;mso-height-relative:margin;v-text-anchor:middle" o:spid="_x0000_s1026" filled="f" strokecolor="red" strokeweight="1pt" o:gfxdata="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" w14:anchorId="77574350"/>
             </w:pict>
@@ -15769,7 +15727,7 @@
           </mc:Fallback>
         </mc:AlternateContent>
       </w:r>
-      <w:bookmarkEnd w:id="48"/>
+      <w:bookmarkEnd w:id="49"/>
     </w:p>
     <w:p>
       <w:r>
@@ -15846,12 +15804,12 @@
           <w:numId w:val="70"/>
         </w:numPr>
       </w:pPr>
-      <w:bookmarkStart w:id="49" w:name="_Toc177386768"/>
+      <w:bookmarkStart w:id="50" w:name="_Toc177386768"/>
       <w:r>
         <w:lastRenderedPageBreak/>
         <w:t>Selection of the month</w:t>
       </w:r>
-      <w:bookmarkEnd w:id="49"/>
+      <w:bookmarkEnd w:id="50"/>
     </w:p>
     <w:p>
       <w:r>
@@ -15895,10 +15853,10 @@
                     <pic:cNvPicPr/>
                   </pic:nvPicPr>
                   <pic:blipFill>
-                    <a:blip r:embed="rId59">
+                    <a:blip r:embed="rId58">
                       <a:extLst>
                         <a:ext uri="{96DAC541-7B7A-43D3-8B79-37D633B846F1}">
-                          <asvg:svgBlip xmlns:asvg="http://schemas.microsoft.com/office/drawing/2016/SVG/main" r:link="rId60"/>
+                          <asvg:svgBlip xmlns:asvg="http://schemas.microsoft.com/office/drawing/2016/SVG/main" r:link="rId59"/>
                         </a:ext>
                       </a:extLst>
                     </a:blip>
@@ -15969,10 +15927,10 @@
                     <pic:cNvPicPr/>
                   </pic:nvPicPr>
                   <pic:blipFill>
-                    <a:blip r:embed="rId61">
+                    <a:blip r:embed="rId60">
                       <a:extLst>
                         <a:ext uri="{96DAC541-7B7A-43D3-8B79-37D633B846F1}">
-                          <asvg:svgBlip xmlns:asvg="http://schemas.microsoft.com/office/drawing/2016/SVG/main" r:link="rId62"/>
+                          <asvg:svgBlip xmlns:asvg="http://schemas.microsoft.com/office/drawing/2016/SVG/main" r:link="rId61"/>
                         </a:ext>
                       </a:extLst>
                     </a:blip>
@@ -16043,10 +16001,10 @@
                     <pic:cNvPicPr/>
                   </pic:nvPicPr>
                   <pic:blipFill>
-                    <a:blip r:embed="rId63">
+                    <a:blip r:embed="rId62">
                       <a:extLst>
                         <a:ext uri="{96DAC541-7B7A-43D3-8B79-37D633B846F1}">
-                          <asvg:svgBlip xmlns:asvg="http://schemas.microsoft.com/office/drawing/2016/SVG/main" r:link="rId64"/>
+                          <asvg:svgBlip xmlns:asvg="http://schemas.microsoft.com/office/drawing/2016/SVG/main" r:link="rId63"/>
                         </a:ext>
                       </a:extLst>
                     </a:blip>
@@ -16102,7 +16060,7 @@
                     <pic:cNvPicPr/>
                   </pic:nvPicPr>
                   <pic:blipFill rotWithShape="1">
-                    <a:blip r:link="rId26"/>
+                    <a:blip r:link="rId27"/>
                     <a:srcRect l="32651" t="34921" r="32882" b="51586"/>
                     <a:stretch/>
                   </pic:blipFill>
@@ -16175,12 +16133,12 @@
           <w:numId w:val="70"/>
         </w:numPr>
       </w:pPr>
-      <w:bookmarkStart w:id="50" w:name="_Toc177386769"/>
+      <w:bookmarkStart w:id="51" w:name="_Toc177386769"/>
       <w:r>
         <w:lastRenderedPageBreak/>
         <w:t>Sub-account selection</w:t>
       </w:r>
-      <w:bookmarkEnd w:id="50"/>
+      <w:bookmarkEnd w:id="51"/>
     </w:p>
     <w:p>
       <w:pPr>
@@ -16295,16 +16253,24 @@
           <w:numId w:val="70"/>
         </w:numPr>
       </w:pPr>
-      <w:bookmarkStart w:id="51" w:name="_Toc177386770"/>
+      <w:bookmarkStart w:id="52" w:name="_Toc177386770"/>
       <w:r>
         <w:lastRenderedPageBreak/>
         <w:t>Bank transaction</w:t>
       </w:r>
-      <w:bookmarkEnd w:id="51"/>
-    </w:p>
-    <w:p>
-      <w:r>
-        <w:t>This last section will display all bank transactions related to the selected period and sub-account. You can sort them as you wish by clicking on the names of the columns, except for the last one. By default, the sort order is as follows: unclocked transactions appear first, followed by transactions sorted by date, from most recent to oldest.</w:t>
+      <w:bookmarkEnd w:id="52"/>
+    </w:p>
+    <w:p>
+      <w:r>
+        <w:t xml:space="preserve">This last section will display all bank transactions related to the selected period and sub-account. You can sort them as you wish by clicking on the names of the columns, except for the last one. By default, the sort order is as follows: </w:t>
+      </w:r>
+      <w:proofErr w:type="spellStart"/>
+      <w:r>
+        <w:t>unclocked</w:t>
+      </w:r>
+      <w:proofErr w:type="spellEnd"/>
+      <w:r>
+        <w:t xml:space="preserve"> transactions appear first, followed by transactions sorted by date, from most recent to oldest.</w:t>
       </w:r>
     </w:p>
     <w:p>
@@ -16392,14 +16358,14 @@
         </w:numPr>
         <w:spacing w:line="360" w:lineRule="auto"/>
       </w:pPr>
-      <w:bookmarkStart w:id="52" w:name="_Graphique_des_dépenses"/>
-      <w:bookmarkStart w:id="53" w:name="_Toc177386771"/>
-      <w:bookmarkEnd w:id="52"/>
+      <w:bookmarkStart w:id="53" w:name="_Graphique_des_dépenses"/>
+      <w:bookmarkStart w:id="54" w:name="_Toc177386771"/>
+      <w:bookmarkEnd w:id="53"/>
       <w:r>
         <w:lastRenderedPageBreak/>
         <w:t>Chart of expenses / earnings for the selected month</w:t>
       </w:r>
-      <w:bookmarkEnd w:id="53"/>
+      <w:bookmarkEnd w:id="54"/>
     </w:p>
     <w:p>
       <w:pPr>
@@ -16600,7 +16566,7 @@
         <w:rPr>
           <w:noProof/>
         </w:rPr>
-        <w:t>41</w:t>
+        <w:t>40</w:t>
       </w:r>
     </w:fldSimple>
   </w:p>
@@ -18234,8 +18200,8 @@
   <w:abstractNum w:abstractNumId="16" w15:restartNumberingAfterBreak="0">
     <w:nsid w:val="1C2C0706"/>
     <w:multiLevelType w:val="hybridMultilevel"/>
-    <w:tmpl w:val="5CD613D4"/>
-    <w:lvl w:ilvl="0" w:tplc="FFFFFFFF">
+    <w:tmpl w:val="001EFBA4"/>
+    <w:lvl w:ilvl="0" w:tplc="76F4009E">
       <w:start w:val="1"/>
       <w:numFmt w:val="decimal"/>
       <w:lvlText w:val="%1."/>
@@ -18245,6 +18211,8 @@
       </w:pPr>
       <w:rPr>
         <w:rFonts w:hint="default"/>
+        <w:b w:val="0"/>
+        <w:bCs w:val="0"/>
       </w:rPr>
     </w:lvl>
     <w:lvl w:ilvl="1" w:tplc="FFFFFFFF" w:tentative="1">
@@ -23465,6 +23433,155 @@
     </w:lvl>
   </w:abstractNum>
   <w:abstractNum w:abstractNumId="63" w15:restartNumberingAfterBreak="0">
+    <w:nsid w:val="6E3F399D"/>
+    <w:multiLevelType w:val="multilevel"/>
+    <w:tmpl w:val="00A0750A"/>
+    <w:lvl w:ilvl="0">
+      <w:start w:val="1"/>
+      <w:numFmt w:val="bullet"/>
+      <w:lvlText w:val=""/>
+      <w:lvlJc w:val="left"/>
+      <w:pPr>
+        <w:tabs>
+          <w:tab w:val="num" w:pos="720"/>
+        </w:tabs>
+        <w:ind w:left="720" w:hanging="360"/>
+      </w:pPr>
+      <w:rPr>
+        <w:rFonts w:ascii="Symbol" w:hAnsi="Symbol" w:hint="default"/>
+        <w:sz w:val="20"/>
+      </w:rPr>
+    </w:lvl>
+    <w:lvl w:ilvl="1" w:tentative="1">
+      <w:start w:val="1"/>
+      <w:numFmt w:val="bullet"/>
+      <w:lvlText w:val="o"/>
+      <w:lvlJc w:val="left"/>
+      <w:pPr>
+        <w:tabs>
+          <w:tab w:val="num" w:pos="1440"/>
+        </w:tabs>
+        <w:ind w:left="1440" w:hanging="360"/>
+      </w:pPr>
+      <w:rPr>
+        <w:rFonts w:ascii="Courier New" w:hAnsi="Courier New" w:hint="default"/>
+        <w:sz w:val="20"/>
+      </w:rPr>
+    </w:lvl>
+    <w:lvl w:ilvl="2" w:tentative="1">
+      <w:start w:val="1"/>
+      <w:numFmt w:val="bullet"/>
+      <w:lvlText w:val=""/>
+      <w:lvlJc w:val="left"/>
+      <w:pPr>
+        <w:tabs>
+          <w:tab w:val="num" w:pos="2160"/>
+        </w:tabs>
+        <w:ind w:left="2160" w:hanging="360"/>
+      </w:pPr>
+      <w:rPr>
+        <w:rFonts w:ascii="Wingdings" w:hAnsi="Wingdings" w:hint="default"/>
+        <w:sz w:val="20"/>
+      </w:rPr>
+    </w:lvl>
+    <w:lvl w:ilvl="3" w:tentative="1">
+      <w:start w:val="1"/>
+      <w:numFmt w:val="bullet"/>
+      <w:lvlText w:val=""/>
+      <w:lvlJc w:val="left"/>
+      <w:pPr>
+        <w:tabs>
+          <w:tab w:val="num" w:pos="2880"/>
+        </w:tabs>
+        <w:ind w:left="2880" w:hanging="360"/>
+      </w:pPr>
+      <w:rPr>
+        <w:rFonts w:ascii="Wingdings" w:hAnsi="Wingdings" w:hint="default"/>
+        <w:sz w:val="20"/>
+      </w:rPr>
+    </w:lvl>
+    <w:lvl w:ilvl="4" w:tentative="1">
+      <w:start w:val="1"/>
+      <w:numFmt w:val="bullet"/>
+      <w:lvlText w:val=""/>
+      <w:lvlJc w:val="left"/>
+      <w:pPr>
+        <w:tabs>
+          <w:tab w:val="num" w:pos="3600"/>
+        </w:tabs>
+        <w:ind w:left="3600" w:hanging="360"/>
+      </w:pPr>
+      <w:rPr>
+        <w:rFonts w:ascii="Wingdings" w:hAnsi="Wingdings" w:hint="default"/>
+        <w:sz w:val="20"/>
+      </w:rPr>
+    </w:lvl>
+    <w:lvl w:ilvl="5" w:tentative="1">
+      <w:start w:val="1"/>
+      <w:numFmt w:val="bullet"/>
+      <w:lvlText w:val=""/>
+      <w:lvlJc w:val="left"/>
+      <w:pPr>
+        <w:tabs>
+          <w:tab w:val="num" w:pos="4320"/>
+        </w:tabs>
+        <w:ind w:left="4320" w:hanging="360"/>
+      </w:pPr>
+      <w:rPr>
+        <w:rFonts w:ascii="Wingdings" w:hAnsi="Wingdings" w:hint="default"/>
+        <w:sz w:val="20"/>
+      </w:rPr>
+    </w:lvl>
+    <w:lvl w:ilvl="6" w:tentative="1">
+      <w:start w:val="1"/>
+      <w:numFmt w:val="bullet"/>
+      <w:lvlText w:val=""/>
+      <w:lvlJc w:val="left"/>
+      <w:pPr>
+        <w:tabs>
+          <w:tab w:val="num" w:pos="5040"/>
+        </w:tabs>
+        <w:ind w:left="5040" w:hanging="360"/>
+      </w:pPr>
+      <w:rPr>
+        <w:rFonts w:ascii="Wingdings" w:hAnsi="Wingdings" w:hint="default"/>
+        <w:sz w:val="20"/>
+      </w:rPr>
+    </w:lvl>
+    <w:lvl w:ilvl="7" w:tentative="1">
+      <w:start w:val="1"/>
+      <w:numFmt w:val="bullet"/>
+      <w:lvlText w:val=""/>
+      <w:lvlJc w:val="left"/>
+      <w:pPr>
+        <w:tabs>
+          <w:tab w:val="num" w:pos="5760"/>
+        </w:tabs>
+        <w:ind w:left="5760" w:hanging="360"/>
+      </w:pPr>
+      <w:rPr>
+        <w:rFonts w:ascii="Wingdings" w:hAnsi="Wingdings" w:hint="default"/>
+        <w:sz w:val="20"/>
+      </w:rPr>
+    </w:lvl>
+    <w:lvl w:ilvl="8" w:tentative="1">
+      <w:start w:val="1"/>
+      <w:numFmt w:val="bullet"/>
+      <w:lvlText w:val=""/>
+      <w:lvlJc w:val="left"/>
+      <w:pPr>
+        <w:tabs>
+          <w:tab w:val="num" w:pos="6480"/>
+        </w:tabs>
+        <w:ind w:left="6480" w:hanging="360"/>
+      </w:pPr>
+      <w:rPr>
+        <w:rFonts w:ascii="Wingdings" w:hAnsi="Wingdings" w:hint="default"/>
+        <w:sz w:val="20"/>
+      </w:rPr>
+    </w:lvl>
+  </w:abstractNum>
+  <w:abstractNum w:abstractNumId="64" w15:restartNumberingAfterBreak="0">
     <w:nsid w:val="71A76A11"/>
     <w:multiLevelType w:val="multilevel"/>
     <w:tmpl w:val="BCB4C288"/>
@@ -23577,7 +23694,7 @@
       </w:pPr>
     </w:lvl>
   </w:abstractNum>
-  <w:abstractNum w:abstractNumId="64" w15:restartNumberingAfterBreak="0">
+  <w:abstractNum w:abstractNumId="65" w15:restartNumberingAfterBreak="0">
     <w:nsid w:val="71D83A1D"/>
     <w:multiLevelType w:val="hybridMultilevel"/>
     <w:tmpl w:val="6A302558"/>
@@ -23666,7 +23783,7 @@
       </w:pPr>
     </w:lvl>
   </w:abstractNum>
-  <w:abstractNum w:abstractNumId="65" w15:restartNumberingAfterBreak="0">
+  <w:abstractNum w:abstractNumId="66" w15:restartNumberingAfterBreak="0">
     <w:nsid w:val="73D63141"/>
     <w:multiLevelType w:val="multilevel"/>
     <w:tmpl w:val="A4E0A192"/>
@@ -23815,7 +23932,7 @@
       </w:rPr>
     </w:lvl>
   </w:abstractNum>
-  <w:abstractNum w:abstractNumId="66" w15:restartNumberingAfterBreak="0">
+  <w:abstractNum w:abstractNumId="67" w15:restartNumberingAfterBreak="0">
     <w:nsid w:val="74512747"/>
     <w:multiLevelType w:val="hybridMultilevel"/>
     <w:tmpl w:val="2F4E0A76"/>
@@ -23928,7 +24045,7 @@
       </w:rPr>
     </w:lvl>
   </w:abstractNum>
-  <w:abstractNum w:abstractNumId="67" w15:restartNumberingAfterBreak="0">
+  <w:abstractNum w:abstractNumId="68" w15:restartNumberingAfterBreak="0">
     <w:nsid w:val="78331248"/>
     <w:multiLevelType w:val="hybridMultilevel"/>
     <w:tmpl w:val="FB0CBE5A"/>
@@ -24041,7 +24158,7 @@
       </w:rPr>
     </w:lvl>
   </w:abstractNum>
-  <w:abstractNum w:abstractNumId="68" w15:restartNumberingAfterBreak="0">
+  <w:abstractNum w:abstractNumId="69" w15:restartNumberingAfterBreak="0">
     <w:nsid w:val="78AC338F"/>
     <w:multiLevelType w:val="hybridMultilevel"/>
     <w:tmpl w:val="70C6D420"/>
@@ -24130,7 +24247,7 @@
       </w:pPr>
     </w:lvl>
   </w:abstractNum>
-  <w:abstractNum w:abstractNumId="69" w15:restartNumberingAfterBreak="0">
+  <w:abstractNum w:abstractNumId="70" w15:restartNumberingAfterBreak="0">
     <w:nsid w:val="78EA7A33"/>
     <w:multiLevelType w:val="hybridMultilevel"/>
     <w:tmpl w:val="B0D801AC"/>
@@ -24243,7 +24360,7 @@
       </w:rPr>
     </w:lvl>
   </w:abstractNum>
-  <w:abstractNum w:abstractNumId="70" w15:restartNumberingAfterBreak="0">
+  <w:abstractNum w:abstractNumId="71" w15:restartNumberingAfterBreak="0">
     <w:nsid w:val="799104E5"/>
     <w:multiLevelType w:val="hybridMultilevel"/>
     <w:tmpl w:val="38B0418A"/>
@@ -24329,7 +24446,7 @@
       </w:pPr>
     </w:lvl>
   </w:abstractNum>
-  <w:abstractNum w:abstractNumId="71" w15:restartNumberingAfterBreak="0">
+  <w:abstractNum w:abstractNumId="72" w15:restartNumberingAfterBreak="0">
     <w:nsid w:val="7B216503"/>
     <w:multiLevelType w:val="hybridMultilevel"/>
     <w:tmpl w:val="BDA053B4"/>
@@ -24418,7 +24535,7 @@
       </w:pPr>
     </w:lvl>
   </w:abstractNum>
-  <w:abstractNum w:abstractNumId="72" w15:restartNumberingAfterBreak="0">
+  <w:abstractNum w:abstractNumId="73" w15:restartNumberingAfterBreak="0">
     <w:nsid w:val="7C744C54"/>
     <w:multiLevelType w:val="hybridMultilevel"/>
     <w:tmpl w:val="FC08650E"/>
@@ -24507,7 +24624,7 @@
       </w:pPr>
     </w:lvl>
   </w:abstractNum>
-  <w:abstractNum w:abstractNumId="73" w15:restartNumberingAfterBreak="0">
+  <w:abstractNum w:abstractNumId="74" w15:restartNumberingAfterBreak="0">
     <w:nsid w:val="7F2E6B0C"/>
     <w:multiLevelType w:val="hybridMultilevel"/>
     <w:tmpl w:val="D1949FCE"/>
@@ -24596,7 +24713,7 @@
       </w:pPr>
     </w:lvl>
   </w:abstractNum>
-  <w:abstractNum w:abstractNumId="74" w15:restartNumberingAfterBreak="0">
+  <w:abstractNum w:abstractNumId="75" w15:restartNumberingAfterBreak="0">
     <w:nsid w:val="7F47081A"/>
     <w:multiLevelType w:val="hybridMultilevel"/>
     <w:tmpl w:val="753ABC00"/>
@@ -24689,13 +24806,13 @@
     <w:abstractNumId w:val="53"/>
   </w:num>
   <w:num w:numId="2" w16cid:durableId="1467511231">
-    <w:abstractNumId w:val="65"/>
+    <w:abstractNumId w:val="66"/>
   </w:num>
   <w:num w:numId="3" w16cid:durableId="152913160">
     <w:abstractNumId w:val="51"/>
   </w:num>
   <w:num w:numId="4" w16cid:durableId="485777830">
-    <w:abstractNumId w:val="63"/>
+    <w:abstractNumId w:val="64"/>
   </w:num>
   <w:num w:numId="5" w16cid:durableId="3214827">
     <w:abstractNumId w:val="48"/>
@@ -24710,7 +24827,7 @@
     <w:abstractNumId w:val="37"/>
   </w:num>
   <w:num w:numId="9" w16cid:durableId="1229148143">
-    <w:abstractNumId w:val="67"/>
+    <w:abstractNumId w:val="68"/>
   </w:num>
   <w:num w:numId="10" w16cid:durableId="342249779">
     <w:abstractNumId w:val="4"/>
@@ -24728,7 +24845,7 @@
     <w:abstractNumId w:val="59"/>
   </w:num>
   <w:num w:numId="15" w16cid:durableId="2064868528">
-    <w:abstractNumId w:val="70"/>
+    <w:abstractNumId w:val="71"/>
   </w:num>
   <w:num w:numId="16" w16cid:durableId="2010597120">
     <w:abstractNumId w:val="19"/>
@@ -24758,13 +24875,13 @@
     <w:abstractNumId w:val="49"/>
   </w:num>
   <w:num w:numId="25" w16cid:durableId="236282987">
-    <w:abstractNumId w:val="64"/>
+    <w:abstractNumId w:val="65"/>
   </w:num>
   <w:num w:numId="26" w16cid:durableId="1449928291">
     <w:abstractNumId w:val="7"/>
   </w:num>
   <w:num w:numId="27" w16cid:durableId="1817719897">
-    <w:abstractNumId w:val="72"/>
+    <w:abstractNumId w:val="73"/>
   </w:num>
   <w:num w:numId="28" w16cid:durableId="1732190163">
     <w:abstractNumId w:val="1"/>
@@ -24779,16 +24896,16 @@
     <w:abstractNumId w:val="20"/>
   </w:num>
   <w:num w:numId="32" w16cid:durableId="1363894858">
-    <w:abstractNumId w:val="68"/>
+    <w:abstractNumId w:val="69"/>
   </w:num>
   <w:num w:numId="33" w16cid:durableId="1252082560">
-    <w:abstractNumId w:val="74"/>
+    <w:abstractNumId w:val="75"/>
   </w:num>
   <w:num w:numId="34" w16cid:durableId="1865049292">
     <w:abstractNumId w:val="28"/>
   </w:num>
   <w:num w:numId="35" w16cid:durableId="172846517">
-    <w:abstractNumId w:val="69"/>
+    <w:abstractNumId w:val="70"/>
   </w:num>
   <w:num w:numId="36" w16cid:durableId="1447117636">
     <w:abstractNumId w:val="13"/>
@@ -24806,7 +24923,7 @@
     <w:abstractNumId w:val="47"/>
   </w:num>
   <w:num w:numId="41" w16cid:durableId="2106924727">
-    <w:abstractNumId w:val="71"/>
+    <w:abstractNumId w:val="72"/>
   </w:num>
   <w:num w:numId="42" w16cid:durableId="108010285">
     <w:abstractNumId w:val="14"/>
@@ -24875,7 +24992,7 @@
     <w:abstractNumId w:val="50"/>
   </w:num>
   <w:num w:numId="64" w16cid:durableId="1930237304">
-    <w:abstractNumId w:val="73"/>
+    <w:abstractNumId w:val="74"/>
   </w:num>
   <w:num w:numId="65" w16cid:durableId="111095546">
     <w:abstractNumId w:val="55"/>
@@ -24896,7 +25013,7 @@
     <w:abstractNumId w:val="12"/>
   </w:num>
   <w:num w:numId="71" w16cid:durableId="1875656700">
-    <w:abstractNumId w:val="66"/>
+    <w:abstractNumId w:val="67"/>
   </w:num>
   <w:num w:numId="72" w16cid:durableId="522324635">
     <w:abstractNumId w:val="52"/>
@@ -24909,6 +25026,9 @@
   </w:num>
   <w:num w:numId="75" w16cid:durableId="253633148">
     <w:abstractNumId w:val="0"/>
+  </w:num>
+  <w:num w:numId="76" w16cid:durableId="1205826637">
+    <w:abstractNumId w:val="63"/>
   </w:num>
 </w:numbering>
 </file>
@@ -26306,6 +26426,7 @@
     <w:rsid w:val="008242F8"/>
     <w:rsid w:val="0083327A"/>
     <w:rsid w:val="00835329"/>
+    <w:rsid w:val="00866F1C"/>
     <w:rsid w:val="00871856"/>
     <w:rsid w:val="00875647"/>
     <w:rsid w:val="008A00DF"/>
@@ -26326,6 +26447,7 @@
     <w:rsid w:val="00A7713C"/>
     <w:rsid w:val="00A9756A"/>
     <w:rsid w:val="00AB4A36"/>
+    <w:rsid w:val="00AB79B4"/>
     <w:rsid w:val="00AD02E2"/>
     <w:rsid w:val="00AD1D0F"/>
     <w:rsid w:val="00AE1CB2"/>

</xml_diff>